<commit_message>
add lab 2 МиТР
</commit_message>
<xml_diff>
--- a/МиТР/Лаба_2/Протокол_к_Лаб_2.docx
+++ b/МиТР/Лаба_2/Протокол_к_Лаб_2.docx
@@ -1,11 +1,4082 @@
 
-<file path=word/document.xml><?xml version="1.0" encoding="UTF-8" standalone="yes"?>
-<w:document xmlns:wpc="http://schemas.microsoft.com/office/word/2010/wordprocessingCanvas" xmlns:mo="http://schemas.microsoft.com/office/mac/office/2008/main" xmlns:mc="http://schemas.openxmlformats.org/markup-compatibility/2006" xmlns:mv="urn:schemas-microsoft-com:mac:vml" xmlns:o="urn:schemas-microsoft-com:office:office" xmlns:r="http://schemas.openxmlformats.org/officeDocument/2006/relationships" xmlns:m="http://schemas.openxmlformats.org/officeDocument/2006/math" xmlns:v="urn:schemas-microsoft-com:vml" xmlns:wp14="http://schemas.microsoft.com/office/word/2010/wordprocessingDrawing" xmlns:wp="http://schemas.openxmlformats.org/drawingml/2006/wordprocessingDrawing" xmlns:w10="urn:schemas-microsoft-com:office:word" xmlns:w="http://schemas.openxmlformats.org/wordprocessingml/2006/main" xmlns:w14="http://schemas.microsoft.com/office/word/2010/wordml" xmlns:w15="http://schemas.microsoft.com/office/word/2012/wordml" xmlns:wpg="http://schemas.microsoft.com/office/word/2010/wordprocessingGroup" xmlns:wpi="http://schemas.microsoft.com/office/word/2010/wordprocessingInk" xmlns:wne="http://schemas.microsoft.com/office/word/2006/wordml" xmlns:wps="http://schemas.microsoft.com/office/word/2010/wordprocessingShape" mc:Ignorable="w14 w15 wp14 mv"><w:body><w:p><w:pPr><w:keepNext/><w:ind w:left="6236"/><w:outlineLvl w:val="0"/></w:pPr><w:r><w:rPr><w:i/></w:rPr><w:t>Громов Артем Андреевич</w:t></w:r></w:p><w:p><w:pPr><w:keepNext/><w:ind w:left="6236"/><w:outlineLvl w:val="0"/></w:pPr><w:r><w:rPr><w:i/></w:rPr><w:t>Группа ИКТЗ-83, ИКСС</w:t></w:r></w:p><w:p><w:pPr><w:ind w:left="6236"/></w:pPr><w:r><w:t>Преподаватель:</w:t></w:r></w:p><w:p><w:pPr><w:ind w:left="6236"/><w:rPr><w:i/></w:rPr></w:pPr><w:proofErr w:type="spellStart"/><w:r><w:rPr><w:i/></w:rPr><w:t>Мункуева</w:t></w:r><w:proofErr w:type="spellEnd"/><w:r><w:rPr><w:i/></w:rPr><w:t xml:space="preserve"> Ольга Борисовна</w:t></w:r></w:p><w:p><w:pPr><w:jc w:val="center"/><w:rPr><w:rFonts w:ascii="Times New Roman" w:eastAsia="Times New Roman" w:hAnsi="Times New Roman" w:cs="Times New Roman"/><w:b/><w:sz w:val="24"/></w:rPr></w:pPr></w:p><w:p><w:pPr><w:spacing w:line="240" w:lineRule="auto"/><w:jc w:val="center"/><w:rPr><w:rFonts w:ascii="Times New Roman" w:eastAsia="Times New Roman" w:hAnsi="Times New Roman" w:cs="Times New Roman"/><w:b/><w:sz w:val="24"/></w:rPr></w:pPr><w:r><w:rPr><w:rFonts w:ascii="Times New Roman" w:eastAsia="Times New Roman" w:hAnsi="Times New Roman" w:cs="Times New Roman"/><w:b/><w:sz w:val="24"/></w:rPr><w:t xml:space="preserve">Протокол </w:t></w:r><w:r><w:rPr><w:rFonts w:ascii="Times New Roman" w:eastAsia="Times New Roman" w:hAnsi="Times New Roman" w:cs="Times New Roman"/><w:b/><w:sz w:val="24"/></w:rPr><w:t xml:space="preserve">к </w:t></w:r><w:r><w:rPr><w:rFonts w:ascii="Times New Roman" w:eastAsia="Times New Roman" w:hAnsi="Times New Roman" w:cs="Times New Roman"/><w:b/><w:sz w:val="24"/></w:rPr><w:t>лабораторной работе №1</w:t></w:r></w:p><w:p><w:pPr><w:widowControl w:val="0"/><w:pBdr><w:top w:val="none" w:sz="0" w:space="0" w:color="auto"/><w:left w:val="none" w:sz="0" w:space="0" w:color="auto"/><w:bottom w:val="none" w:sz="0" w:space="0" w:color="auto"/><w:right w:val="none" w:sz="0" w:space="0" w:color="auto"/><w:between w:val="none" w:sz="0" w:space="0" w:color="auto"/></w:pBdr><w:autoSpaceDE w:val="0"/><w:autoSpaceDN w:val="0"/><w:adjustRightInd w:val="0"/><w:spacing w:after="240" w:line="240" w:lineRule="auto"/><w:jc w:val="center"/></w:pPr><w:r><w:rPr><w:rFonts w:ascii="Calibri" w:hAnsi="Calibri" w:cs="Calibri"/><w:b/></w:rPr><w:t>«</w:t></w:r><w:r><w:rPr><w:rFonts w:ascii="Times" w:hAnsi="Times" w:cs="Times"/><w:b/><w:bCs/><w:color w:val="000000"/><w:sz w:val="24"/><w:szCs w:val="37"/></w:rPr><w:t>ИССЛЕДОВАНИЕ ПРИБОРОВ -И МЕТОДОВ ИЗМЕРЕНИЯ ПАРАМЕТРОВ ДВУХПОЛЮСНИКОВ</w:t></w:r><w:r><w:rPr><w:b/></w:rPr><w:t>»</w:t></w:r></w:p><w:p/><w:p><w:pPr><w:pStyle w:val="af6"/><w:spacing w:line="240" w:lineRule="auto"/><w:jc w:val="left"/></w:pPr><w:r><w:rPr><w:b/><w:bCs/></w:rPr><w:t>Цель работы</w:t></w:r><w:r><w:rPr><w:b/><w:bCs/></w:rPr><w:t>:</w:t></w:r></w:p><w:p><w:pPr><w:pStyle w:val="af6"/><w:spacing w:line="360" w:lineRule="auto"/><w:jc w:val="left"/></w:pPr><w:r><w:t>Изучить мостовой и резонансный методы измерения параметров двухполюсников; ознакомиться с техническими характеристиками и схемами универсального моста и измерителя добротности</w:t></w:r></w:p><w:p><w:pPr><w:pStyle w:val="af6"/><w:spacing w:line="276" w:lineRule="auto"/><w:jc w:val="left"/></w:pPr><w:r><w:rPr><w:b/><w:bCs/></w:rPr><w:t>Используемые приборы:</w:t></w:r></w:p><w:p><w:pPr><w:rPr><w:rFonts w:ascii="Times New Roman" w:eastAsia="Times New Roman" w:hAnsi="Times New Roman" w:cs="Times New Roman"/><w:sz w:val="24"/><w:szCs w:val="24"/><w:lang w:eastAsia="ru-RU"/></w:rPr></w:pPr><w:r><w:rPr><w:rFonts w:ascii="Times New Roman" w:eastAsia="Times New Roman" w:hAnsi="Times New Roman" w:cs="Times New Roman"/><w:sz w:val="24"/><w:szCs w:val="24"/><w:lang w:eastAsia="ru-RU"/></w:rPr><w:t xml:space="preserve">Измерительный мост (измеритель R, L, C универсальный) Е7-11. </w:t></w:r></w:p><w:p><w:pPr><w:rPr><w:rFonts w:ascii="Times New Roman" w:eastAsia="Times New Roman" w:hAnsi="Times New Roman" w:cs="Times New Roman"/><w:sz w:val="24"/><w:szCs w:val="24"/><w:lang w:eastAsia="ru-RU"/></w:rPr></w:pPr><w:r><w:rPr><w:rFonts w:ascii="Times New Roman" w:eastAsia="Times New Roman" w:hAnsi="Times New Roman" w:cs="Times New Roman"/><w:sz w:val="24"/><w:szCs w:val="24"/><w:lang w:eastAsia="ru-RU"/></w:rPr><w:t>Измеритель добротности (</w:t></w:r><w:proofErr w:type="spellStart"/><w:r><w:rPr><w:rFonts w:ascii="Times New Roman" w:eastAsia="Times New Roman" w:hAnsi="Times New Roman" w:cs="Times New Roman"/><w:sz w:val="24"/><w:szCs w:val="24"/><w:lang w:eastAsia="ru-RU"/></w:rPr><w:t>куметр</w:t></w:r><w:proofErr w:type="spellEnd"/><w:r><w:rPr><w:rFonts w:ascii="Times New Roman" w:eastAsia="Times New Roman" w:hAnsi="Times New Roman" w:cs="Times New Roman"/><w:sz w:val="24"/><w:szCs w:val="24"/><w:lang w:eastAsia="ru-RU"/></w:rPr><w:t>) Е4-11</w:t></w:r></w:p><w:p><w:pPr><w:rPr><w:b/></w:rPr></w:pPr><w:r><w:rPr><w:b/><w:bCs/></w:rPr><w:br w:type="page"/></w:r></w:p><w:p><w:pPr><w:jc w:val="right"/><w:rPr><w:b/><w:bCs/></w:rPr></w:pPr><w:r><w:rPr><w:b/><w:bCs/></w:rPr><w:lastRenderedPageBreak/><w:t>Таблица 2</w:t></w:r><w:r><w:rPr><w:b/><w:bCs/></w:rPr><w:t>.1</w:t></w:r></w:p><w:p><w:pPr><w:pStyle w:val="af6"/><w:jc w:val="center"/></w:pPr><w:r><w:t>Основные метрологические характеристики приборов</w:t></w:r></w:p><w:tbl><w:tblPr><w:tblW w:w="10031" w:type="dxa"/><w:tblBorders><w:top w:val="single" w:sz="6" w:space="0" w:color="000000"/><w:left w:val="single" w:sz="6" w:space="0" w:color="000000"/><w:bottom w:val="single" w:sz="6" w:space="0" w:color="000000"/><w:right w:val="single" w:sz="6" w:space="0" w:color="000000"/><w:insideH w:val="single" w:sz="6" w:space="0" w:color="000000"/><w:insideV w:val="single" w:sz="6" w:space="0" w:color="000000"/></w:tblBorders><w:tblLayout w:type="fixed"/><w:tblLook w:val="00BF" w:firstRow="1" w:lastRow="0" w:firstColumn="1" w:lastColumn="0" w:noHBand="0" w:noVBand="0"/></w:tblPr><w:tblGrid><w:gridCol w:w="2802"/><w:gridCol w:w="1842"/><w:gridCol w:w="1560"/><w:gridCol w:w="1842"/><w:gridCol w:w="1985"/></w:tblGrid><w:tr><w:tc><w:tcPr><w:tcW w:w="2802" w:type="dxa"/></w:tcPr><w:p><w:pPr><w:pStyle w:val="af6"/><w:spacing w:line="240" w:lineRule="auto"/><w:jc w:val="center"/></w:pPr><w:r><w:t>Название и</w:t></w:r></w:p><w:p><w:pPr><w:pStyle w:val="af6"/><w:spacing w:line="240" w:lineRule="auto"/><w:jc w:val="center"/></w:pPr><w:r><w:t>тип прибора</w:t></w:r></w:p></w:tc><w:tc><w:tcPr><w:tcW w:w="1842" w:type="dxa"/></w:tcPr><w:p><w:pPr><w:pStyle w:val="af6"/><w:spacing w:line="240" w:lineRule="auto"/><w:jc w:val="center"/></w:pPr><w:r><w:t xml:space="preserve">Диапазон </w:t></w:r></w:p><w:p><w:pPr><w:pStyle w:val="af6"/><w:spacing w:line="240" w:lineRule="auto"/><w:jc w:val="center"/></w:pPr><w:r><w:t>рабочих частот, Гц</w:t></w:r></w:p></w:tc><w:tc><w:tcPr><w:tcW w:w="1560" w:type="dxa"/></w:tcPr><w:p><w:pPr><w:pStyle w:val="af6"/><w:spacing w:line="240" w:lineRule="auto"/><w:jc w:val="center"/></w:pPr><w:r><w:t>Измеряемые величины</w:t></w:r></w:p></w:tc><w:tc><w:tcPr><w:tcW w:w="1842" w:type="dxa"/></w:tcPr><w:p><w:pPr><w:pStyle w:val="af6"/><w:spacing w:line="240" w:lineRule="auto"/><w:jc w:val="center"/></w:pPr><w:r><w:t>Пределы</w:t></w:r></w:p><w:p><w:pPr><w:pStyle w:val="af6"/><w:spacing w:line="240" w:lineRule="auto"/><w:jc w:val="center"/></w:pPr><w:r><w:t xml:space="preserve"> измерения</w:t></w:r></w:p></w:tc><w:tc><w:tcPr><w:tcW w:w="1985" w:type="dxa"/></w:tcPr><w:p><w:pPr><w:pStyle w:val="af6"/><w:spacing w:line="240" w:lineRule="auto"/><w:jc w:val="center"/></w:pPr><w:r><w:t xml:space="preserve">Нормируемая </w:t></w:r></w:p><w:p><w:pPr><w:pStyle w:val="af6"/><w:spacing w:line="240" w:lineRule="auto"/><w:jc w:val="center"/></w:pPr><w:r><w:t xml:space="preserve">основная </w:t></w:r></w:p><w:p><w:pPr><w:pStyle w:val="af6"/><w:spacing w:line="240" w:lineRule="auto"/><w:jc w:val="center"/></w:pPr><w:r><w:t>погрешность</w:t></w:r></w:p></w:tc></w:tr><w:tr><w:trPr><w:cantSplit/></w:trPr><w:tc><w:tcPr><w:tcW w:w="2802" w:type="dxa"/><w:vMerge w:val="restart"/></w:tcPr><w:p><w:pPr><w:pStyle w:val="af6"/><w:spacing w:line="240" w:lineRule="auto"/></w:pPr></w:p><w:p><w:pPr><w:pStyle w:val="af6"/><w:spacing w:line="240" w:lineRule="auto"/></w:pPr><w:r><w:t xml:space="preserve">Универсальный мост </w:t></w:r></w:p><w:p><w:pPr><w:pStyle w:val="af6"/><w:spacing w:line="240" w:lineRule="auto"/></w:pPr><w:r><w:t xml:space="preserve">(измеритель R, L, C) </w:t></w:r></w:p><w:p><w:pPr><w:pStyle w:val="af6"/><w:spacing w:line="240" w:lineRule="auto"/></w:pPr><w:r><w:t>Е7-11</w:t></w:r></w:p><w:p><w:pPr><w:pStyle w:val="af6"/><w:spacing w:line="240" w:lineRule="auto"/></w:pPr></w:p></w:tc><w:tc><w:tcPr><w:tcW w:w="1842" w:type="dxa"/><w:vMerge w:val="restart"/></w:tcPr><w:p><w:pPr><w:pStyle w:val="af6"/><w:spacing w:line="240" w:lineRule="auto"/><w:jc w:val="center"/></w:pPr></w:p></w:tc><w:tc><w:tcPr><w:tcW w:w="1560" w:type="dxa"/></w:tcPr><w:p><w:pPr><w:pStyle w:val="af6"/><w:spacing w:line="240" w:lineRule="auto"/><w:jc w:val="center"/></w:pPr><w:r><w:t>R</w:t></w:r></w:p></w:tc><w:tc><w:tcPr><w:tcW w:w="1842" w:type="dxa"/></w:tcPr><w:p><w:pPr><w:pStyle w:val="af6"/><w:spacing w:line="240" w:lineRule="auto"/><w:jc w:val="center"/><w:rPr><w:lang w:val="en-US"/></w:rPr></w:pPr><w:r><w:t>0</w:t></w:r><w:r><w:rPr><w:lang w:val="en-US"/></w:rPr><w:t>,1</w:t></w:r><w:r><w:t>Ом</w:t></w:r><w:r><w:rPr><w:lang w:val="en-US"/></w:rPr><w:t>-10МОм</w:t></w:r></w:p></w:tc><w:tc><w:tcPr><w:tcW w:w="1985" w:type="dxa"/></w:tcPr><w:p><w:pPr><w:pStyle w:val="af6"/><w:spacing w:line="240" w:lineRule="auto"/><w:jc w:val="center"/></w:pPr></w:p></w:tc></w:tr><w:tr><w:trPr><w:cantSplit/></w:trPr><w:tc><w:tcPr><w:tcW w:w="2802" w:type="dxa"/><w:vMerge/></w:tcPr><w:p><w:pPr><w:pStyle w:val="af6"/><w:spacing w:line="240" w:lineRule="auto"/><w:jc w:val="center"/></w:pPr></w:p></w:tc><w:tc><w:tcPr><w:tcW w:w="1842" w:type="dxa"/><w:vMerge/></w:tcPr><w:p><w:pPr><w:pStyle w:val="af6"/><w:spacing w:line="240" w:lineRule="auto"/><w:jc w:val="center"/></w:pPr></w:p></w:tc><w:tc><w:tcPr><w:tcW w:w="1560" w:type="dxa"/></w:tcPr><w:p><w:pPr><w:pStyle w:val="af6"/><w:spacing w:line="240" w:lineRule="auto"/><w:jc w:val="center"/></w:pPr><w:r><w:t>L</w:t></w:r></w:p></w:tc><w:tc><w:tcPr><w:tcW w:w="1842" w:type="dxa"/></w:tcPr><w:p><w:pPr><w:pStyle w:val="af6"/><w:spacing w:line="240" w:lineRule="auto"/><w:jc w:val="center"/></w:pPr><w:r><w:t>0,3-1</w:t></w:r></w:p></w:tc><w:tc><w:tcPr><w:tcW w:w="1985" w:type="dxa"/></w:tcPr><w:p><w:pPr><w:pStyle w:val="af6"/><w:spacing w:line="240" w:lineRule="auto"/><w:jc w:val="center"/></w:pPr></w:p></w:tc></w:tr><w:tr><w:trPr><w:cantSplit/></w:trPr><w:tc><w:tcPr><w:tcW w:w="2802" w:type="dxa"/><w:vMerge/></w:tcPr><w:p><w:pPr><w:pStyle w:val="af6"/><w:spacing w:line="240" w:lineRule="auto"/><w:jc w:val="center"/></w:pPr></w:p></w:tc><w:tc><w:tcPr><w:tcW w:w="1842" w:type="dxa"/><w:vMerge/></w:tcPr><w:p><w:pPr><w:pStyle w:val="af6"/><w:spacing w:line="240" w:lineRule="auto"/><w:jc w:val="center"/></w:pPr></w:p></w:tc><w:tc><w:tcPr><w:tcW w:w="1560" w:type="dxa"/></w:tcPr><w:p><w:pPr><w:pStyle w:val="af6"/><w:spacing w:line="240" w:lineRule="auto"/><w:jc w:val="center"/></w:pPr><w:r><w:t>C</w:t></w:r></w:p></w:tc><w:tc><w:tcPr><w:tcW w:w="1842" w:type="dxa"/></w:tcPr><w:p><w:pPr><w:pStyle w:val="af6"/><w:spacing w:line="240" w:lineRule="auto"/><w:jc w:val="center"/></w:pPr><w:r><w:t>0,5пФ-1мФ</w:t></w:r></w:p></w:tc><w:tc><w:tcPr><w:tcW w:w="1985" w:type="dxa"/></w:tcPr><w:p><w:pPr><w:pStyle w:val="af6"/><w:spacing w:line="240" w:lineRule="auto"/><w:jc w:val="center"/></w:pPr></w:p></w:tc></w:tr><w:tr><w:trPr><w:cantSplit/></w:trPr><w:tc><w:tcPr><w:tcW w:w="2802" w:type="dxa"/><w:vMerge/></w:tcPr><w:p><w:pPr><w:pStyle w:val="af6"/><w:spacing w:line="240" w:lineRule="auto"/><w:jc w:val="center"/></w:pPr></w:p></w:tc><w:tc><w:tcPr><w:tcW w:w="1842" w:type="dxa"/><w:vMerge/></w:tcPr><w:p><w:pPr><w:pStyle w:val="af6"/><w:spacing w:line="240" w:lineRule="auto"/><w:jc w:val="center"/></w:pPr></w:p></w:tc><w:tc><w:tcPr><w:tcW w:w="1560" w:type="dxa"/></w:tcPr><w:p><w:pPr><w:pStyle w:val="af6"/><w:spacing w:line="240" w:lineRule="auto"/><w:jc w:val="center"/></w:pPr><w:proofErr w:type="spellStart"/><w:r><w:t>tgδ</w:t></w:r><w:proofErr w:type="spellEnd"/></w:p></w:tc><w:tc><w:tcPr><w:tcW w:w="1842" w:type="dxa"/></w:tcPr><w:p><w:pPr><w:pStyle w:val="af6"/><w:spacing w:line="240" w:lineRule="auto"/><w:jc w:val="center"/></w:pPr><w:r><w:t>0,005-0,1</w:t></w:r></w:p></w:tc><w:tc><w:tcPr><w:tcW w:w="1985" w:type="dxa"/></w:tcPr><w:p><w:pPr><w:pStyle w:val="af6"/><w:spacing w:line="240" w:lineRule="auto"/><w:jc w:val="center"/></w:pPr></w:p></w:tc></w:tr><w:tr><w:trPr><w:cantSplit/></w:trPr><w:tc><w:tcPr><w:tcW w:w="2802" w:type="dxa"/><w:vMerge/></w:tcPr><w:p><w:pPr><w:pStyle w:val="af6"/><w:spacing w:line="240" w:lineRule="auto"/><w:jc w:val="center"/></w:pPr></w:p></w:tc><w:tc><w:tcPr><w:tcW w:w="1842" w:type="dxa"/><w:vMerge/></w:tcPr><w:p><w:pPr><w:pStyle w:val="af6"/><w:spacing w:line="240" w:lineRule="auto"/><w:jc w:val="center"/></w:pPr></w:p></w:tc><w:tc><w:tcPr><w:tcW w:w="1560" w:type="dxa"/></w:tcPr><w:p><w:pPr><w:pStyle w:val="af6"/><w:spacing w:line="240" w:lineRule="auto"/><w:jc w:val="center"/></w:pPr><w:r><w:t>Q</w:t></w:r></w:p></w:tc><w:tc><w:tcPr><w:tcW w:w="1842" w:type="dxa"/></w:tcPr><w:p><w:pPr><w:pStyle w:val="af6"/><w:spacing w:line="240" w:lineRule="auto"/><w:jc w:val="center"/></w:pPr><w:r><w:t>0,1-30</w:t></w:r></w:p></w:tc><w:tc><w:tcPr><w:tcW w:w="1985" w:type="dxa"/></w:tcPr><w:p><w:pPr><w:pStyle w:val="af6"/><w:spacing w:line="240" w:lineRule="auto"/><w:jc w:val="center"/></w:pPr></w:p></w:tc></w:tr><w:tr><w:trPr><w:cantSplit/></w:trPr><w:tc><w:tcPr><w:tcW w:w="2802" w:type="dxa"/><w:vMerge w:val="restart"/></w:tcPr><w:p><w:pPr><w:pStyle w:val="af6"/><w:spacing w:line="240" w:lineRule="auto"/></w:pPr></w:p><w:p><w:pPr><w:pStyle w:val="af6"/><w:spacing w:line="240" w:lineRule="auto"/></w:pPr><w:r><w:t xml:space="preserve">Измеритель добротности </w:t></w:r></w:p><w:p><w:pPr><w:pStyle w:val="af6"/><w:spacing w:line="240" w:lineRule="auto"/></w:pPr><w:r><w:t>Е4-11</w:t></w:r></w:p><w:p><w:pPr><w:pStyle w:val="af6"/><w:spacing w:line="240" w:lineRule="auto"/></w:pPr></w:p></w:tc><w:tc><w:tcPr><w:tcW w:w="1842" w:type="dxa"/><w:vMerge w:val="restart"/></w:tcPr><w:p><w:pPr><w:pStyle w:val="af6"/><w:spacing w:line="240" w:lineRule="auto"/><w:jc w:val="center"/></w:pPr></w:p></w:tc><w:tc><w:tcPr><w:tcW w:w="1560" w:type="dxa"/></w:tcPr><w:p><w:pPr><w:pStyle w:val="af6"/><w:spacing w:line="240" w:lineRule="auto"/><w:jc w:val="center"/></w:pPr><w:r><w:t>Q</w:t></w:r></w:p></w:tc><w:tc><w:tcPr><w:tcW w:w="1842" w:type="dxa"/></w:tcPr><w:p><w:pPr><w:pStyle w:val="af6"/><w:spacing w:line="240" w:lineRule="auto"/><w:jc w:val="center"/></w:pPr><w:r><w:t>10-1000</w:t></w:r></w:p></w:tc><w:tc><w:tcPr><w:tcW w:w="1985" w:type="dxa"/></w:tcPr><w:p><w:pPr><w:pStyle w:val="af6"/><w:spacing w:line="240" w:lineRule="auto"/><w:jc w:val="center"/></w:pPr></w:p></w:tc></w:tr><w:tr><w:trPr><w:cantSplit/></w:trPr><w:tc><w:tcPr><w:tcW w:w="2802" w:type="dxa"/><w:vMerge/></w:tcPr><w:p><w:pPr><w:pStyle w:val="af6"/><w:spacing w:line="240" w:lineRule="auto"/></w:pPr></w:p></w:tc><w:tc><w:tcPr><w:tcW w:w="1842" w:type="dxa"/><w:vMerge/></w:tcPr><w:p><w:pPr><w:pStyle w:val="af6"/><w:spacing w:line="240" w:lineRule="auto"/><w:jc w:val="center"/></w:pPr></w:p></w:tc><w:tc><w:tcPr><w:tcW w:w="1560" w:type="dxa"/></w:tcPr><w:p><w:pPr><w:pStyle w:val="af6"/><w:spacing w:line="240" w:lineRule="auto"/><w:jc w:val="center"/></w:pPr><w:r><w:t>f</w:t></w:r></w:p></w:tc><w:tc><w:tcPr><w:tcW w:w="1842" w:type="dxa"/></w:tcPr><w:p><w:pPr><w:pStyle w:val="af6"/><w:spacing w:line="240" w:lineRule="auto"/><w:jc w:val="center"/></w:pPr><w:r><w:t>30-300</w:t></w:r><w:r><w:t>МГц</w:t></w:r></w:p></w:tc><w:tc><w:tcPr><w:tcW w:w="1985" w:type="dxa"/></w:tcPr><w:p><w:pPr><w:pStyle w:val="af6"/><w:spacing w:line="240" w:lineRule="auto"/><w:jc w:val="center"/></w:pPr></w:p></w:tc></w:tr><w:tr><w:trPr><w:cantSplit/></w:trPr><w:tc><w:tcPr><w:tcW w:w="2802" w:type="dxa"/><w:vMerge/></w:tcPr><w:p><w:pPr><w:pStyle w:val="af6"/><w:spacing w:line="240" w:lineRule="auto"/><w:jc w:val="center"/></w:pPr></w:p></w:tc><w:tc><w:tcPr><w:tcW w:w="1842" w:type="dxa"/><w:vMerge/></w:tcPr><w:p><w:pPr><w:pStyle w:val="af6"/><w:spacing w:line="240" w:lineRule="auto"/><w:jc w:val="center"/></w:pPr></w:p></w:tc><w:tc><w:tcPr><w:tcW w:w="1560" w:type="dxa"/></w:tcPr><w:p><w:pPr><w:pStyle w:val="af6"/><w:spacing w:line="240" w:lineRule="auto"/><w:jc w:val="center"/></w:pPr><w:proofErr w:type="spellStart"/><w:r><w:t>Lx</w:t></w:r><w:proofErr w:type="spellEnd"/></w:p></w:tc><w:tc><w:tcPr><w:tcW w:w="1842" w:type="dxa"/></w:tcPr><w:p><w:pPr><w:pStyle w:val="af6"/><w:spacing w:line="240" w:lineRule="auto"/><w:jc w:val="center"/></w:pPr><w:r><w:t>25</w:t></w:r><w:r><w:t>нГц</w:t></w:r><w:r><w:t>-2,5</w:t></w:r><w:r><w:t>мкГц</w:t></w:r></w:p></w:tc><w:tc><w:tcPr><w:tcW w:w="1985" w:type="dxa"/></w:tcPr><w:p><w:pPr><w:pStyle w:val="af6"/><w:spacing w:line="240" w:lineRule="auto"/><w:jc w:val="center"/></w:pPr><w:r><w:t>-</w:t></w:r></w:p></w:tc></w:tr><w:tr><w:trPr><w:cantSplit/></w:trPr><w:tc><w:tcPr><w:tcW w:w="2802" w:type="dxa"/><w:vMerge/></w:tcPr><w:p><w:pPr><w:pStyle w:val="af6"/><w:spacing w:line="240" w:lineRule="auto"/><w:jc w:val="center"/></w:pPr></w:p></w:tc><w:tc><w:tcPr><w:tcW w:w="1842" w:type="dxa"/><w:vMerge/></w:tcPr><w:p><w:pPr><w:pStyle w:val="af6"/><w:spacing w:line="240" w:lineRule="auto"/><w:jc w:val="center"/></w:pPr></w:p></w:tc><w:tc><w:tcPr><w:tcW w:w="1560" w:type="dxa"/></w:tcPr><w:p><w:pPr><w:pStyle w:val="af6"/><w:spacing w:line="240" w:lineRule="auto"/><w:jc w:val="center"/></w:pPr><w:r><w:t>C0</w:t></w:r></w:p></w:tc><w:tc><w:tcPr><w:tcW w:w="1842" w:type="dxa"/></w:tcPr><w:p><w:pPr><w:pStyle w:val="af6"/><w:spacing w:line="240" w:lineRule="auto"/><w:jc w:val="center"/></w:pPr></w:p></w:tc><w:tc><w:tcPr><w:tcW w:w="1985" w:type="dxa"/></w:tcPr><w:p><w:pPr><w:pStyle w:val="af6"/><w:spacing w:line="240" w:lineRule="auto"/><w:jc w:val="center"/></w:pPr></w:p></w:tc></w:tr><w:tr><w:trPr><w:cantSplit/></w:trPr><w:tc><w:tcPr><w:tcW w:w="2802" w:type="dxa"/><w:vMerge/></w:tcPr><w:p><w:pPr><w:pStyle w:val="af6"/><w:spacing w:line="240" w:lineRule="auto"/><w:jc w:val="center"/></w:pPr></w:p></w:tc><w:tc><w:tcPr><w:tcW w:w="1842" w:type="dxa"/><w:vMerge/></w:tcPr><w:p><w:pPr><w:pStyle w:val="af6"/><w:spacing w:line="240" w:lineRule="auto"/><w:jc w:val="center"/></w:pPr></w:p></w:tc><w:tc><w:tcPr><w:tcW w:w="1560" w:type="dxa"/></w:tcPr><w:p><w:pPr><w:pStyle w:val="af6"/><w:spacing w:line="240" w:lineRule="auto"/><w:jc w:val="center"/></w:pPr><w:proofErr w:type="spellStart"/><w:r><w:t>Cx</w:t></w:r><w:proofErr w:type="spellEnd"/></w:p></w:tc><w:tc><w:tcPr><w:tcW w:w="1842" w:type="dxa"/></w:tcPr><w:p><w:pPr><w:pStyle w:val="af6"/><w:spacing w:line="240" w:lineRule="auto"/><w:jc w:val="center"/></w:pPr><w:r><w:t>0,1-95</w:t></w:r></w:p></w:tc><w:tc><w:tcPr><w:tcW w:w="1985" w:type="dxa"/></w:tcPr><w:p><w:pPr><w:pStyle w:val="af6"/><w:spacing w:line="240" w:lineRule="auto"/><w:jc w:val="center"/></w:pPr><w:r><w:t>-</w:t></w:r></w:p></w:tc></w:tr></w:tbl><w:p><w:pPr><w:rPr><w:b/></w:rPr></w:pPr><w:bookmarkStart w:id="0" w:name="_GoBack"/><w:bookmarkEnd w:id="0"/><w:r><w:rPr><w:b/><w:bCs/></w:rPr><w:br w:type="page"/></w:r></w:p><w:p><w:pPr><w:pStyle w:val="af6"/><w:spacing w:line="240" w:lineRule="auto"/><w:jc w:val="right"/><w:rPr><w:b/></w:rPr></w:pPr><w:r><w:rPr><w:b/></w:rPr><w:lastRenderedPageBreak/><w:t>Таблица 1.2</w:t></w:r></w:p><w:p><w:pPr><w:pStyle w:val="af6"/><w:spacing w:line="240" w:lineRule="auto"/><w:jc w:val="center"/></w:pPr><w:r><w:t>Результаты измерений и расчета составляющих основной погрешности</w:t></w:r></w:p><w:p><w:pPr><w:pStyle w:val="af6"/><w:jc w:val="center"/></w:pPr><w:r><w:t>исследуемого вольтметра</w:t></w:r></w:p><w:tbl><w:tblPr><w:tblW w:w="0" w:type="auto"/><w:tblInd w:w="-758" w:type="dxa"/><w:tblBorders><w:top w:val="single" w:sz="4" w:space="0" w:color="000000"/><w:left w:val="single" w:sz="4" w:space="0" w:color="000000"/><w:bottom w:val="single" w:sz="4" w:space="0" w:color="000000"/><w:right w:val="single" w:sz="4" w:space="0" w:color="000000"/><w:insideH w:val="single" w:sz="4" w:space="0" w:color="000000"/><w:insideV w:val="single" w:sz="4" w:space="0" w:color="000000"/></w:tblBorders><w:tblLayout w:type="fixed"/><w:tblLook w:val="04A0" w:firstRow="1" w:lastRow="0" w:firstColumn="1" w:lastColumn="0" w:noHBand="0" w:noVBand="1"/></w:tblPr><w:tblGrid><w:gridCol w:w="728"/><w:gridCol w:w="728"/><w:gridCol w:w="728"/><w:gridCol w:w="728"/><w:gridCol w:w="728"/><w:gridCol w:w="721"/><w:gridCol w:w="850"/><w:gridCol w:w="709"/><w:gridCol w:w="632"/><w:gridCol w:w="219"/><w:gridCol w:w="708"/><w:gridCol w:w="851"/><w:gridCol w:w="850"/><w:gridCol w:w="851"/></w:tblGrid><w:tr><w:trPr><w:cantSplit/></w:trPr><w:tc><w:tcPr><w:tcW w:w="728" w:type="dxa"/><w:vMerge w:val="restart"/><w:tcBorders><w:top w:val="single" w:sz="4" w:space="0" w:color="000000"/><w:left w:val="single" w:sz="4" w:space="0" w:color="000000"/><w:bottom w:val="single" w:sz="4" w:space="0" w:color="000000"/><w:right w:val="single" w:sz="4" w:space="0" w:color="000000"/></w:tcBorders></w:tcPr><w:p><w:pPr><w:pStyle w:val="af6"/><w:spacing w:before="240" w:line="240" w:lineRule="auto"/><w:jc w:val="center"/></w:pPr><w:r><w:rPr><w:i/><w:lang w:val="en-US"/></w:rPr><w:t>i</w:t></w:r></w:p></w:tc><w:tc><w:tcPr><w:tcW w:w="2912" w:type="dxa"/><w:gridSpan w:val="4"/><w:tcBorders><w:top w:val="single" w:sz="4" w:space="0" w:color="000000"/><w:left w:val="single" w:sz="4" w:space="0" w:color="000000"/><w:bottom w:val="single" w:sz="4" w:space="0" w:color="000000"/><w:right w:val="single" w:sz="4" w:space="0" w:color="000000"/></w:tcBorders></w:tcPr><w:p><w:pPr><w:pStyle w:val="af6"/><w:spacing w:before="60" w:after="60" w:line="240" w:lineRule="auto"/><w:jc w:val="center"/><w:rPr><w:lang w:val="en-US"/></w:rPr></w:pPr><w:r><w:rPr><w:i/><w:lang w:val="en-US"/></w:rPr><w:t>U</w:t></w:r><w:r><w:rPr><w:vertAlign w:val="subscript"/><w:lang w:val="en-US"/></w:rPr><w:t>1</w:t></w:r><w:r><w:rPr><w:lang w:val="en-US"/></w:rPr><w:t xml:space="preserve"> = </w:t></w:r><w:r><w:t>0,</w:t></w:r><w:proofErr w:type="gramStart"/><w:r><w:t>5</w:t></w:r><w:r><w:rPr><w:lang w:val="en-US"/></w:rPr><w:t xml:space="preserve">  </w:t></w:r><w:r><w:rPr><w:iCs/><w:lang w:val="en-US"/></w:rPr><w:t>B</w:t></w:r><w:proofErr w:type="gramEnd"/></w:p></w:tc><w:tc><w:tcPr><w:tcW w:w="3131" w:type="dxa"/><w:gridSpan w:val="5"/><w:tcBorders><w:top w:val="single" w:sz="4" w:space="0" w:color="000000"/><w:left w:val="single" w:sz="4" w:space="0" w:color="000000"/><w:bottom w:val="single" w:sz="4" w:space="0" w:color="000000"/><w:right w:val="single" w:sz="4" w:space="0" w:color="000000"/></w:tcBorders></w:tcPr><w:p><w:pPr><w:pStyle w:val="af6"/><w:spacing w:before="60" w:after="60" w:line="240" w:lineRule="auto"/><w:jc w:val="center"/><w:rPr><w:lang w:val="en-US"/></w:rPr></w:pPr><w:r><w:rPr><w:i/><w:lang w:val="en-US"/></w:rPr><w:t>U</w:t></w:r><w:r><w:rPr><w:vertAlign w:val="subscript"/><w:lang w:val="en-US"/></w:rPr><w:t>2</w:t></w:r><w:r><w:rPr><w:lang w:val="en-US"/></w:rPr><w:t xml:space="preserve"> = </w:t></w:r><w:r><w:t>1,0</w:t></w:r><w:r><w:rPr><w:lang w:val="en-US"/></w:rPr><w:t xml:space="preserve">   </w:t></w:r><w:r><w:rPr><w:iCs/><w:lang w:val="en-US"/></w:rPr><w:t>B</w:t></w:r></w:p></w:tc><w:tc><w:tcPr><w:tcW w:w="3260" w:type="dxa"/><w:gridSpan w:val="4"/><w:tcBorders><w:top w:val="single" w:sz="4" w:space="0" w:color="000000"/><w:left w:val="single" w:sz="4" w:space="0" w:color="000000"/><w:bottom w:val="single" w:sz="4" w:space="0" w:color="000000"/><w:right w:val="single" w:sz="4" w:space="0" w:color="000000"/></w:tcBorders></w:tcPr><w:p><w:pPr><w:pStyle w:val="af6"/><w:spacing w:before="60" w:after="60" w:line="240" w:lineRule="auto"/><w:jc w:val="center"/><w:rPr><w:lang w:val="en-US"/></w:rPr></w:pPr><w:r><w:rPr><w:i/><w:lang w:val="en-US"/></w:rPr><w:t>U</w:t></w:r><w:r><w:rPr><w:vertAlign w:val="subscript"/><w:lang w:val="en-US"/></w:rPr><w:t>3</w:t></w:r><w:r><w:rPr><w:lang w:val="en-US"/></w:rPr><w:t xml:space="preserve"> = </w:t></w:r><w:r><w:t>1,5</w:t></w:r><w:r><w:rPr><w:lang w:val="en-US"/></w:rPr><w:t xml:space="preserve"> </w:t></w:r><w:r><w:rPr><w:iCs/><w:lang w:val="en-US"/></w:rPr><w:t>B</w:t></w:r></w:p></w:tc></w:tr><w:tr><w:trPr><w:cantSplit/></w:trPr><w:tc><w:tcPr><w:tcW w:w="728" w:type="dxa"/><w:vMerge/><w:tcBorders><w:top w:val="single" w:sz="4" w:space="0" w:color="000000"/><w:left w:val="single" w:sz="4" w:space="0" w:color="000000"/><w:bottom w:val="single" w:sz="4" w:space="0" w:color="000000"/><w:right w:val="single" w:sz="4" w:space="0" w:color="000000"/></w:tcBorders><w:vAlign w:val="center"/></w:tcPr><w:p/></w:tc><w:tc><w:tcPr><w:tcW w:w="728" w:type="dxa"/><w:tcBorders><w:top w:val="single" w:sz="4" w:space="0" w:color="000000"/><w:left w:val="single" w:sz="4" w:space="0" w:color="000000"/><w:bottom w:val="single" w:sz="4" w:space="0" w:color="000000"/><w:right w:val="single" w:sz="4" w:space="0" w:color="000000"/></w:tcBorders></w:tcPr><w:p><w:pPr><w:pStyle w:val="af6"/><w:spacing w:before="120" w:line="240" w:lineRule="auto"/><w:rPr><w:lang w:val="en-US"/></w:rPr></w:pPr><w:proofErr w:type="spellStart"/><w:r><w:rPr><w:i/><w:lang w:val="en-US"/></w:rPr><w:t>U</w:t></w:r><w:r><w:rPr><w:i/><w:iCs/><w:vertAlign w:val="subscript"/><w:lang w:val="en-US"/></w:rPr><w:t>i</w:t></w:r><w:proofErr w:type="spellEnd"/></w:p></w:tc><w:tc><w:tcPr><w:tcW w:w="728" w:type="dxa"/><w:tcBorders><w:top w:val="single" w:sz="4" w:space="0" w:color="000000"/><w:left w:val="single" w:sz="4" w:space="0" w:color="000000"/><w:bottom w:val="single" w:sz="4" w:space="0" w:color="000000"/><w:right w:val="single" w:sz="4" w:space="0" w:color="000000"/></w:tcBorders></w:tcPr><w:p><w:pPr><w:pStyle w:val="af6"/><w:spacing w:before="120" w:line="240" w:lineRule="auto"/><w:jc w:val="center"/><w:rPr><w:lang w:val="en-US"/></w:rPr></w:pPr><w:r><w:rPr><w:position w:val="-12"/><w:sz w:val="20"/><w:szCs w:val="20"/><w:vertAlign w:val="subscript"/><w:lang w:val="en-US"/></w:rPr><w:pict w14:anchorId="452D3A63"><v:shapetype id="_x0000_t75" coordsize="21600,21600" o:spt="75" o:preferrelative="t" path="m@4@5l@4@11@9@11@9@5xe" filled="f" stroked="f"><v:stroke joinstyle="miter"/><v:formulas><v:f eqn="if lineDrawn pixelLineWidth 0"/><v:f eqn="sum @0 1 0"/><v:f eqn="sum 0 0 @1"/><v:f eqn="prod @2 1 2"/><v:f eqn="prod @3 21600 pixelWidth"/><v:f eqn="prod @3 21600 pixelHeight"/><v:f eqn="sum @0 0 1"/><v:f eqn="prod @6 1 2"/><v:f eqn="prod @7 21600 pixelWidth"/><v:f eqn="sum @8 21600 0"/><v:f eqn="prod @7 21600 pixelHeight"/><v:f eqn="sum @10 21600 0"/></v:formulas><v:path o:extrusionok="f" gradientshapeok="t" o:connecttype="rect"/><o:lock v:ext="edit" aspectratio="t"/></v:shapetype><v:shape id="_x0000_s1053" type="#_x0000_t75" style="position:absolute;left:0;text-align:left;margin-left:0;margin-top:0;width:50pt;height:50pt;z-index:251650560;visibility:hidden;mso-position-horizontal-relative:text;mso-position-vertical-relative:text" type="#_x0000_t75" filled="t" stroked="t"><v:stroke joinstyle="round"/><v:path o:extrusionok="t" gradientshapeok="f" o:connecttype="segments"/><o:lock v:ext="edit" aspectratio="f" selection="t"/></v:shape></w:pict></w:r><w:r><w:rPr><w:position w:val="-12"/><w:sz w:val="20"/><w:szCs w:val="20"/><w:vertAlign w:val="subscript"/><w:lang w:val="en-US"/></w:rPr><w:pict w14:anchorId="7325C686"><v:shape id="_x0000_i1025" type="#_x0000_t75" style="width:16pt;height:18pt;mso-wrap-distance-left:0;mso-wrap-distance-top:0;mso-wrap-distance-right:0;mso-wrap-distance-bottom:0"><v:imagedata r:id="rId6" o:title=""/><v:path textboxrect="0,0,0,0"/></v:shape></w:pict></w:r></w:p></w:tc><w:tc><w:tcPr><w:tcW w:w="728" w:type="dxa"/><w:tcBorders><w:top w:val="single" w:sz="4" w:space="0" w:color="000000"/><w:left w:val="single" w:sz="4" w:space="0" w:color="000000"/><w:bottom w:val="single" w:sz="4" w:space="0" w:color="000000"/><w:right w:val="single" w:sz="4" w:space="0" w:color="000000"/></w:tcBorders></w:tcPr><w:p><w:pPr><w:pStyle w:val="af6"/><w:spacing w:line="240" w:lineRule="auto"/><w:rPr><w:lang w:val="en-US"/></w:rPr></w:pPr><w:r><w:rPr><w:position w:val="-24"/><w:sz w:val="20"/><w:szCs w:val="20"/><w:lang w:val="en-US"/></w:rPr><w:pict w14:anchorId="0B3DE55D"><v:shape id="_x0000_s1051" type="#_x0000_t75" style="position:absolute;left:0;text-align:left;margin-left:0;margin-top:0;width:50pt;height:50pt;z-index:251651584;visibility:hidden;mso-position-horizontal-relative:text;mso-position-vertical-relative:text" type="#_x0000_t75" filled="t" stroked="t"><v:stroke joinstyle="round"/><v:path o:extrusionok="t" gradientshapeok="f" o:connecttype="segments"/><o:lock v:ext="edit" aspectratio="f" selection="t"/></v:shape></w:pict></w:r><w:r><w:rPr><w:position w:val="-24"/><w:sz w:val="20"/><w:szCs w:val="20"/><w:lang w:val="en-US"/></w:rPr><w:pict w14:anchorId="6094DCCD"><v:shape id="_x0000_i1026" type="#_x0000_t75" style="width:16pt;height:27pt;mso-wrap-distance-left:0;mso-wrap-distance-top:0;mso-wrap-distance-right:0;mso-wrap-distance-bottom:0"><v:imagedata r:id="rId7" o:title=""/><v:path textboxrect="0,0,0,0"/></v:shape></w:pict></w:r></w:p></w:tc><w:tc><w:tcPr><w:tcW w:w="728" w:type="dxa"/><w:tcBorders><w:top w:val="single" w:sz="4" w:space="0" w:color="000000"/><w:left w:val="single" w:sz="4" w:space="0" w:color="000000"/><w:bottom w:val="single" w:sz="4" w:space="0" w:color="000000"/><w:right w:val="single" w:sz="4" w:space="0" w:color="000000"/></w:tcBorders></w:tcPr><w:p><w:pPr><w:pStyle w:val="af6"/><w:spacing w:line="240" w:lineRule="auto"/><w:rPr><w:lang w:val="en-US"/></w:rPr></w:pPr><w:r><w:rPr><w:position w:val="-6"/><w:sz w:val="20"/><w:szCs w:val="20"/><w:lang w:val="en-US"/></w:rPr><w:pict w14:anchorId="49E79145"><v:shape id="_x0000_s1049" type="#_x0000_t75" style="position:absolute;left:0;text-align:left;margin-left:0;margin-top:0;width:50pt;height:50pt;z-index:251652608;visibility:hidden;mso-position-horizontal-relative:text;mso-position-vertical-relative:text" type="#_x0000_t75" filled="t" stroked="t"><v:stroke joinstyle="round"/><v:path o:extrusionok="t" gradientshapeok="f" o:connecttype="segments"/><o:lock v:ext="edit" aspectratio="f" selection="t"/></v:shape></w:pict></w:r><w:r><w:rPr><w:position w:val="-6"/><w:sz w:val="20"/><w:szCs w:val="20"/><w:lang w:val="en-US"/></w:rPr><w:pict w14:anchorId="53BCD404"><v:shape id="_x0000_i1027" type="#_x0000_t75" style="width:18pt;height:26pt;mso-wrap-distance-left:0;mso-wrap-distance-top:0;mso-wrap-distance-right:0;mso-wrap-distance-bottom:0"><v:imagedata r:id="rId8" o:title=""/><v:path textboxrect="0,0,0,0"/></v:shape></w:pict></w:r></w:p></w:tc><w:tc><w:tcPr><w:tcW w:w="721" w:type="dxa"/><w:tcBorders><w:top w:val="single" w:sz="4" w:space="0" w:color="000000"/><w:left w:val="single" w:sz="4" w:space="0" w:color="000000"/><w:bottom w:val="single" w:sz="4" w:space="0" w:color="000000"/><w:right w:val="single" w:sz="4" w:space="0" w:color="000000"/></w:tcBorders></w:tcPr><w:p><w:pPr><w:pStyle w:val="af6"/><w:spacing w:before="120" w:line="240" w:lineRule="auto"/><w:rPr><w:lang w:val="en-US"/></w:rPr></w:pPr><w:proofErr w:type="spellStart"/><w:r><w:rPr><w:i/><w:lang w:val="en-US"/></w:rPr><w:t>U</w:t></w:r><w:r><w:rPr><w:i/><w:iCs/><w:vertAlign w:val="subscript"/><w:lang w:val="en-US"/></w:rPr><w:t>i</w:t></w:r><w:proofErr w:type="spellEnd"/><w:r><w:rPr><w:i/><w:lang w:val="en-US"/></w:rPr><w:t xml:space="preserve"> </w:t></w:r></w:p></w:tc><w:tc><w:tcPr><w:tcW w:w="850" w:type="dxa"/><w:tcBorders><w:top w:val="single" w:sz="4" w:space="0" w:color="000000"/><w:left w:val="single" w:sz="4" w:space="0" w:color="000000"/><w:bottom w:val="single" w:sz="4" w:space="0" w:color="000000"/><w:right w:val="single" w:sz="4" w:space="0" w:color="000000"/></w:tcBorders></w:tcPr><w:p><w:pPr><w:pStyle w:val="af6"/><w:spacing w:before="120" w:line="240" w:lineRule="auto"/></w:pPr><w:r><w:rPr><w:position w:val="-12"/><w:sz w:val="20"/><w:szCs w:val="20"/><w:vertAlign w:val="subscript"/><w:lang w:val="en-US"/></w:rPr><w:pict w14:anchorId="0E1E7007"><v:shape id="_x0000_s1047" type="#_x0000_t75" style="position:absolute;left:0;text-align:left;margin-left:0;margin-top:0;width:50pt;height:50pt;z-index:251653632;visibility:hidden;mso-position-horizontal-relative:text;mso-position-vertical-relative:text" type="#_x0000_t75" filled="t" stroked="t"><v:stroke joinstyle="round"/><v:path o:extrusionok="t" gradientshapeok="f" o:connecttype="segments"/><o:lock v:ext="edit" aspectratio="f" selection="t"/></v:shape></w:pict></w:r><w:r><w:rPr><w:position w:val="-12"/><w:sz w:val="20"/><w:szCs w:val="20"/><w:vertAlign w:val="subscript"/><w:lang w:val="en-US"/></w:rPr><w:pict w14:anchorId="40BC7676"><v:shape id="_x0000_i1028" type="#_x0000_t75" style="width:16pt;height:18pt;mso-wrap-distance-left:0;mso-wrap-distance-top:0;mso-wrap-distance-right:0;mso-wrap-distance-bottom:0"><v:imagedata r:id="rId6" o:title=""/><v:path textboxrect="0,0,0,0"/></v:shape></w:pict></w:r></w:p></w:tc><w:tc><w:tcPr><w:tcW w:w="709" w:type="dxa"/><w:tcBorders><w:top w:val="single" w:sz="4" w:space="0" w:color="000000"/><w:left w:val="single" w:sz="4" w:space="0" w:color="000000"/><w:bottom w:val="single" w:sz="4" w:space="0" w:color="000000"/><w:right w:val="single" w:sz="4" w:space="0" w:color="000000"/></w:tcBorders></w:tcPr><w:p><w:pPr><w:pStyle w:val="af6"/><w:spacing w:line="240" w:lineRule="auto"/><w:jc w:val="center"/><w:rPr><w:lang w:val="en-US"/></w:rPr></w:pPr><w:r><w:rPr><w:position w:val="-24"/><w:sz w:val="28"/><w:szCs w:val="20"/></w:rPr><w:pict w14:anchorId="1919765E"><v:shape id="_x0000_s1045" type="#_x0000_t75" style="position:absolute;left:0;text-align:left;margin-left:0;margin-top:0;width:50pt;height:50pt;z-index:251654656;visibility:hidden;mso-position-horizontal-relative:text;mso-position-vertical-relative:text" type="#_x0000_t75" filled="t" stroked="t"><v:stroke joinstyle="round"/><v:path o:extrusionok="t" gradientshapeok="f" o:connecttype="segments"/><o:lock v:ext="edit" aspectratio="f" selection="t"/></v:shape></w:pict></w:r><w:r><w:rPr><w:position w:val="-24"/><w:sz w:val="28"/><w:szCs w:val="20"/></w:rPr><w:pict w14:anchorId="00DEC467"><v:shape id="_x0000_i1029" type="#_x0000_t75" style="width:16pt;height:27pt;mso-wrap-distance-left:0;mso-wrap-distance-top:0;mso-wrap-distance-right:0;mso-wrap-distance-bottom:0"><v:imagedata r:id="rId7" o:title=""/><v:path textboxrect="0,0,0,0"/></v:shape></w:pict></w:r></w:p></w:tc><w:tc><w:tcPr><w:tcW w:w="851" w:type="dxa"/><w:gridSpan w:val="2"/><w:tcBorders><w:top w:val="single" w:sz="4" w:space="0" w:color="000000"/><w:left w:val="single" w:sz="4" w:space="0" w:color="000000"/><w:bottom w:val="single" w:sz="4" w:space="0" w:color="000000"/><w:right w:val="single" w:sz="4" w:space="0" w:color="000000"/></w:tcBorders></w:tcPr><w:p><w:pPr><w:pStyle w:val="af6"/><w:spacing w:line="240" w:lineRule="auto"/><w:jc w:val="center"/><w:rPr><w:lang w:val="en-US"/></w:rPr></w:pPr><w:r><w:rPr><w:position w:val="-6"/><w:sz w:val="20"/><w:szCs w:val="20"/><w:lang w:val="en-US"/></w:rPr><w:pict w14:anchorId="7D214522"><v:shape id="_x0000_s1043" type="#_x0000_t75" style="position:absolute;left:0;text-align:left;margin-left:0;margin-top:0;width:50pt;height:50pt;z-index:251655680;visibility:hidden;mso-position-horizontal-relative:text;mso-position-vertical-relative:text" type="#_x0000_t75" filled="t" stroked="t"><v:stroke joinstyle="round"/><v:path o:extrusionok="t" gradientshapeok="f" o:connecttype="segments"/><o:lock v:ext="edit" aspectratio="f" selection="t"/></v:shape></w:pict></w:r><w:r><w:rPr><w:position w:val="-6"/><w:sz w:val="20"/><w:szCs w:val="20"/><w:lang w:val="en-US"/></w:rPr><w:pict w14:anchorId="00661F85"><v:shape id="_x0000_i1030" type="#_x0000_t75" style="width:18pt;height:26pt;mso-wrap-distance-left:0;mso-wrap-distance-top:0;mso-wrap-distance-right:0;mso-wrap-distance-bottom:0"><v:imagedata r:id="rId9" o:title=""/><v:path textboxrect="0,0,0,0"/></v:shape></w:pict></w:r></w:p></w:tc><w:tc><w:tcPr><w:tcW w:w="708" w:type="dxa"/><w:tcBorders><w:top w:val="single" w:sz="4" w:space="0" w:color="000000"/><w:left w:val="single" w:sz="4" w:space="0" w:color="000000"/><w:bottom w:val="single" w:sz="4" w:space="0" w:color="000000"/><w:right w:val="single" w:sz="4" w:space="0" w:color="000000"/></w:tcBorders></w:tcPr><w:p><w:pPr><w:pStyle w:val="af6"/><w:spacing w:before="120" w:line="240" w:lineRule="auto"/><w:jc w:val="center"/><w:rPr><w:lang w:val="en-US"/></w:rPr></w:pPr><w:proofErr w:type="spellStart"/><w:r><w:rPr><w:i/><w:lang w:val="en-US"/></w:rPr><w:t>U</w:t></w:r><w:r><w:rPr><w:i/><w:iCs/><w:vertAlign w:val="subscript"/><w:lang w:val="en-US"/></w:rPr><w:t>i</w:t></w:r><w:proofErr w:type="spellEnd"/></w:p></w:tc><w:tc><w:tcPr><w:tcW w:w="851" w:type="dxa"/><w:tcBorders><w:top w:val="single" w:sz="4" w:space="0" w:color="000000"/><w:left w:val="single" w:sz="4" w:space="0" w:color="000000"/><w:bottom w:val="single" w:sz="4" w:space="0" w:color="000000"/><w:right w:val="single" w:sz="4" w:space="0" w:color="000000"/></w:tcBorders></w:tcPr><w:p><w:pPr><w:pStyle w:val="af6"/><w:spacing w:before="120" w:line="240" w:lineRule="auto"/><w:jc w:val="center"/></w:pPr><w:r><w:rPr><w:position w:val="-12"/><w:sz w:val="20"/><w:szCs w:val="20"/><w:vertAlign w:val="subscript"/><w:lang w:val="en-US"/></w:rPr><w:pict w14:anchorId="68D3DB33"><v:shape id="_x0000_s1041" type="#_x0000_t75" style="position:absolute;left:0;text-align:left;margin-left:0;margin-top:0;width:50pt;height:50pt;z-index:251656704;visibility:hidden;mso-position-horizontal-relative:text;mso-position-vertical-relative:text" type="#_x0000_t75" filled="t" stroked="t"><v:stroke joinstyle="round"/><v:path o:extrusionok="t" gradientshapeok="f" o:connecttype="segments"/><o:lock v:ext="edit" aspectratio="f" selection="t"/></v:shape></w:pict></w:r><w:r><w:rPr><w:position w:val="-12"/><w:sz w:val="20"/><w:szCs w:val="20"/><w:vertAlign w:val="subscript"/><w:lang w:val="en-US"/></w:rPr><w:pict w14:anchorId="228D21FA"><v:shape id="_x0000_i1031" type="#_x0000_t75" style="width:16pt;height:18pt;mso-wrap-distance-left:0;mso-wrap-distance-top:0;mso-wrap-distance-right:0;mso-wrap-distance-bottom:0"><v:imagedata r:id="rId6" o:title=""/><v:path textboxrect="0,0,0,0"/></v:shape></w:pict></w:r></w:p></w:tc><w:tc><w:tcPr><w:tcW w:w="850" w:type="dxa"/><w:tcBorders><w:top w:val="single" w:sz="4" w:space="0" w:color="000000"/><w:left w:val="single" w:sz="4" w:space="0" w:color="000000"/><w:bottom w:val="single" w:sz="4" w:space="0" w:color="000000"/><w:right w:val="single" w:sz="4" w:space="0" w:color="000000"/></w:tcBorders></w:tcPr><w:p><w:pPr><w:pStyle w:val="af6"/><w:spacing w:line="240" w:lineRule="auto"/><w:jc w:val="center"/><w:rPr><w:lang w:val="en-US"/></w:rPr></w:pPr><w:r><w:rPr><w:position w:val="-24"/><w:sz w:val="28"/><w:szCs w:val="20"/></w:rPr><w:pict w14:anchorId="1B5D2BA5"><v:shape id="_x0000_s1039" type="#_x0000_t75" style="position:absolute;left:0;text-align:left;margin-left:0;margin-top:0;width:50pt;height:50pt;z-index:251657728;visibility:hidden;mso-position-horizontal-relative:text;mso-position-vertical-relative:text" type="#_x0000_t75" filled="t" stroked="t"><v:stroke joinstyle="round"/><v:path o:extrusionok="t" gradientshapeok="f" o:connecttype="segments"/><o:lock v:ext="edit" aspectratio="f" selection="t"/></v:shape></w:pict></w:r><w:r><w:rPr><w:position w:val="-24"/><w:sz w:val="28"/><w:szCs w:val="20"/></w:rPr><w:pict w14:anchorId="606018C7"><v:shape id="_x0000_i1032" type="#_x0000_t75" style="width:16pt;height:27pt;mso-wrap-distance-left:0;mso-wrap-distance-top:0;mso-wrap-distance-right:0;mso-wrap-distance-bottom:0"><v:imagedata r:id="rId7" o:title=""/><v:path textboxrect="0,0,0,0"/></v:shape></w:pict></w:r></w:p></w:tc><w:tc><w:tcPr><w:tcW w:w="851" w:type="dxa"/><w:tcBorders><w:top w:val="single" w:sz="4" w:space="0" w:color="000000"/><w:left w:val="single" w:sz="4" w:space="0" w:color="000000"/><w:bottom w:val="single" w:sz="4" w:space="0" w:color="000000"/><w:right w:val="single" w:sz="4" w:space="0" w:color="000000"/></w:tcBorders></w:tcPr><w:p><w:pPr><w:pStyle w:val="af6"/><w:spacing w:line="240" w:lineRule="auto"/><w:jc w:val="center"/><w:rPr><w:lang w:val="en-US"/></w:rPr></w:pPr><w:r><w:rPr><w:position w:val="-6"/><w:sz w:val="20"/><w:szCs w:val="20"/><w:lang w:val="en-US"/></w:rPr><w:pict w14:anchorId="61A38134"><v:shape id="_x0000_s1037" type="#_x0000_t75" style="position:absolute;left:0;text-align:left;margin-left:0;margin-top:0;width:50pt;height:50pt;z-index:251658752;visibility:hidden;mso-position-horizontal-relative:text;mso-position-vertical-relative:text" type="#_x0000_t75" filled="t" stroked="t"><v:stroke joinstyle="round"/><v:path o:extrusionok="t" gradientshapeok="f" o:connecttype="segments"/><o:lock v:ext="edit" aspectratio="f" selection="t"/></v:shape></w:pict></w:r><w:r><w:rPr><w:position w:val="-6"/><w:sz w:val="20"/><w:szCs w:val="20"/><w:lang w:val="en-US"/></w:rPr><w:pict w14:anchorId="58A08BD8"><v:shape id="_x0000_i1033" type="#_x0000_t75" style="width:18pt;height:26pt;mso-wrap-distance-left:0;mso-wrap-distance-top:0;mso-wrap-distance-right:0;mso-wrap-distance-bottom:0"><v:imagedata r:id="rId9" o:title=""/><v:path textboxrect="0,0,0,0"/></v:shape></w:pict></w:r></w:p></w:tc></w:tr><w:tr><w:tc><w:tcPr><w:tcW w:w="728" w:type="dxa"/><w:tcBorders><w:top w:val="single" w:sz="4" w:space="0" w:color="000000"/><w:left w:val="single" w:sz="4" w:space="0" w:color="000000"/><w:bottom w:val="single" w:sz="4" w:space="0" w:color="000000"/><w:right w:val="single" w:sz="4" w:space="0" w:color="000000"/></w:tcBorders></w:tcPr><w:p><w:pPr><w:pStyle w:val="af6"/><w:spacing w:line="240" w:lineRule="auto"/><w:jc w:val="center"/><w:rPr><w:lang w:val="en-US"/></w:rPr></w:pPr><w:r><w:rPr><w:lang w:val="en-US"/></w:rPr><w:t>1</w:t></w:r></w:p></w:tc><w:tc><w:tcPr><w:tcW w:w="728" w:type="dxa"/><w:tcBorders><w:top w:val="single" w:sz="4" w:space="0" w:color="000000"/><w:left w:val="single" w:sz="4" w:space="0" w:color="000000"/><w:bottom w:val="single" w:sz="4" w:space="0" w:color="000000"/><w:right w:val="single" w:sz="4" w:space="0" w:color="000000"/></w:tcBorders></w:tcPr><w:p><w:pPr><w:pStyle w:val="af6"/><w:spacing w:line="240" w:lineRule="auto"/><w:jc w:val="center"/><w:rPr><w:lang w:val="en-US"/></w:rPr></w:pPr><w:r><w:rPr><w:lang w:val="en-US"/></w:rPr><w:t>2</w:t></w:r></w:p></w:tc><w:tc><w:tcPr><w:tcW w:w="728" w:type="dxa"/><w:tcBorders><w:top w:val="single" w:sz="4" w:space="0" w:color="000000"/><w:left w:val="single" w:sz="4" w:space="0" w:color="000000"/><w:bottom w:val="single" w:sz="4" w:space="0" w:color="000000"/><w:right w:val="single" w:sz="4" w:space="0" w:color="000000"/></w:tcBorders></w:tcPr><w:p><w:pPr><w:pStyle w:val="af6"/><w:spacing w:line="240" w:lineRule="auto"/><w:jc w:val="center"/><w:rPr><w:lang w:val="en-US"/></w:rPr></w:pPr><w:r><w:rPr><w:lang w:val="en-US"/></w:rPr><w:t>3</w:t></w:r></w:p></w:tc><w:tc><w:tcPr><w:tcW w:w="728" w:type="dxa"/><w:tcBorders><w:top w:val="single" w:sz="4" w:space="0" w:color="000000"/><w:left w:val="single" w:sz="4" w:space="0" w:color="000000"/><w:bottom w:val="single" w:sz="4" w:space="0" w:color="000000"/><w:right w:val="single" w:sz="4" w:space="0" w:color="000000"/></w:tcBorders></w:tcPr><w:p><w:pPr><w:pStyle w:val="af6"/><w:spacing w:line="240" w:lineRule="auto"/><w:jc w:val="center"/><w:rPr><w:lang w:val="en-US"/></w:rPr></w:pPr><w:r><w:rPr><w:lang w:val="en-US"/></w:rPr><w:t>4</w:t></w:r></w:p></w:tc><w:tc><w:tcPr><w:tcW w:w="728" w:type="dxa"/><w:tcBorders><w:top w:val="single" w:sz="4" w:space="0" w:color="000000"/><w:left w:val="single" w:sz="4" w:space="0" w:color="000000"/><w:bottom w:val="single" w:sz="4" w:space="0" w:color="000000"/><w:right w:val="single" w:sz="4" w:space="0" w:color="000000"/></w:tcBorders></w:tcPr><w:p><w:pPr><w:pStyle w:val="af6"/><w:spacing w:line="240" w:lineRule="auto"/><w:jc w:val="center"/><w:rPr><w:lang w:val="en-US"/></w:rPr></w:pPr><w:r><w:rPr><w:lang w:val="en-US"/></w:rPr><w:t>5</w:t></w:r></w:p></w:tc><w:tc><w:tcPr><w:tcW w:w="721" w:type="dxa"/><w:tcBorders><w:top w:val="single" w:sz="4" w:space="0" w:color="000000"/><w:left w:val="single" w:sz="4" w:space="0" w:color="000000"/><w:bottom w:val="single" w:sz="4" w:space="0" w:color="000000"/><w:right w:val="single" w:sz="4" w:space="0" w:color="000000"/></w:tcBorders></w:tcPr><w:p><w:pPr><w:pStyle w:val="af6"/><w:spacing w:line="240" w:lineRule="auto"/><w:jc w:val="center"/><w:rPr><w:lang w:val="en-US"/></w:rPr></w:pPr><w:r><w:rPr><w:lang w:val="en-US"/></w:rPr><w:t>6</w:t></w:r></w:p></w:tc><w:tc><w:tcPr><w:tcW w:w="850" w:type="dxa"/><w:tcBorders><w:top w:val="single" w:sz="4" w:space="0" w:color="000000"/><w:left w:val="single" w:sz="4" w:space="0" w:color="000000"/><w:bottom w:val="single" w:sz="4" w:space="0" w:color="000000"/><w:right w:val="single" w:sz="4" w:space="0" w:color="000000"/></w:tcBorders></w:tcPr><w:p><w:pPr><w:pStyle w:val="af6"/><w:spacing w:line="240" w:lineRule="auto"/><w:jc w:val="center"/><w:rPr><w:lang w:val="en-US"/></w:rPr></w:pPr><w:r><w:rPr><w:lang w:val="en-US"/></w:rPr><w:t>7</w:t></w:r></w:p></w:tc><w:tc><w:tcPr><w:tcW w:w="709" w:type="dxa"/><w:tcBorders><w:top w:val="single" w:sz="4" w:space="0" w:color="000000"/><w:left w:val="single" w:sz="4" w:space="0" w:color="000000"/><w:bottom w:val="single" w:sz="4" w:space="0" w:color="000000"/><w:right w:val="single" w:sz="4" w:space="0" w:color="000000"/></w:tcBorders></w:tcPr><w:p><w:pPr><w:pStyle w:val="af6"/><w:spacing w:line="240" w:lineRule="auto"/><w:jc w:val="center"/><w:rPr><w:lang w:val="en-US"/></w:rPr></w:pPr><w:r><w:rPr><w:lang w:val="en-US"/></w:rPr><w:t>8</w:t></w:r></w:p></w:tc><w:tc><w:tcPr><w:tcW w:w="851" w:type="dxa"/><w:gridSpan w:val="2"/><w:tcBorders><w:top w:val="single" w:sz="4" w:space="0" w:color="000000"/><w:left w:val="single" w:sz="4" w:space="0" w:color="000000"/><w:bottom w:val="single" w:sz="4" w:space="0" w:color="000000"/><w:right w:val="single" w:sz="4" w:space="0" w:color="000000"/></w:tcBorders></w:tcPr><w:p><w:pPr><w:pStyle w:val="af6"/><w:spacing w:line="240" w:lineRule="auto"/><w:jc w:val="center"/><w:rPr><w:lang w:val="en-US"/></w:rPr></w:pPr><w:r><w:rPr><w:lang w:val="en-US"/></w:rPr><w:t>9</w:t></w:r></w:p></w:tc><w:tc><w:tcPr><w:tcW w:w="708" w:type="dxa"/><w:tcBorders><w:top w:val="single" w:sz="4" w:space="0" w:color="000000"/><w:left w:val="single" w:sz="4" w:space="0" w:color="000000"/><w:bottom w:val="single" w:sz="4" w:space="0" w:color="000000"/><w:right w:val="single" w:sz="4" w:space="0" w:color="000000"/></w:tcBorders></w:tcPr><w:p><w:pPr><w:pStyle w:val="af6"/><w:spacing w:line="240" w:lineRule="auto"/><w:jc w:val="center"/><w:rPr><w:lang w:val="en-US"/></w:rPr></w:pPr><w:r><w:rPr><w:lang w:val="en-US"/></w:rPr><w:t>10</w:t></w:r></w:p></w:tc><w:tc><w:tcPr><w:tcW w:w="851" w:type="dxa"/><w:tcBorders><w:top w:val="single" w:sz="4" w:space="0" w:color="000000"/><w:left w:val="single" w:sz="4" w:space="0" w:color="000000"/><w:bottom w:val="single" w:sz="4" w:space="0" w:color="000000"/><w:right w:val="single" w:sz="4" w:space="0" w:color="000000"/></w:tcBorders></w:tcPr><w:p><w:pPr><w:pStyle w:val="af6"/><w:spacing w:line="240" w:lineRule="auto"/><w:jc w:val="center"/><w:rPr><w:lang w:val="en-US"/></w:rPr></w:pPr><w:r><w:rPr><w:lang w:val="en-US"/></w:rPr><w:t>11</w:t></w:r></w:p></w:tc><w:tc><w:tcPr><w:tcW w:w="850" w:type="dxa"/><w:tcBorders><w:top w:val="single" w:sz="4" w:space="0" w:color="000000"/><w:left w:val="single" w:sz="4" w:space="0" w:color="000000"/><w:bottom w:val="single" w:sz="4" w:space="0" w:color="000000"/><w:right w:val="single" w:sz="4" w:space="0" w:color="000000"/></w:tcBorders></w:tcPr><w:p><w:pPr><w:pStyle w:val="af6"/><w:spacing w:line="240" w:lineRule="auto"/><w:jc w:val="center"/><w:rPr><w:lang w:val="en-US"/></w:rPr></w:pPr><w:r><w:rPr><w:lang w:val="en-US"/></w:rPr><w:t>12</w:t></w:r></w:p></w:tc><w:tc><w:tcPr><w:tcW w:w="851" w:type="dxa"/><w:tcBorders><w:top w:val="single" w:sz="4" w:space="0" w:color="000000"/><w:left w:val="single" w:sz="4" w:space="0" w:color="000000"/><w:bottom w:val="single" w:sz="4" w:space="0" w:color="000000"/><w:right w:val="single" w:sz="4" w:space="0" w:color="000000"/></w:tcBorders></w:tcPr><w:p><w:pPr><w:pStyle w:val="af6"/><w:spacing w:line="240" w:lineRule="auto"/><w:jc w:val="center"/><w:rPr><w:lang w:val="en-US"/></w:rPr></w:pPr><w:r><w:rPr><w:lang w:val="en-US"/></w:rPr><w:t>13</w:t></w:r></w:p></w:tc></w:tr><w:tr><w:tc><w:tcPr><w:tcW w:w="728" w:type="dxa"/><w:tcBorders><w:top w:val="single" w:sz="4" w:space="0" w:color="000000"/><w:left w:val="single" w:sz="4" w:space="0" w:color="000000"/><w:bottom w:val="single" w:sz="4" w:space="0" w:color="000000"/><w:right w:val="single" w:sz="4" w:space="0" w:color="000000"/></w:tcBorders></w:tcPr><w:p><w:pPr><w:pStyle w:val="af6"/><w:jc w:val="center"/></w:pPr><w:r><w:t>1</w:t></w:r></w:p></w:tc><w:tc><w:tcPr><w:tcW w:w="728" w:type="dxa"/><w:tcBorders><w:top w:val="single" w:sz="4" w:space="0" w:color="000000"/><w:left w:val="single" w:sz="4" w:space="0" w:color="000000"/><w:bottom w:val="single" w:sz="4" w:space="0" w:color="000000"/><w:right w:val="single" w:sz="4" w:space="0" w:color="000000"/></w:tcBorders></w:tcPr><w:p><w:pPr><w:pStyle w:val="af6"/><w:jc w:val="center"/><w:rPr><w:lang w:val="en-US"/></w:rPr></w:pPr></w:p></w:tc><w:tc><w:tcPr><w:tcW w:w="728" w:type="dxa"/><w:tcBorders><w:top w:val="single" w:sz="4" w:space="0" w:color="000000"/><w:left w:val="single" w:sz="4" w:space="0" w:color="000000"/><w:bottom w:val="single" w:sz="4" w:space="0" w:color="000000"/><w:right w:val="single" w:sz="4" w:space="0" w:color="000000"/></w:tcBorders></w:tcPr><w:p><w:pPr><w:pStyle w:val="af6"/><w:jc w:val="center"/><w:rPr><w:lang w:val="en-US"/></w:rPr></w:pPr></w:p></w:tc><w:tc><w:tcPr><w:tcW w:w="728" w:type="dxa"/><w:tcBorders><w:top w:val="single" w:sz="4" w:space="0" w:color="000000"/><w:left w:val="single" w:sz="4" w:space="0" w:color="000000"/><w:bottom w:val="single" w:sz="4" w:space="0" w:color="000000"/><w:right w:val="single" w:sz="4" w:space="0" w:color="000000"/></w:tcBorders></w:tcPr><w:p><w:pPr><w:pStyle w:val="af6"/><w:jc w:val="center"/><w:rPr><w:lang w:val="en-US"/></w:rPr></w:pPr></w:p></w:tc><w:tc><w:tcPr><w:tcW w:w="728" w:type="dxa"/><w:tcBorders><w:top w:val="single" w:sz="4" w:space="0" w:color="000000"/><w:left w:val="single" w:sz="4" w:space="0" w:color="000000"/><w:bottom w:val="single" w:sz="4" w:space="0" w:color="000000"/><w:right w:val="single" w:sz="4" w:space="0" w:color="000000"/></w:tcBorders></w:tcPr><w:p><w:pPr><w:pStyle w:val="af6"/><w:jc w:val="center"/><w:rPr><w:lang w:val="en-US"/></w:rPr></w:pPr></w:p></w:tc><w:tc><w:tcPr><w:tcW w:w="721" w:type="dxa"/><w:tcBorders><w:top w:val="single" w:sz="4" w:space="0" w:color="000000"/><w:left w:val="single" w:sz="4" w:space="0" w:color="000000"/><w:bottom w:val="single" w:sz="4" w:space="0" w:color="000000"/><w:right w:val="single" w:sz="4" w:space="0" w:color="000000"/></w:tcBorders></w:tcPr><w:p><w:pPr><w:pStyle w:val="af6"/><w:jc w:val="center"/><w:rPr><w:lang w:val="en-US"/></w:rPr></w:pPr></w:p></w:tc><w:tc><w:tcPr><w:tcW w:w="850" w:type="dxa"/><w:tcBorders><w:top w:val="single" w:sz="4" w:space="0" w:color="000000"/><w:left w:val="single" w:sz="4" w:space="0" w:color="000000"/><w:bottom w:val="single" w:sz="4" w:space="0" w:color="000000"/><w:right w:val="single" w:sz="4" w:space="0" w:color="000000"/></w:tcBorders></w:tcPr><w:p><w:pPr><w:pStyle w:val="af6"/><w:jc w:val="center"/><w:rPr><w:lang w:val="en-US"/></w:rPr></w:pPr></w:p></w:tc><w:tc><w:tcPr><w:tcW w:w="709" w:type="dxa"/><w:tcBorders><w:top w:val="single" w:sz="4" w:space="0" w:color="000000"/><w:left w:val="single" w:sz="4" w:space="0" w:color="000000"/><w:bottom w:val="single" w:sz="4" w:space="0" w:color="000000"/><w:right w:val="single" w:sz="4" w:space="0" w:color="000000"/></w:tcBorders></w:tcPr><w:p><w:pPr><w:pStyle w:val="af6"/><w:jc w:val="center"/><w:rPr><w:lang w:val="en-US"/></w:rPr></w:pPr></w:p></w:tc><w:tc><w:tcPr><w:tcW w:w="851" w:type="dxa"/><w:gridSpan w:val="2"/><w:tcBorders><w:top w:val="single" w:sz="4" w:space="0" w:color="000000"/><w:left w:val="single" w:sz="4" w:space="0" w:color="000000"/><w:bottom w:val="single" w:sz="4" w:space="0" w:color="000000"/><w:right w:val="single" w:sz="4" w:space="0" w:color="000000"/></w:tcBorders></w:tcPr><w:p><w:pPr><w:pStyle w:val="af6"/><w:jc w:val="center"/><w:rPr><w:lang w:val="en-US"/></w:rPr></w:pPr></w:p></w:tc><w:tc><w:tcPr><w:tcW w:w="708" w:type="dxa"/><w:tcBorders><w:top w:val="single" w:sz="4" w:space="0" w:color="000000"/><w:left w:val="single" w:sz="4" w:space="0" w:color="000000"/><w:bottom w:val="single" w:sz="4" w:space="0" w:color="000000"/><w:right w:val="single" w:sz="4" w:space="0" w:color="000000"/></w:tcBorders></w:tcPr><w:p><w:pPr><w:pStyle w:val="af6"/><w:jc w:val="center"/><w:rPr><w:lang w:val="en-US"/></w:rPr></w:pPr></w:p></w:tc><w:tc><w:tcPr><w:tcW w:w="851" w:type="dxa"/><w:tcBorders><w:top w:val="single" w:sz="4" w:space="0" w:color="000000"/><w:left w:val="single" w:sz="4" w:space="0" w:color="000000"/><w:bottom w:val="single" w:sz="4" w:space="0" w:color="000000"/><w:right w:val="single" w:sz="4" w:space="0" w:color="000000"/></w:tcBorders></w:tcPr><w:p><w:pPr><w:pStyle w:val="af6"/><w:jc w:val="center"/><w:rPr><w:lang w:val="en-US"/></w:rPr></w:pPr></w:p></w:tc><w:tc><w:tcPr><w:tcW w:w="850" w:type="dxa"/><w:tcBorders><w:top w:val="single" w:sz="4" w:space="0" w:color="000000"/><w:left w:val="single" w:sz="4" w:space="0" w:color="000000"/><w:bottom w:val="single" w:sz="4" w:space="0" w:color="000000"/><w:right w:val="single" w:sz="4" w:space="0" w:color="000000"/></w:tcBorders></w:tcPr><w:p><w:pPr><w:pStyle w:val="af6"/><w:jc w:val="center"/><w:rPr><w:lang w:val="en-US"/></w:rPr></w:pPr></w:p></w:tc><w:tc><w:tcPr><w:tcW w:w="851" w:type="dxa"/><w:tcBorders><w:top w:val="single" w:sz="4" w:space="0" w:color="000000"/><w:left w:val="single" w:sz="4" w:space="0" w:color="000000"/><w:bottom w:val="single" w:sz="4" w:space="0" w:color="000000"/><w:right w:val="single" w:sz="4" w:space="0" w:color="000000"/></w:tcBorders></w:tcPr><w:p><w:pPr><w:pStyle w:val="af6"/><w:jc w:val="center"/><w:rPr><w:lang w:val="en-US"/></w:rPr></w:pPr></w:p></w:tc></w:tr><w:tr><w:tc><w:tcPr><w:tcW w:w="728" w:type="dxa"/><w:tcBorders><w:top w:val="single" w:sz="4" w:space="0" w:color="000000"/><w:left w:val="single" w:sz="4" w:space="0" w:color="000000"/><w:bottom w:val="single" w:sz="4" w:space="0" w:color="000000"/><w:right w:val="single" w:sz="4" w:space="0" w:color="000000"/></w:tcBorders></w:tcPr><w:p><w:pPr><w:pStyle w:val="af6"/><w:jc w:val="center"/></w:pPr><w:r><w:t>2</w:t></w:r></w:p></w:tc><w:tc><w:tcPr><w:tcW w:w="728" w:type="dxa"/><w:tcBorders><w:top w:val="single" w:sz="4" w:space="0" w:color="000000"/><w:left w:val="single" w:sz="4" w:space="0" w:color="000000"/><w:bottom w:val="single" w:sz="4" w:space="0" w:color="000000"/><w:right w:val="single" w:sz="4" w:space="0" w:color="000000"/></w:tcBorders></w:tcPr><w:p><w:pPr><w:pStyle w:val="af6"/><w:jc w:val="center"/><w:rPr><w:lang w:val="en-US"/></w:rPr></w:pPr></w:p></w:tc><w:tc><w:tcPr><w:tcW w:w="728" w:type="dxa"/><w:tcBorders><w:top w:val="single" w:sz="4" w:space="0" w:color="000000"/><w:left w:val="single" w:sz="4" w:space="0" w:color="000000"/><w:bottom w:val="single" w:sz="4" w:space="0" w:color="000000"/><w:right w:val="single" w:sz="4" w:space="0" w:color="000000"/></w:tcBorders></w:tcPr><w:p><w:pPr><w:pStyle w:val="af6"/><w:jc w:val="center"/><w:rPr><w:lang w:val="en-US"/></w:rPr></w:pPr></w:p></w:tc><w:tc><w:tcPr><w:tcW w:w="728" w:type="dxa"/><w:tcBorders><w:top w:val="single" w:sz="4" w:space="0" w:color="000000"/><w:left w:val="single" w:sz="4" w:space="0" w:color="000000"/><w:bottom w:val="single" w:sz="4" w:space="0" w:color="000000"/><w:right w:val="single" w:sz="4" w:space="0" w:color="000000"/></w:tcBorders></w:tcPr><w:p><w:pPr><w:pStyle w:val="af6"/><w:jc w:val="center"/><w:rPr><w:lang w:val="en-US"/></w:rPr></w:pPr></w:p></w:tc><w:tc><w:tcPr><w:tcW w:w="728" w:type="dxa"/><w:tcBorders><w:top w:val="single" w:sz="4" w:space="0" w:color="000000"/><w:left w:val="single" w:sz="4" w:space="0" w:color="000000"/><w:bottom w:val="single" w:sz="4" w:space="0" w:color="000000"/><w:right w:val="single" w:sz="4" w:space="0" w:color="000000"/></w:tcBorders></w:tcPr><w:p><w:pPr><w:pStyle w:val="af6"/><w:jc w:val="center"/><w:rPr><w:lang w:val="en-US"/></w:rPr></w:pPr></w:p></w:tc><w:tc><w:tcPr><w:tcW w:w="721" w:type="dxa"/><w:tcBorders><w:top w:val="single" w:sz="4" w:space="0" w:color="000000"/><w:left w:val="single" w:sz="4" w:space="0" w:color="000000"/><w:bottom w:val="single" w:sz="4" w:space="0" w:color="000000"/><w:right w:val="single" w:sz="4" w:space="0" w:color="000000"/></w:tcBorders></w:tcPr><w:p><w:pPr><w:pStyle w:val="af6"/><w:jc w:val="center"/><w:rPr><w:lang w:val="en-US"/></w:rPr></w:pPr></w:p></w:tc><w:tc><w:tcPr><w:tcW w:w="850" w:type="dxa"/><w:tcBorders><w:top w:val="single" w:sz="4" w:space="0" w:color="000000"/><w:left w:val="single" w:sz="4" w:space="0" w:color="000000"/><w:bottom w:val="single" w:sz="4" w:space="0" w:color="000000"/><w:right w:val="single" w:sz="4" w:space="0" w:color="000000"/></w:tcBorders></w:tcPr><w:p><w:pPr><w:pStyle w:val="af6"/><w:jc w:val="center"/><w:rPr><w:lang w:val="en-US"/></w:rPr></w:pPr></w:p></w:tc><w:tc><w:tcPr><w:tcW w:w="709" w:type="dxa"/><w:tcBorders><w:top w:val="single" w:sz="4" w:space="0" w:color="000000"/><w:left w:val="single" w:sz="4" w:space="0" w:color="000000"/><w:bottom w:val="single" w:sz="4" w:space="0" w:color="000000"/><w:right w:val="single" w:sz="4" w:space="0" w:color="000000"/></w:tcBorders></w:tcPr><w:p><w:pPr><w:pStyle w:val="af6"/><w:jc w:val="center"/><w:rPr><w:lang w:val="en-US"/></w:rPr></w:pPr></w:p></w:tc><w:tc><w:tcPr><w:tcW w:w="851" w:type="dxa"/><w:gridSpan w:val="2"/><w:tcBorders><w:top w:val="single" w:sz="4" w:space="0" w:color="000000"/><w:left w:val="single" w:sz="4" w:space="0" w:color="000000"/><w:bottom w:val="single" w:sz="4" w:space="0" w:color="000000"/><w:right w:val="single" w:sz="4" w:space="0" w:color="000000"/></w:tcBorders></w:tcPr><w:p><w:pPr><w:pStyle w:val="af6"/><w:jc w:val="center"/><w:rPr><w:lang w:val="en-US"/></w:rPr></w:pPr></w:p></w:tc><w:tc><w:tcPr><w:tcW w:w="708" w:type="dxa"/><w:tcBorders><w:top w:val="single" w:sz="4" w:space="0" w:color="000000"/><w:left w:val="single" w:sz="4" w:space="0" w:color="000000"/><w:bottom w:val="single" w:sz="4" w:space="0" w:color="000000"/><w:right w:val="single" w:sz="4" w:space="0" w:color="000000"/></w:tcBorders></w:tcPr><w:p><w:pPr><w:pStyle w:val="af6"/><w:jc w:val="center"/><w:rPr><w:lang w:val="en-US"/></w:rPr></w:pPr></w:p></w:tc><w:tc><w:tcPr><w:tcW w:w="851" w:type="dxa"/><w:tcBorders><w:top w:val="single" w:sz="4" w:space="0" w:color="000000"/><w:left w:val="single" w:sz="4" w:space="0" w:color="000000"/><w:bottom w:val="single" w:sz="4" w:space="0" w:color="000000"/><w:right w:val="single" w:sz="4" w:space="0" w:color="000000"/></w:tcBorders></w:tcPr><w:p><w:pPr><w:pStyle w:val="af6"/><w:jc w:val="center"/><w:rPr><w:lang w:val="en-US"/></w:rPr></w:pPr></w:p></w:tc><w:tc><w:tcPr><w:tcW w:w="850" w:type="dxa"/><w:tcBorders><w:top w:val="single" w:sz="4" w:space="0" w:color="000000"/><w:left w:val="single" w:sz="4" w:space="0" w:color="000000"/><w:bottom w:val="single" w:sz="4" w:space="0" w:color="000000"/><w:right w:val="single" w:sz="4" w:space="0" w:color="000000"/></w:tcBorders></w:tcPr><w:p><w:pPr><w:pStyle w:val="af6"/><w:jc w:val="center"/><w:rPr><w:lang w:val="en-US"/></w:rPr></w:pPr></w:p></w:tc><w:tc><w:tcPr><w:tcW w:w="851" w:type="dxa"/><w:tcBorders><w:top w:val="single" w:sz="4" w:space="0" w:color="000000"/><w:left w:val="single" w:sz="4" w:space="0" w:color="000000"/><w:bottom w:val="single" w:sz="4" w:space="0" w:color="000000"/><w:right w:val="single" w:sz="4" w:space="0" w:color="000000"/></w:tcBorders></w:tcPr><w:p><w:pPr><w:pStyle w:val="af6"/><w:jc w:val="center"/><w:rPr><w:lang w:val="en-US"/></w:rPr></w:pPr></w:p></w:tc></w:tr><w:tr><w:tc><w:tcPr><w:tcW w:w="728" w:type="dxa"/><w:tcBorders><w:top w:val="single" w:sz="4" w:space="0" w:color="000000"/><w:left w:val="single" w:sz="4" w:space="0" w:color="000000"/><w:bottom w:val="single" w:sz="4" w:space="0" w:color="000000"/><w:right w:val="single" w:sz="4" w:space="0" w:color="000000"/></w:tcBorders></w:tcPr><w:p><w:pPr><w:pStyle w:val="af6"/><w:jc w:val="center"/></w:pPr><w:r><w:t>3</w:t></w:r></w:p></w:tc><w:tc><w:tcPr><w:tcW w:w="728" w:type="dxa"/><w:tcBorders><w:top w:val="single" w:sz="4" w:space="0" w:color="000000"/><w:left w:val="single" w:sz="4" w:space="0" w:color="000000"/><w:bottom w:val="single" w:sz="4" w:space="0" w:color="000000"/><w:right w:val="single" w:sz="4" w:space="0" w:color="000000"/></w:tcBorders></w:tcPr><w:p><w:pPr><w:pStyle w:val="af6"/><w:jc w:val="center"/><w:rPr><w:lang w:val="en-US"/></w:rPr></w:pPr></w:p></w:tc><w:tc><w:tcPr><w:tcW w:w="728" w:type="dxa"/><w:tcBorders><w:top w:val="single" w:sz="4" w:space="0" w:color="000000"/><w:left w:val="single" w:sz="4" w:space="0" w:color="000000"/><w:bottom w:val="single" w:sz="4" w:space="0" w:color="000000"/><w:right w:val="single" w:sz="4" w:space="0" w:color="000000"/></w:tcBorders></w:tcPr><w:p><w:pPr><w:pStyle w:val="af6"/><w:jc w:val="center"/><w:rPr><w:lang w:val="en-US"/></w:rPr></w:pPr></w:p></w:tc><w:tc><w:tcPr><w:tcW w:w="728" w:type="dxa"/><w:tcBorders><w:top w:val="single" w:sz="4" w:space="0" w:color="000000"/><w:left w:val="single" w:sz="4" w:space="0" w:color="000000"/><w:bottom w:val="single" w:sz="4" w:space="0" w:color="000000"/><w:right w:val="single" w:sz="4" w:space="0" w:color="000000"/></w:tcBorders></w:tcPr><w:p><w:pPr><w:pStyle w:val="af6"/><w:jc w:val="center"/><w:rPr><w:lang w:val="en-US"/></w:rPr></w:pPr></w:p></w:tc><w:tc><w:tcPr><w:tcW w:w="728" w:type="dxa"/><w:tcBorders><w:top w:val="single" w:sz="4" w:space="0" w:color="000000"/><w:left w:val="single" w:sz="4" w:space="0" w:color="000000"/><w:bottom w:val="single" w:sz="4" w:space="0" w:color="000000"/><w:right w:val="single" w:sz="4" w:space="0" w:color="000000"/></w:tcBorders></w:tcPr><w:p><w:pPr><w:pStyle w:val="af6"/><w:jc w:val="center"/><w:rPr><w:lang w:val="en-US"/></w:rPr></w:pPr></w:p></w:tc><w:tc><w:tcPr><w:tcW w:w="721" w:type="dxa"/><w:tcBorders><w:top w:val="single" w:sz="4" w:space="0" w:color="000000"/><w:left w:val="single" w:sz="4" w:space="0" w:color="000000"/><w:bottom w:val="single" w:sz="4" w:space="0" w:color="000000"/><w:right w:val="single" w:sz="4" w:space="0" w:color="000000"/></w:tcBorders></w:tcPr><w:p><w:pPr><w:pStyle w:val="af6"/><w:jc w:val="center"/><w:rPr><w:lang w:val="en-US"/></w:rPr></w:pPr></w:p></w:tc><w:tc><w:tcPr><w:tcW w:w="850" w:type="dxa"/><w:tcBorders><w:top w:val="single" w:sz="4" w:space="0" w:color="000000"/><w:left w:val="single" w:sz="4" w:space="0" w:color="000000"/><w:bottom w:val="single" w:sz="4" w:space="0" w:color="000000"/><w:right w:val="single" w:sz="4" w:space="0" w:color="000000"/></w:tcBorders></w:tcPr><w:p><w:pPr><w:pStyle w:val="af6"/><w:jc w:val="center"/><w:rPr><w:lang w:val="en-US"/></w:rPr></w:pPr></w:p></w:tc><w:tc><w:tcPr><w:tcW w:w="709" w:type="dxa"/><w:tcBorders><w:top w:val="single" w:sz="4" w:space="0" w:color="000000"/><w:left w:val="single" w:sz="4" w:space="0" w:color="000000"/><w:bottom w:val="single" w:sz="4" w:space="0" w:color="000000"/><w:right w:val="single" w:sz="4" w:space="0" w:color="000000"/></w:tcBorders></w:tcPr><w:p><w:pPr><w:pStyle w:val="af6"/><w:jc w:val="center"/><w:rPr><w:lang w:val="en-US"/></w:rPr></w:pPr></w:p></w:tc><w:tc><w:tcPr><w:tcW w:w="851" w:type="dxa"/><w:gridSpan w:val="2"/><w:tcBorders><w:top w:val="single" w:sz="4" w:space="0" w:color="000000"/><w:left w:val="single" w:sz="4" w:space="0" w:color="000000"/><w:bottom w:val="single" w:sz="4" w:space="0" w:color="000000"/><w:right w:val="single" w:sz="4" w:space="0" w:color="000000"/></w:tcBorders></w:tcPr><w:p><w:pPr><w:pStyle w:val="af6"/><w:jc w:val="center"/><w:rPr><w:lang w:val="en-US"/></w:rPr></w:pPr></w:p></w:tc><w:tc><w:tcPr><w:tcW w:w="708" w:type="dxa"/><w:tcBorders><w:top w:val="single" w:sz="4" w:space="0" w:color="000000"/><w:left w:val="single" w:sz="4" w:space="0" w:color="000000"/><w:bottom w:val="single" w:sz="4" w:space="0" w:color="000000"/><w:right w:val="single" w:sz="4" w:space="0" w:color="000000"/></w:tcBorders></w:tcPr><w:p><w:pPr><w:pStyle w:val="af6"/><w:jc w:val="center"/><w:rPr><w:lang w:val="en-US"/></w:rPr></w:pPr></w:p></w:tc><w:tc><w:tcPr><w:tcW w:w="851" w:type="dxa"/><w:tcBorders><w:top w:val="single" w:sz="4" w:space="0" w:color="000000"/><w:left w:val="single" w:sz="4" w:space="0" w:color="000000"/><w:bottom w:val="single" w:sz="4" w:space="0" w:color="000000"/><w:right w:val="single" w:sz="4" w:space="0" w:color="000000"/></w:tcBorders></w:tcPr><w:p><w:pPr><w:pStyle w:val="af6"/><w:jc w:val="center"/><w:rPr><w:lang w:val="en-US"/></w:rPr></w:pPr></w:p></w:tc><w:tc><w:tcPr><w:tcW w:w="850" w:type="dxa"/><w:tcBorders><w:top w:val="single" w:sz="4" w:space="0" w:color="000000"/><w:left w:val="single" w:sz="4" w:space="0" w:color="000000"/><w:bottom w:val="single" w:sz="4" w:space="0" w:color="000000"/><w:right w:val="single" w:sz="4" w:space="0" w:color="000000"/></w:tcBorders></w:tcPr><w:p><w:pPr><w:pStyle w:val="af6"/><w:jc w:val="center"/><w:rPr><w:lang w:val="en-US"/></w:rPr></w:pPr></w:p></w:tc><w:tc><w:tcPr><w:tcW w:w="851" w:type="dxa"/><w:tcBorders><w:top w:val="single" w:sz="4" w:space="0" w:color="000000"/><w:left w:val="single" w:sz="4" w:space="0" w:color="000000"/><w:bottom w:val="single" w:sz="4" w:space="0" w:color="000000"/><w:right w:val="single" w:sz="4" w:space="0" w:color="000000"/></w:tcBorders></w:tcPr><w:p><w:pPr><w:pStyle w:val="af6"/><w:jc w:val="center"/><w:rPr><w:lang w:val="en-US"/></w:rPr></w:pPr></w:p></w:tc></w:tr><w:tr><w:tc><w:tcPr><w:tcW w:w="728" w:type="dxa"/><w:tcBorders><w:top w:val="single" w:sz="4" w:space="0" w:color="000000"/><w:left w:val="single" w:sz="4" w:space="0" w:color="000000"/><w:bottom w:val="single" w:sz="4" w:space="0" w:color="000000"/><w:right w:val="single" w:sz="4" w:space="0" w:color="000000"/></w:tcBorders></w:tcPr><w:p><w:pPr><w:pStyle w:val="af6"/><w:jc w:val="center"/></w:pPr><w:r><w:t>4</w:t></w:r></w:p></w:tc><w:tc><w:tcPr><w:tcW w:w="728" w:type="dxa"/><w:tcBorders><w:top w:val="single" w:sz="4" w:space="0" w:color="000000"/><w:left w:val="single" w:sz="4" w:space="0" w:color="000000"/><w:bottom w:val="single" w:sz="4" w:space="0" w:color="000000"/><w:right w:val="single" w:sz="4" w:space="0" w:color="000000"/></w:tcBorders></w:tcPr><w:p><w:pPr><w:pStyle w:val="af6"/><w:jc w:val="center"/><w:rPr><w:lang w:val="en-US"/></w:rPr></w:pPr></w:p></w:tc><w:tc><w:tcPr><w:tcW w:w="728" w:type="dxa"/><w:tcBorders><w:top w:val="single" w:sz="4" w:space="0" w:color="000000"/><w:left w:val="single" w:sz="4" w:space="0" w:color="000000"/><w:bottom w:val="single" w:sz="4" w:space="0" w:color="000000"/><w:right w:val="single" w:sz="4" w:space="0" w:color="000000"/></w:tcBorders></w:tcPr><w:p><w:pPr><w:pStyle w:val="af6"/><w:jc w:val="center"/><w:rPr><w:lang w:val="en-US"/></w:rPr></w:pPr></w:p></w:tc><w:tc><w:tcPr><w:tcW w:w="728" w:type="dxa"/><w:tcBorders><w:top w:val="single" w:sz="4" w:space="0" w:color="000000"/><w:left w:val="single" w:sz="4" w:space="0" w:color="000000"/><w:bottom w:val="single" w:sz="4" w:space="0" w:color="000000"/><w:right w:val="single" w:sz="4" w:space="0" w:color="000000"/></w:tcBorders></w:tcPr><w:p><w:pPr><w:pStyle w:val="af6"/><w:jc w:val="center"/><w:rPr><w:lang w:val="en-US"/></w:rPr></w:pPr></w:p></w:tc><w:tc><w:tcPr><w:tcW w:w="728" w:type="dxa"/><w:tcBorders><w:top w:val="single" w:sz="4" w:space="0" w:color="000000"/><w:left w:val="single" w:sz="4" w:space="0" w:color="000000"/><w:bottom w:val="single" w:sz="4" w:space="0" w:color="000000"/><w:right w:val="single" w:sz="4" w:space="0" w:color="000000"/></w:tcBorders></w:tcPr><w:p><w:pPr><w:pStyle w:val="af6"/><w:jc w:val="center"/><w:rPr><w:lang w:val="en-US"/></w:rPr></w:pPr></w:p></w:tc><w:tc><w:tcPr><w:tcW w:w="721" w:type="dxa"/><w:tcBorders><w:top w:val="single" w:sz="4" w:space="0" w:color="000000"/><w:left w:val="single" w:sz="4" w:space="0" w:color="000000"/><w:bottom w:val="single" w:sz="4" w:space="0" w:color="000000"/><w:right w:val="single" w:sz="4" w:space="0" w:color="000000"/></w:tcBorders></w:tcPr><w:p><w:pPr><w:pStyle w:val="af6"/><w:jc w:val="center"/><w:rPr><w:lang w:val="en-US"/></w:rPr></w:pPr></w:p></w:tc><w:tc><w:tcPr><w:tcW w:w="850" w:type="dxa"/><w:tcBorders><w:top w:val="single" w:sz="4" w:space="0" w:color="000000"/><w:left w:val="single" w:sz="4" w:space="0" w:color="000000"/><w:bottom w:val="single" w:sz="4" w:space="0" w:color="000000"/><w:right w:val="single" w:sz="4" w:space="0" w:color="000000"/></w:tcBorders></w:tcPr><w:p><w:pPr><w:pStyle w:val="af6"/><w:jc w:val="center"/><w:rPr><w:lang w:val="en-US"/></w:rPr></w:pPr></w:p></w:tc><w:tc><w:tcPr><w:tcW w:w="709" w:type="dxa"/><w:tcBorders><w:top w:val="single" w:sz="4" w:space="0" w:color="000000"/><w:left w:val="single" w:sz="4" w:space="0" w:color="000000"/><w:bottom w:val="single" w:sz="4" w:space="0" w:color="000000"/><w:right w:val="single" w:sz="4" w:space="0" w:color="000000"/></w:tcBorders></w:tcPr><w:p><w:pPr><w:pStyle w:val="af6"/><w:jc w:val="center"/><w:rPr><w:lang w:val="en-US"/></w:rPr></w:pPr></w:p></w:tc><w:tc><w:tcPr><w:tcW w:w="851" w:type="dxa"/><w:gridSpan w:val="2"/><w:tcBorders><w:top w:val="single" w:sz="4" w:space="0" w:color="000000"/><w:left w:val="single" w:sz="4" w:space="0" w:color="000000"/><w:bottom w:val="single" w:sz="4" w:space="0" w:color="000000"/><w:right w:val="single" w:sz="4" w:space="0" w:color="000000"/></w:tcBorders></w:tcPr><w:p><w:pPr><w:pStyle w:val="af6"/><w:jc w:val="center"/><w:rPr><w:lang w:val="en-US"/></w:rPr></w:pPr></w:p></w:tc><w:tc><w:tcPr><w:tcW w:w="708" w:type="dxa"/><w:tcBorders><w:top w:val="single" w:sz="4" w:space="0" w:color="000000"/><w:left w:val="single" w:sz="4" w:space="0" w:color="000000"/><w:bottom w:val="single" w:sz="4" w:space="0" w:color="000000"/><w:right w:val="single" w:sz="4" w:space="0" w:color="000000"/></w:tcBorders></w:tcPr><w:p><w:pPr><w:pStyle w:val="af6"/><w:jc w:val="center"/><w:rPr><w:lang w:val="en-US"/></w:rPr></w:pPr></w:p></w:tc><w:tc><w:tcPr><w:tcW w:w="851" w:type="dxa"/><w:tcBorders><w:top w:val="single" w:sz="4" w:space="0" w:color="000000"/><w:left w:val="single" w:sz="4" w:space="0" w:color="000000"/><w:bottom w:val="single" w:sz="4" w:space="0" w:color="000000"/><w:right w:val="single" w:sz="4" w:space="0" w:color="000000"/></w:tcBorders></w:tcPr><w:p><w:pPr><w:pStyle w:val="af6"/><w:jc w:val="center"/><w:rPr><w:lang w:val="en-US"/></w:rPr></w:pPr></w:p></w:tc><w:tc><w:tcPr><w:tcW w:w="850" w:type="dxa"/><w:tcBorders><w:top w:val="single" w:sz="4" w:space="0" w:color="000000"/><w:left w:val="single" w:sz="4" w:space="0" w:color="000000"/><w:bottom w:val="single" w:sz="4" w:space="0" w:color="000000"/><w:right w:val="single" w:sz="4" w:space="0" w:color="000000"/></w:tcBorders></w:tcPr><w:p><w:pPr><w:pStyle w:val="af6"/><w:jc w:val="center"/><w:rPr><w:lang w:val="en-US"/></w:rPr></w:pPr></w:p></w:tc><w:tc><w:tcPr><w:tcW w:w="851" w:type="dxa"/><w:tcBorders><w:top w:val="single" w:sz="4" w:space="0" w:color="000000"/><w:left w:val="single" w:sz="4" w:space="0" w:color="000000"/><w:bottom w:val="single" w:sz="4" w:space="0" w:color="000000"/><w:right w:val="single" w:sz="4" w:space="0" w:color="000000"/></w:tcBorders></w:tcPr><w:p><w:pPr><w:pStyle w:val="af6"/><w:jc w:val="center"/><w:rPr><w:lang w:val="en-US"/></w:rPr></w:pPr></w:p></w:tc></w:tr><w:tr><w:tc><w:tcPr><w:tcW w:w="728" w:type="dxa"/><w:tcBorders><w:top w:val="single" w:sz="4" w:space="0" w:color="000000"/><w:left w:val="single" w:sz="4" w:space="0" w:color="000000"/><w:bottom w:val="single" w:sz="4" w:space="0" w:color="000000"/><w:right w:val="single" w:sz="4" w:space="0" w:color="000000"/></w:tcBorders></w:tcPr><w:p><w:pPr><w:pStyle w:val="af6"/><w:jc w:val="center"/></w:pPr><w:r><w:t>5</w:t></w:r></w:p></w:tc><w:tc><w:tcPr><w:tcW w:w="728" w:type="dxa"/><w:tcBorders><w:top w:val="single" w:sz="4" w:space="0" w:color="000000"/><w:left w:val="single" w:sz="4" w:space="0" w:color="000000"/><w:bottom w:val="single" w:sz="4" w:space="0" w:color="000000"/><w:right w:val="single" w:sz="4" w:space="0" w:color="000000"/></w:tcBorders></w:tcPr><w:p><w:pPr><w:pStyle w:val="af6"/><w:jc w:val="center"/><w:rPr><w:lang w:val="en-US"/></w:rPr></w:pPr></w:p></w:tc><w:tc><w:tcPr><w:tcW w:w="728" w:type="dxa"/><w:tcBorders><w:top w:val="single" w:sz="4" w:space="0" w:color="000000"/><w:left w:val="single" w:sz="4" w:space="0" w:color="000000"/><w:bottom w:val="single" w:sz="4" w:space="0" w:color="000000"/><w:right w:val="single" w:sz="4" w:space="0" w:color="000000"/></w:tcBorders></w:tcPr><w:p><w:pPr><w:pStyle w:val="af6"/><w:jc w:val="center"/><w:rPr><w:lang w:val="en-US"/></w:rPr></w:pPr></w:p></w:tc><w:tc><w:tcPr><w:tcW w:w="728" w:type="dxa"/><w:tcBorders><w:top w:val="single" w:sz="4" w:space="0" w:color="000000"/><w:left w:val="single" w:sz="4" w:space="0" w:color="000000"/><w:bottom w:val="single" w:sz="4" w:space="0" w:color="000000"/><w:right w:val="single" w:sz="4" w:space="0" w:color="000000"/></w:tcBorders></w:tcPr><w:p><w:pPr><w:pStyle w:val="af6"/><w:jc w:val="center"/><w:rPr><w:lang w:val="en-US"/></w:rPr></w:pPr></w:p></w:tc><w:tc><w:tcPr><w:tcW w:w="728" w:type="dxa"/><w:tcBorders><w:top w:val="single" w:sz="4" w:space="0" w:color="000000"/><w:left w:val="single" w:sz="4" w:space="0" w:color="000000"/><w:bottom w:val="single" w:sz="4" w:space="0" w:color="000000"/><w:right w:val="single" w:sz="4" w:space="0" w:color="000000"/></w:tcBorders></w:tcPr><w:p><w:pPr><w:pStyle w:val="af6"/><w:jc w:val="center"/><w:rPr><w:lang w:val="en-US"/></w:rPr></w:pPr></w:p></w:tc><w:tc><w:tcPr><w:tcW w:w="721" w:type="dxa"/><w:tcBorders><w:top w:val="single" w:sz="4" w:space="0" w:color="000000"/><w:left w:val="single" w:sz="4" w:space="0" w:color="000000"/><w:bottom w:val="single" w:sz="4" w:space="0" w:color="000000"/><w:right w:val="single" w:sz="4" w:space="0" w:color="000000"/></w:tcBorders></w:tcPr><w:p><w:pPr><w:pStyle w:val="af6"/><w:jc w:val="center"/><w:rPr><w:lang w:val="en-US"/></w:rPr></w:pPr></w:p></w:tc><w:tc><w:tcPr><w:tcW w:w="850" w:type="dxa"/><w:tcBorders><w:top w:val="single" w:sz="4" w:space="0" w:color="000000"/><w:left w:val="single" w:sz="4" w:space="0" w:color="000000"/><w:bottom w:val="single" w:sz="4" w:space="0" w:color="000000"/><w:right w:val="single" w:sz="4" w:space="0" w:color="000000"/></w:tcBorders></w:tcPr><w:p><w:pPr><w:pStyle w:val="af6"/><w:jc w:val="center"/><w:rPr><w:lang w:val="en-US"/></w:rPr></w:pPr></w:p></w:tc><w:tc><w:tcPr><w:tcW w:w="709" w:type="dxa"/><w:tcBorders><w:top w:val="single" w:sz="4" w:space="0" w:color="000000"/><w:left w:val="single" w:sz="4" w:space="0" w:color="000000"/><w:bottom w:val="single" w:sz="4" w:space="0" w:color="000000"/><w:right w:val="single" w:sz="4" w:space="0" w:color="000000"/></w:tcBorders></w:tcPr><w:p><w:pPr><w:pStyle w:val="af6"/><w:jc w:val="center"/><w:rPr><w:lang w:val="en-US"/></w:rPr></w:pPr></w:p></w:tc><w:tc><w:tcPr><w:tcW w:w="851" w:type="dxa"/><w:gridSpan w:val="2"/><w:tcBorders><w:top w:val="single" w:sz="4" w:space="0" w:color="000000"/><w:left w:val="single" w:sz="4" w:space="0" w:color="000000"/><w:bottom w:val="single" w:sz="4" w:space="0" w:color="000000"/><w:right w:val="single" w:sz="4" w:space="0" w:color="000000"/></w:tcBorders></w:tcPr><w:p><w:pPr><w:pStyle w:val="af6"/><w:jc w:val="center"/><w:rPr><w:lang w:val="en-US"/></w:rPr></w:pPr></w:p></w:tc><w:tc><w:tcPr><w:tcW w:w="708" w:type="dxa"/><w:tcBorders><w:top w:val="single" w:sz="4" w:space="0" w:color="000000"/><w:left w:val="single" w:sz="4" w:space="0" w:color="000000"/><w:bottom w:val="single" w:sz="4" w:space="0" w:color="000000"/><w:right w:val="single" w:sz="4" w:space="0" w:color="000000"/></w:tcBorders></w:tcPr><w:p><w:pPr><w:pStyle w:val="af6"/><w:jc w:val="center"/><w:rPr><w:lang w:val="en-US"/></w:rPr></w:pPr></w:p></w:tc><w:tc><w:tcPr><w:tcW w:w="851" w:type="dxa"/><w:tcBorders><w:top w:val="single" w:sz="4" w:space="0" w:color="000000"/><w:left w:val="single" w:sz="4" w:space="0" w:color="000000"/><w:bottom w:val="single" w:sz="4" w:space="0" w:color="000000"/><w:right w:val="single" w:sz="4" w:space="0" w:color="000000"/></w:tcBorders></w:tcPr><w:p><w:pPr><w:pStyle w:val="af6"/><w:jc w:val="center"/><w:rPr><w:lang w:val="en-US"/></w:rPr></w:pPr></w:p></w:tc><w:tc><w:tcPr><w:tcW w:w="850" w:type="dxa"/><w:tcBorders><w:top w:val="single" w:sz="4" w:space="0" w:color="000000"/><w:left w:val="single" w:sz="4" w:space="0" w:color="000000"/><w:bottom w:val="single" w:sz="4" w:space="0" w:color="000000"/><w:right w:val="single" w:sz="4" w:space="0" w:color="000000"/></w:tcBorders></w:tcPr><w:p><w:pPr><w:pStyle w:val="af6"/><w:jc w:val="center"/><w:rPr><w:lang w:val="en-US"/></w:rPr></w:pPr></w:p></w:tc><w:tc><w:tcPr><w:tcW w:w="851" w:type="dxa"/><w:tcBorders><w:top w:val="single" w:sz="4" w:space="0" w:color="000000"/><w:left w:val="single" w:sz="4" w:space="0" w:color="000000"/><w:bottom w:val="single" w:sz="4" w:space="0" w:color="000000"/><w:right w:val="single" w:sz="4" w:space="0" w:color="000000"/></w:tcBorders></w:tcPr><w:p><w:pPr><w:pStyle w:val="af6"/><w:jc w:val="center"/><w:rPr><w:lang w:val="en-US"/></w:rPr></w:pPr></w:p></w:tc></w:tr><w:tr><w:tc><w:tcPr><w:tcW w:w="728" w:type="dxa"/><w:tcBorders><w:top w:val="single" w:sz="4" w:space="0" w:color="000000"/><w:left w:val="single" w:sz="4" w:space="0" w:color="000000"/><w:bottom w:val="single" w:sz="4" w:space="0" w:color="000000"/><w:right w:val="single" w:sz="4" w:space="0" w:color="000000"/></w:tcBorders></w:tcPr><w:p><w:pPr><w:pStyle w:val="af6"/><w:jc w:val="center"/></w:pPr><w:r><w:t>6</w:t></w:r></w:p></w:tc><w:tc><w:tcPr><w:tcW w:w="728" w:type="dxa"/><w:tcBorders><w:top w:val="single" w:sz="4" w:space="0" w:color="000000"/><w:left w:val="single" w:sz="4" w:space="0" w:color="000000"/><w:bottom w:val="single" w:sz="4" w:space="0" w:color="000000"/><w:right w:val="single" w:sz="4" w:space="0" w:color="000000"/></w:tcBorders></w:tcPr><w:p><w:pPr><w:pStyle w:val="af6"/><w:jc w:val="center"/><w:rPr><w:lang w:val="en-US"/></w:rPr></w:pPr></w:p></w:tc><w:tc><w:tcPr><w:tcW w:w="728" w:type="dxa"/><w:tcBorders><w:top w:val="single" w:sz="4" w:space="0" w:color="000000"/><w:left w:val="single" w:sz="4" w:space="0" w:color="000000"/><w:bottom w:val="single" w:sz="4" w:space="0" w:color="000000"/><w:right w:val="single" w:sz="4" w:space="0" w:color="000000"/></w:tcBorders></w:tcPr><w:p><w:pPr><w:pStyle w:val="af6"/><w:jc w:val="center"/><w:rPr><w:lang w:val="en-US"/></w:rPr></w:pPr></w:p></w:tc><w:tc><w:tcPr><w:tcW w:w="728" w:type="dxa"/><w:tcBorders><w:top w:val="single" w:sz="4" w:space="0" w:color="000000"/><w:left w:val="single" w:sz="4" w:space="0" w:color="000000"/><w:bottom w:val="single" w:sz="4" w:space="0" w:color="000000"/><w:right w:val="single" w:sz="4" w:space="0" w:color="000000"/></w:tcBorders></w:tcPr><w:p><w:pPr><w:pStyle w:val="af6"/><w:jc w:val="center"/><w:rPr><w:lang w:val="en-US"/></w:rPr></w:pPr></w:p></w:tc><w:tc><w:tcPr><w:tcW w:w="728" w:type="dxa"/><w:tcBorders><w:top w:val="single" w:sz="4" w:space="0" w:color="000000"/><w:left w:val="single" w:sz="4" w:space="0" w:color="000000"/><w:bottom w:val="single" w:sz="4" w:space="0" w:color="000000"/><w:right w:val="single" w:sz="4" w:space="0" w:color="000000"/></w:tcBorders></w:tcPr><w:p><w:pPr><w:pStyle w:val="af6"/><w:jc w:val="center"/><w:rPr><w:lang w:val="en-US"/></w:rPr></w:pPr></w:p></w:tc><w:tc><w:tcPr><w:tcW w:w="721" w:type="dxa"/><w:tcBorders><w:top w:val="single" w:sz="4" w:space="0" w:color="000000"/><w:left w:val="single" w:sz="4" w:space="0" w:color="000000"/><w:bottom w:val="single" w:sz="4" w:space="0" w:color="000000"/><w:right w:val="single" w:sz="4" w:space="0" w:color="000000"/></w:tcBorders></w:tcPr><w:p><w:pPr><w:pStyle w:val="af6"/><w:jc w:val="center"/><w:rPr><w:lang w:val="en-US"/></w:rPr></w:pPr></w:p></w:tc><w:tc><w:tcPr><w:tcW w:w="850" w:type="dxa"/><w:tcBorders><w:top w:val="single" w:sz="4" w:space="0" w:color="000000"/><w:left w:val="single" w:sz="4" w:space="0" w:color="000000"/><w:bottom w:val="single" w:sz="4" w:space="0" w:color="000000"/><w:right w:val="single" w:sz="4" w:space="0" w:color="000000"/></w:tcBorders></w:tcPr><w:p><w:pPr><w:pStyle w:val="af6"/><w:jc w:val="center"/><w:rPr><w:lang w:val="en-US"/></w:rPr></w:pPr></w:p></w:tc><w:tc><w:tcPr><w:tcW w:w="709" w:type="dxa"/><w:tcBorders><w:top w:val="single" w:sz="4" w:space="0" w:color="000000"/><w:left w:val="single" w:sz="4" w:space="0" w:color="000000"/><w:bottom w:val="single" w:sz="4" w:space="0" w:color="000000"/><w:right w:val="single" w:sz="4" w:space="0" w:color="000000"/></w:tcBorders></w:tcPr><w:p><w:pPr><w:pStyle w:val="af6"/><w:jc w:val="center"/><w:rPr><w:lang w:val="en-US"/></w:rPr></w:pPr></w:p></w:tc><w:tc><w:tcPr><w:tcW w:w="851" w:type="dxa"/><w:gridSpan w:val="2"/><w:tcBorders><w:top w:val="single" w:sz="4" w:space="0" w:color="000000"/><w:left w:val="single" w:sz="4" w:space="0" w:color="000000"/><w:bottom w:val="single" w:sz="4" w:space="0" w:color="000000"/><w:right w:val="single" w:sz="4" w:space="0" w:color="000000"/></w:tcBorders></w:tcPr><w:p><w:pPr><w:pStyle w:val="af6"/><w:jc w:val="center"/><w:rPr><w:lang w:val="en-US"/></w:rPr></w:pPr></w:p></w:tc><w:tc><w:tcPr><w:tcW w:w="708" w:type="dxa"/><w:tcBorders><w:top w:val="single" w:sz="4" w:space="0" w:color="000000"/><w:left w:val="single" w:sz="4" w:space="0" w:color="000000"/><w:bottom w:val="single" w:sz="4" w:space="0" w:color="000000"/><w:right w:val="single" w:sz="4" w:space="0" w:color="000000"/></w:tcBorders></w:tcPr><w:p><w:pPr><w:pStyle w:val="af6"/><w:jc w:val="center"/><w:rPr><w:lang w:val="en-US"/></w:rPr></w:pPr></w:p></w:tc><w:tc><w:tcPr><w:tcW w:w="851" w:type="dxa"/><w:tcBorders><w:top w:val="single" w:sz="4" w:space="0" w:color="000000"/><w:left w:val="single" w:sz="4" w:space="0" w:color="000000"/><w:bottom w:val="single" w:sz="4" w:space="0" w:color="000000"/><w:right w:val="single" w:sz="4" w:space="0" w:color="000000"/></w:tcBorders></w:tcPr><w:p><w:pPr><w:pStyle w:val="af6"/><w:jc w:val="center"/><w:rPr><w:lang w:val="en-US"/></w:rPr></w:pPr></w:p></w:tc><w:tc><w:tcPr><w:tcW w:w="850" w:type="dxa"/><w:tcBorders><w:top w:val="single" w:sz="4" w:space="0" w:color="000000"/><w:left w:val="single" w:sz="4" w:space="0" w:color="000000"/><w:bottom w:val="single" w:sz="4" w:space="0" w:color="000000"/><w:right w:val="single" w:sz="4" w:space="0" w:color="000000"/></w:tcBorders></w:tcPr><w:p><w:pPr><w:pStyle w:val="af6"/><w:jc w:val="center"/><w:rPr><w:lang w:val="en-US"/></w:rPr></w:pPr></w:p></w:tc><w:tc><w:tcPr><w:tcW w:w="851" w:type="dxa"/><w:tcBorders><w:top w:val="single" w:sz="4" w:space="0" w:color="000000"/><w:left w:val="single" w:sz="4" w:space="0" w:color="000000"/><w:bottom w:val="single" w:sz="4" w:space="0" w:color="000000"/><w:right w:val="single" w:sz="4" w:space="0" w:color="000000"/></w:tcBorders></w:tcPr><w:p><w:pPr><w:pStyle w:val="af6"/><w:jc w:val="center"/><w:rPr><w:lang w:val="en-US"/></w:rPr></w:pPr></w:p></w:tc></w:tr><w:tr><w:tc><w:tcPr><w:tcW w:w="728" w:type="dxa"/><w:tcBorders><w:top w:val="single" w:sz="4" w:space="0" w:color="000000"/><w:left w:val="single" w:sz="4" w:space="0" w:color="000000"/><w:bottom w:val="single" w:sz="4" w:space="0" w:color="000000"/><w:right w:val="single" w:sz="4" w:space="0" w:color="000000"/></w:tcBorders></w:tcPr><w:p><w:pPr><w:pStyle w:val="af6"/><w:jc w:val="center"/></w:pPr><w:r><w:t>7</w:t></w:r></w:p></w:tc><w:tc><w:tcPr><w:tcW w:w="728" w:type="dxa"/><w:tcBorders><w:top w:val="single" w:sz="4" w:space="0" w:color="000000"/><w:left w:val="single" w:sz="4" w:space="0" w:color="000000"/><w:bottom w:val="single" w:sz="4" w:space="0" w:color="000000"/><w:right w:val="single" w:sz="4" w:space="0" w:color="000000"/></w:tcBorders></w:tcPr><w:p><w:pPr><w:pStyle w:val="af6"/><w:jc w:val="center"/><w:rPr><w:lang w:val="en-US"/></w:rPr></w:pPr></w:p></w:tc><w:tc><w:tcPr><w:tcW w:w="728" w:type="dxa"/><w:tcBorders><w:top w:val="single" w:sz="4" w:space="0" w:color="000000"/><w:left w:val="single" w:sz="4" w:space="0" w:color="000000"/><w:bottom w:val="single" w:sz="4" w:space="0" w:color="000000"/><w:right w:val="single" w:sz="4" w:space="0" w:color="000000"/></w:tcBorders></w:tcPr><w:p><w:pPr><w:pStyle w:val="af6"/><w:jc w:val="center"/><w:rPr><w:lang w:val="en-US"/></w:rPr></w:pPr></w:p></w:tc><w:tc><w:tcPr><w:tcW w:w="728" w:type="dxa"/><w:tcBorders><w:top w:val="single" w:sz="4" w:space="0" w:color="000000"/><w:left w:val="single" w:sz="4" w:space="0" w:color="000000"/><w:bottom w:val="single" w:sz="4" w:space="0" w:color="000000"/><w:right w:val="single" w:sz="4" w:space="0" w:color="000000"/></w:tcBorders></w:tcPr><w:p><w:pPr><w:pStyle w:val="af6"/><w:jc w:val="center"/><w:rPr><w:lang w:val="en-US"/></w:rPr></w:pPr></w:p></w:tc><w:tc><w:tcPr><w:tcW w:w="728" w:type="dxa"/><w:tcBorders><w:top w:val="single" w:sz="4" w:space="0" w:color="000000"/><w:left w:val="single" w:sz="4" w:space="0" w:color="000000"/><w:bottom w:val="single" w:sz="4" w:space="0" w:color="000000"/><w:right w:val="single" w:sz="4" w:space="0" w:color="000000"/></w:tcBorders></w:tcPr><w:p><w:pPr><w:pStyle w:val="af6"/><w:jc w:val="center"/><w:rPr><w:lang w:val="en-US"/></w:rPr></w:pPr></w:p></w:tc><w:tc><w:tcPr><w:tcW w:w="721" w:type="dxa"/><w:tcBorders><w:top w:val="single" w:sz="4" w:space="0" w:color="000000"/><w:left w:val="single" w:sz="4" w:space="0" w:color="000000"/><w:bottom w:val="single" w:sz="4" w:space="0" w:color="000000"/><w:right w:val="single" w:sz="4" w:space="0" w:color="000000"/></w:tcBorders></w:tcPr><w:p><w:pPr><w:pStyle w:val="af6"/><w:jc w:val="center"/><w:rPr><w:lang w:val="en-US"/></w:rPr></w:pPr></w:p></w:tc><w:tc><w:tcPr><w:tcW w:w="850" w:type="dxa"/><w:tcBorders><w:top w:val="single" w:sz="4" w:space="0" w:color="000000"/><w:left w:val="single" w:sz="4" w:space="0" w:color="000000"/><w:bottom w:val="single" w:sz="4" w:space="0" w:color="000000"/><w:right w:val="single" w:sz="4" w:space="0" w:color="000000"/></w:tcBorders></w:tcPr><w:p><w:pPr><w:pStyle w:val="af6"/><w:jc w:val="center"/><w:rPr><w:lang w:val="en-US"/></w:rPr></w:pPr></w:p></w:tc><w:tc><w:tcPr><w:tcW w:w="709" w:type="dxa"/><w:tcBorders><w:top w:val="single" w:sz="4" w:space="0" w:color="000000"/><w:left w:val="single" w:sz="4" w:space="0" w:color="000000"/><w:bottom w:val="single" w:sz="4" w:space="0" w:color="000000"/><w:right w:val="single" w:sz="4" w:space="0" w:color="000000"/></w:tcBorders></w:tcPr><w:p><w:pPr><w:pStyle w:val="af6"/><w:jc w:val="center"/><w:rPr><w:lang w:val="en-US"/></w:rPr></w:pPr></w:p></w:tc><w:tc><w:tcPr><w:tcW w:w="851" w:type="dxa"/><w:gridSpan w:val="2"/><w:tcBorders><w:top w:val="single" w:sz="4" w:space="0" w:color="000000"/><w:left w:val="single" w:sz="4" w:space="0" w:color="000000"/><w:bottom w:val="single" w:sz="4" w:space="0" w:color="000000"/><w:right w:val="single" w:sz="4" w:space="0" w:color="000000"/></w:tcBorders></w:tcPr><w:p><w:pPr><w:pStyle w:val="af6"/><w:jc w:val="center"/><w:rPr><w:lang w:val="en-US"/></w:rPr></w:pPr></w:p></w:tc><w:tc><w:tcPr><w:tcW w:w="708" w:type="dxa"/><w:tcBorders><w:top w:val="single" w:sz="4" w:space="0" w:color="000000"/><w:left w:val="single" w:sz="4" w:space="0" w:color="000000"/><w:bottom w:val="single" w:sz="4" w:space="0" w:color="000000"/><w:right w:val="single" w:sz="4" w:space="0" w:color="000000"/></w:tcBorders></w:tcPr><w:p><w:pPr><w:pStyle w:val="af6"/><w:jc w:val="center"/><w:rPr><w:lang w:val="en-US"/></w:rPr></w:pPr></w:p></w:tc><w:tc><w:tcPr><w:tcW w:w="851" w:type="dxa"/><w:tcBorders><w:top w:val="single" w:sz="4" w:space="0" w:color="000000"/><w:left w:val="single" w:sz="4" w:space="0" w:color="000000"/><w:bottom w:val="single" w:sz="4" w:space="0" w:color="000000"/><w:right w:val="single" w:sz="4" w:space="0" w:color="000000"/></w:tcBorders></w:tcPr><w:p><w:pPr><w:pStyle w:val="af6"/><w:jc w:val="center"/><w:rPr><w:lang w:val="en-US"/></w:rPr></w:pPr></w:p></w:tc><w:tc><w:tcPr><w:tcW w:w="850" w:type="dxa"/><w:tcBorders><w:top w:val="single" w:sz="4" w:space="0" w:color="000000"/><w:left w:val="single" w:sz="4" w:space="0" w:color="000000"/><w:bottom w:val="single" w:sz="4" w:space="0" w:color="000000"/><w:right w:val="single" w:sz="4" w:space="0" w:color="000000"/></w:tcBorders></w:tcPr><w:p><w:pPr><w:pStyle w:val="af6"/><w:jc w:val="center"/><w:rPr><w:lang w:val="en-US"/></w:rPr></w:pPr></w:p></w:tc><w:tc><w:tcPr><w:tcW w:w="851" w:type="dxa"/><w:tcBorders><w:top w:val="single" w:sz="4" w:space="0" w:color="000000"/><w:left w:val="single" w:sz="4" w:space="0" w:color="000000"/><w:bottom w:val="single" w:sz="4" w:space="0" w:color="000000"/><w:right w:val="single" w:sz="4" w:space="0" w:color="000000"/></w:tcBorders></w:tcPr><w:p><w:pPr><w:pStyle w:val="af6"/><w:jc w:val="center"/><w:rPr><w:lang w:val="en-US"/></w:rPr></w:pPr></w:p></w:tc></w:tr><w:tr><w:tc><w:tcPr><w:tcW w:w="728" w:type="dxa"/><w:tcBorders><w:top w:val="single" w:sz="4" w:space="0" w:color="000000"/><w:left w:val="single" w:sz="4" w:space="0" w:color="000000"/><w:bottom w:val="single" w:sz="4" w:space="0" w:color="000000"/><w:right w:val="single" w:sz="4" w:space="0" w:color="000000"/></w:tcBorders></w:tcPr><w:p><w:pPr><w:pStyle w:val="af6"/><w:jc w:val="center"/></w:pPr><w:r><w:t>8</w:t></w:r></w:p></w:tc><w:tc><w:tcPr><w:tcW w:w="728" w:type="dxa"/><w:tcBorders><w:top w:val="single" w:sz="4" w:space="0" w:color="000000"/><w:left w:val="single" w:sz="4" w:space="0" w:color="000000"/><w:bottom w:val="single" w:sz="4" w:space="0" w:color="000000"/><w:right w:val="single" w:sz="4" w:space="0" w:color="000000"/></w:tcBorders></w:tcPr><w:p><w:pPr><w:pStyle w:val="af6"/><w:jc w:val="center"/><w:rPr><w:lang w:val="en-US"/></w:rPr></w:pPr></w:p></w:tc><w:tc><w:tcPr><w:tcW w:w="728" w:type="dxa"/><w:tcBorders><w:top w:val="single" w:sz="4" w:space="0" w:color="000000"/><w:left w:val="single" w:sz="4" w:space="0" w:color="000000"/><w:bottom w:val="single" w:sz="4" w:space="0" w:color="000000"/><w:right w:val="single" w:sz="4" w:space="0" w:color="000000"/></w:tcBorders></w:tcPr><w:p><w:pPr><w:pStyle w:val="af6"/><w:jc w:val="center"/><w:rPr><w:lang w:val="en-US"/></w:rPr></w:pPr></w:p></w:tc><w:tc><w:tcPr><w:tcW w:w="728" w:type="dxa"/><w:tcBorders><w:top w:val="single" w:sz="4" w:space="0" w:color="000000"/><w:left w:val="single" w:sz="4" w:space="0" w:color="000000"/><w:bottom w:val="single" w:sz="4" w:space="0" w:color="000000"/><w:right w:val="single" w:sz="4" w:space="0" w:color="000000"/></w:tcBorders></w:tcPr><w:p><w:pPr><w:pStyle w:val="af6"/><w:jc w:val="center"/><w:rPr><w:lang w:val="en-US"/></w:rPr></w:pPr></w:p></w:tc><w:tc><w:tcPr><w:tcW w:w="728" w:type="dxa"/><w:tcBorders><w:top w:val="single" w:sz="4" w:space="0" w:color="000000"/><w:left w:val="single" w:sz="4" w:space="0" w:color="000000"/><w:bottom w:val="single" w:sz="4" w:space="0" w:color="000000"/><w:right w:val="single" w:sz="4" w:space="0" w:color="000000"/></w:tcBorders></w:tcPr><w:p><w:pPr><w:pStyle w:val="af6"/><w:jc w:val="center"/><w:rPr><w:lang w:val="en-US"/></w:rPr></w:pPr></w:p></w:tc><w:tc><w:tcPr><w:tcW w:w="721" w:type="dxa"/><w:tcBorders><w:top w:val="single" w:sz="4" w:space="0" w:color="000000"/><w:left w:val="single" w:sz="4" w:space="0" w:color="000000"/><w:bottom w:val="single" w:sz="4" w:space="0" w:color="000000"/><w:right w:val="single" w:sz="4" w:space="0" w:color="000000"/></w:tcBorders></w:tcPr><w:p><w:pPr><w:pStyle w:val="af6"/><w:jc w:val="center"/><w:rPr><w:lang w:val="en-US"/></w:rPr></w:pPr></w:p></w:tc><w:tc><w:tcPr><w:tcW w:w="850" w:type="dxa"/><w:tcBorders><w:top w:val="single" w:sz="4" w:space="0" w:color="000000"/><w:left w:val="single" w:sz="4" w:space="0" w:color="000000"/><w:bottom w:val="single" w:sz="4" w:space="0" w:color="000000"/><w:right w:val="single" w:sz="4" w:space="0" w:color="000000"/></w:tcBorders></w:tcPr><w:p><w:pPr><w:pStyle w:val="af6"/><w:jc w:val="center"/><w:rPr><w:lang w:val="en-US"/></w:rPr></w:pPr></w:p></w:tc><w:tc><w:tcPr><w:tcW w:w="709" w:type="dxa"/><w:tcBorders><w:top w:val="single" w:sz="4" w:space="0" w:color="000000"/><w:left w:val="single" w:sz="4" w:space="0" w:color="000000"/><w:bottom w:val="single" w:sz="4" w:space="0" w:color="000000"/><w:right w:val="single" w:sz="4" w:space="0" w:color="000000"/></w:tcBorders></w:tcPr><w:p><w:pPr><w:pStyle w:val="af6"/><w:jc w:val="center"/><w:rPr><w:lang w:val="en-US"/></w:rPr></w:pPr></w:p></w:tc><w:tc><w:tcPr><w:tcW w:w="851" w:type="dxa"/><w:gridSpan w:val="2"/><w:tcBorders><w:top w:val="single" w:sz="4" w:space="0" w:color="000000"/><w:left w:val="single" w:sz="4" w:space="0" w:color="000000"/><w:bottom w:val="single" w:sz="4" w:space="0" w:color="000000"/><w:right w:val="single" w:sz="4" w:space="0" w:color="000000"/></w:tcBorders></w:tcPr><w:p><w:pPr><w:pStyle w:val="af6"/><w:jc w:val="center"/><w:rPr><w:lang w:val="en-US"/></w:rPr></w:pPr></w:p></w:tc><w:tc><w:tcPr><w:tcW w:w="708" w:type="dxa"/><w:tcBorders><w:top w:val="single" w:sz="4" w:space="0" w:color="000000"/><w:left w:val="single" w:sz="4" w:space="0" w:color="000000"/><w:bottom w:val="single" w:sz="4" w:space="0" w:color="000000"/><w:right w:val="single" w:sz="4" w:space="0" w:color="000000"/></w:tcBorders></w:tcPr><w:p><w:pPr><w:pStyle w:val="af6"/><w:jc w:val="center"/><w:rPr><w:lang w:val="en-US"/></w:rPr></w:pPr></w:p></w:tc><w:tc><w:tcPr><w:tcW w:w="851" w:type="dxa"/><w:tcBorders><w:top w:val="single" w:sz="4" w:space="0" w:color="000000"/><w:left w:val="single" w:sz="4" w:space="0" w:color="000000"/><w:bottom w:val="single" w:sz="4" w:space="0" w:color="000000"/><w:right w:val="single" w:sz="4" w:space="0" w:color="000000"/></w:tcBorders></w:tcPr><w:p><w:pPr><w:pStyle w:val="af6"/><w:jc w:val="center"/><w:rPr><w:lang w:val="en-US"/></w:rPr></w:pPr></w:p></w:tc><w:tc><w:tcPr><w:tcW w:w="850" w:type="dxa"/><w:tcBorders><w:top w:val="single" w:sz="4" w:space="0" w:color="000000"/><w:left w:val="single" w:sz="4" w:space="0" w:color="000000"/><w:bottom w:val="single" w:sz="4" w:space="0" w:color="000000"/><w:right w:val="single" w:sz="4" w:space="0" w:color="000000"/></w:tcBorders></w:tcPr><w:p><w:pPr><w:pStyle w:val="af6"/><w:jc w:val="center"/><w:rPr><w:lang w:val="en-US"/></w:rPr></w:pPr></w:p></w:tc><w:tc><w:tcPr><w:tcW w:w="851" w:type="dxa"/><w:tcBorders><w:top w:val="single" w:sz="4" w:space="0" w:color="000000"/><w:left w:val="single" w:sz="4" w:space="0" w:color="000000"/><w:bottom w:val="single" w:sz="4" w:space="0" w:color="000000"/><w:right w:val="single" w:sz="4" w:space="0" w:color="000000"/></w:tcBorders></w:tcPr><w:p><w:pPr><w:pStyle w:val="af6"/><w:jc w:val="center"/><w:rPr><w:lang w:val="en-US"/></w:rPr></w:pPr></w:p></w:tc></w:tr><w:tr><w:tc><w:tcPr><w:tcW w:w="728" w:type="dxa"/><w:tcBorders><w:top w:val="single" w:sz="4" w:space="0" w:color="000000"/><w:left w:val="single" w:sz="4" w:space="0" w:color="000000"/><w:bottom w:val="single" w:sz="4" w:space="0" w:color="000000"/><w:right w:val="single" w:sz="4" w:space="0" w:color="000000"/></w:tcBorders></w:tcPr><w:p><w:pPr><w:pStyle w:val="af6"/><w:jc w:val="center"/></w:pPr><w:r><w:t>9</w:t></w:r></w:p></w:tc><w:tc><w:tcPr><w:tcW w:w="728" w:type="dxa"/><w:tcBorders><w:top w:val="single" w:sz="4" w:space="0" w:color="000000"/><w:left w:val="single" w:sz="4" w:space="0" w:color="000000"/><w:bottom w:val="single" w:sz="4" w:space="0" w:color="000000"/><w:right w:val="single" w:sz="4" w:space="0" w:color="000000"/></w:tcBorders></w:tcPr><w:p><w:pPr><w:pStyle w:val="af6"/><w:jc w:val="center"/><w:rPr><w:lang w:val="en-US"/></w:rPr></w:pPr></w:p></w:tc><w:tc><w:tcPr><w:tcW w:w="728" w:type="dxa"/><w:tcBorders><w:top w:val="single" w:sz="4" w:space="0" w:color="000000"/><w:left w:val="single" w:sz="4" w:space="0" w:color="000000"/><w:bottom w:val="single" w:sz="4" w:space="0" w:color="000000"/><w:right w:val="single" w:sz="4" w:space="0" w:color="000000"/></w:tcBorders></w:tcPr><w:p><w:pPr><w:pStyle w:val="af6"/><w:jc w:val="center"/><w:rPr><w:lang w:val="en-US"/></w:rPr></w:pPr></w:p></w:tc><w:tc><w:tcPr><w:tcW w:w="728" w:type="dxa"/><w:tcBorders><w:top w:val="single" w:sz="4" w:space="0" w:color="000000"/><w:left w:val="single" w:sz="4" w:space="0" w:color="000000"/><w:bottom w:val="single" w:sz="4" w:space="0" w:color="000000"/><w:right w:val="single" w:sz="4" w:space="0" w:color="000000"/></w:tcBorders></w:tcPr><w:p><w:pPr><w:pStyle w:val="af6"/><w:jc w:val="center"/><w:rPr><w:lang w:val="en-US"/></w:rPr></w:pPr></w:p></w:tc><w:tc><w:tcPr><w:tcW w:w="728" w:type="dxa"/><w:tcBorders><w:top w:val="single" w:sz="4" w:space="0" w:color="000000"/><w:left w:val="single" w:sz="4" w:space="0" w:color="000000"/><w:bottom w:val="single" w:sz="4" w:space="0" w:color="000000"/><w:right w:val="single" w:sz="4" w:space="0" w:color="000000"/></w:tcBorders></w:tcPr><w:p><w:pPr><w:pStyle w:val="af6"/><w:jc w:val="center"/><w:rPr><w:lang w:val="en-US"/></w:rPr></w:pPr></w:p></w:tc><w:tc><w:tcPr><w:tcW w:w="721" w:type="dxa"/><w:tcBorders><w:top w:val="single" w:sz="4" w:space="0" w:color="000000"/><w:left w:val="single" w:sz="4" w:space="0" w:color="000000"/><w:bottom w:val="single" w:sz="4" w:space="0" w:color="000000"/><w:right w:val="single" w:sz="4" w:space="0" w:color="000000"/></w:tcBorders></w:tcPr><w:p><w:pPr><w:pStyle w:val="af6"/><w:jc w:val="center"/><w:rPr><w:lang w:val="en-US"/></w:rPr></w:pPr></w:p></w:tc><w:tc><w:tcPr><w:tcW w:w="850" w:type="dxa"/><w:tcBorders><w:top w:val="single" w:sz="4" w:space="0" w:color="000000"/><w:left w:val="single" w:sz="4" w:space="0" w:color="000000"/><w:bottom w:val="single" w:sz="4" w:space="0" w:color="000000"/><w:right w:val="single" w:sz="4" w:space="0" w:color="000000"/></w:tcBorders></w:tcPr><w:p><w:pPr><w:pStyle w:val="af6"/><w:jc w:val="center"/><w:rPr><w:lang w:val="en-US"/></w:rPr></w:pPr></w:p></w:tc><w:tc><w:tcPr><w:tcW w:w="709" w:type="dxa"/><w:tcBorders><w:top w:val="single" w:sz="4" w:space="0" w:color="000000"/><w:left w:val="single" w:sz="4" w:space="0" w:color="000000"/><w:bottom w:val="single" w:sz="4" w:space="0" w:color="000000"/><w:right w:val="single" w:sz="4" w:space="0" w:color="000000"/></w:tcBorders></w:tcPr><w:p><w:pPr><w:pStyle w:val="af6"/><w:jc w:val="center"/><w:rPr><w:lang w:val="en-US"/></w:rPr></w:pPr></w:p></w:tc><w:tc><w:tcPr><w:tcW w:w="851" w:type="dxa"/><w:gridSpan w:val="2"/><w:tcBorders><w:top w:val="single" w:sz="4" w:space="0" w:color="000000"/><w:left w:val="single" w:sz="4" w:space="0" w:color="000000"/><w:bottom w:val="single" w:sz="4" w:space="0" w:color="000000"/><w:right w:val="single" w:sz="4" w:space="0" w:color="000000"/></w:tcBorders></w:tcPr><w:p><w:pPr><w:pStyle w:val="af6"/><w:jc w:val="center"/><w:rPr><w:lang w:val="en-US"/></w:rPr></w:pPr></w:p></w:tc><w:tc><w:tcPr><w:tcW w:w="708" w:type="dxa"/><w:tcBorders><w:top w:val="single" w:sz="4" w:space="0" w:color="000000"/><w:left w:val="single" w:sz="4" w:space="0" w:color="000000"/><w:bottom w:val="single" w:sz="4" w:space="0" w:color="000000"/><w:right w:val="single" w:sz="4" w:space="0" w:color="000000"/></w:tcBorders></w:tcPr><w:p><w:pPr><w:pStyle w:val="af6"/><w:jc w:val="center"/><w:rPr><w:lang w:val="en-US"/></w:rPr></w:pPr></w:p></w:tc><w:tc><w:tcPr><w:tcW w:w="851" w:type="dxa"/><w:tcBorders><w:top w:val="single" w:sz="4" w:space="0" w:color="000000"/><w:left w:val="single" w:sz="4" w:space="0" w:color="000000"/><w:bottom w:val="single" w:sz="4" w:space="0" w:color="000000"/><w:right w:val="single" w:sz="4" w:space="0" w:color="000000"/></w:tcBorders></w:tcPr><w:p><w:pPr><w:pStyle w:val="af6"/><w:jc w:val="center"/><w:rPr><w:lang w:val="en-US"/></w:rPr></w:pPr></w:p></w:tc><w:tc><w:tcPr><w:tcW w:w="850" w:type="dxa"/><w:tcBorders><w:top w:val="single" w:sz="4" w:space="0" w:color="000000"/><w:left w:val="single" w:sz="4" w:space="0" w:color="000000"/><w:bottom w:val="single" w:sz="4" w:space="0" w:color="000000"/><w:right w:val="single" w:sz="4" w:space="0" w:color="000000"/></w:tcBorders></w:tcPr><w:p><w:pPr><w:pStyle w:val="af6"/><w:jc w:val="center"/><w:rPr><w:lang w:val="en-US"/></w:rPr></w:pPr></w:p></w:tc><w:tc><w:tcPr><w:tcW w:w="851" w:type="dxa"/><w:tcBorders><w:top w:val="single" w:sz="4" w:space="0" w:color="000000"/><w:left w:val="single" w:sz="4" w:space="0" w:color="000000"/><w:bottom w:val="single" w:sz="4" w:space="0" w:color="000000"/><w:right w:val="single" w:sz="4" w:space="0" w:color="000000"/></w:tcBorders></w:tcPr><w:p><w:pPr><w:pStyle w:val="af6"/><w:jc w:val="center"/><w:rPr><w:lang w:val="en-US"/></w:rPr></w:pPr></w:p></w:tc></w:tr><w:tr><w:tc><w:tcPr><w:tcW w:w="728" w:type="dxa"/><w:tcBorders><w:top w:val="single" w:sz="4" w:space="0" w:color="000000"/><w:left w:val="single" w:sz="4" w:space="0" w:color="000000"/><w:bottom w:val="single" w:sz="4" w:space="0" w:color="000000"/><w:right w:val="single" w:sz="4" w:space="0" w:color="000000"/></w:tcBorders></w:tcPr><w:p><w:pPr><w:pStyle w:val="af6"/><w:jc w:val="center"/></w:pPr><w:r><w:t>10</w:t></w:r></w:p></w:tc><w:tc><w:tcPr><w:tcW w:w="728" w:type="dxa"/><w:tcBorders><w:top w:val="single" w:sz="4" w:space="0" w:color="000000"/><w:left w:val="single" w:sz="4" w:space="0" w:color="000000"/><w:bottom w:val="single" w:sz="4" w:space="0" w:color="000000"/><w:right w:val="single" w:sz="4" w:space="0" w:color="000000"/></w:tcBorders></w:tcPr><w:p><w:pPr><w:pStyle w:val="af6"/><w:jc w:val="center"/><w:rPr><w:lang w:val="en-US"/></w:rPr></w:pPr></w:p></w:tc><w:tc><w:tcPr><w:tcW w:w="728" w:type="dxa"/><w:tcBorders><w:top w:val="single" w:sz="4" w:space="0" w:color="000000"/><w:left w:val="single" w:sz="4" w:space="0" w:color="000000"/><w:bottom w:val="single" w:sz="4" w:space="0" w:color="000000"/><w:right w:val="single" w:sz="4" w:space="0" w:color="000000"/></w:tcBorders></w:tcPr><w:p><w:pPr><w:pStyle w:val="af6"/><w:jc w:val="center"/><w:rPr><w:lang w:val="en-US"/></w:rPr></w:pPr></w:p></w:tc><w:tc><w:tcPr><w:tcW w:w="728" w:type="dxa"/><w:tcBorders><w:top w:val="single" w:sz="4" w:space="0" w:color="000000"/><w:left w:val="single" w:sz="4" w:space="0" w:color="000000"/><w:bottom w:val="single" w:sz="4" w:space="0" w:color="000000"/><w:right w:val="single" w:sz="4" w:space="0" w:color="000000"/></w:tcBorders></w:tcPr><w:p><w:pPr><w:pStyle w:val="af6"/><w:jc w:val="center"/><w:rPr><w:lang w:val="en-US"/></w:rPr></w:pPr></w:p></w:tc><w:tc><w:tcPr><w:tcW w:w="728" w:type="dxa"/><w:tcBorders><w:top w:val="single" w:sz="4" w:space="0" w:color="000000"/><w:left w:val="single" w:sz="4" w:space="0" w:color="000000"/><w:bottom w:val="single" w:sz="4" w:space="0" w:color="000000"/><w:right w:val="single" w:sz="4" w:space="0" w:color="000000"/></w:tcBorders></w:tcPr><w:p><w:pPr><w:pStyle w:val="af6"/><w:jc w:val="center"/><w:rPr><w:lang w:val="en-US"/></w:rPr></w:pPr></w:p></w:tc><w:tc><w:tcPr><w:tcW w:w="721" w:type="dxa"/><w:tcBorders><w:top w:val="single" w:sz="4" w:space="0" w:color="000000"/><w:left w:val="single" w:sz="4" w:space="0" w:color="000000"/><w:bottom w:val="single" w:sz="4" w:space="0" w:color="000000"/><w:right w:val="single" w:sz="4" w:space="0" w:color="000000"/></w:tcBorders></w:tcPr><w:p><w:pPr><w:pStyle w:val="af6"/><w:jc w:val="center"/><w:rPr><w:lang w:val="en-US"/></w:rPr></w:pPr></w:p></w:tc><w:tc><w:tcPr><w:tcW w:w="850" w:type="dxa"/><w:tcBorders><w:top w:val="single" w:sz="4" w:space="0" w:color="000000"/><w:left w:val="single" w:sz="4" w:space="0" w:color="000000"/><w:bottom w:val="single" w:sz="4" w:space="0" w:color="000000"/><w:right w:val="single" w:sz="4" w:space="0" w:color="000000"/></w:tcBorders></w:tcPr><w:p><w:pPr><w:pStyle w:val="af6"/><w:jc w:val="center"/><w:rPr><w:lang w:val="en-US"/></w:rPr></w:pPr></w:p></w:tc><w:tc><w:tcPr><w:tcW w:w="709" w:type="dxa"/><w:tcBorders><w:top w:val="single" w:sz="4" w:space="0" w:color="000000"/><w:left w:val="single" w:sz="4" w:space="0" w:color="000000"/><w:bottom w:val="single" w:sz="4" w:space="0" w:color="000000"/><w:right w:val="single" w:sz="4" w:space="0" w:color="000000"/></w:tcBorders></w:tcPr><w:p><w:pPr><w:pStyle w:val="af6"/><w:jc w:val="center"/><w:rPr><w:lang w:val="en-US"/></w:rPr></w:pPr></w:p></w:tc><w:tc><w:tcPr><w:tcW w:w="851" w:type="dxa"/><w:gridSpan w:val="2"/><w:tcBorders><w:top w:val="single" w:sz="4" w:space="0" w:color="000000"/><w:left w:val="single" w:sz="4" w:space="0" w:color="000000"/><w:bottom w:val="single" w:sz="4" w:space="0" w:color="000000"/><w:right w:val="single" w:sz="4" w:space="0" w:color="000000"/></w:tcBorders></w:tcPr><w:p><w:pPr><w:pStyle w:val="af6"/><w:jc w:val="center"/><w:rPr><w:lang w:val="en-US"/></w:rPr></w:pPr></w:p></w:tc><w:tc><w:tcPr><w:tcW w:w="708" w:type="dxa"/><w:tcBorders><w:top w:val="single" w:sz="4" w:space="0" w:color="000000"/><w:left w:val="single" w:sz="4" w:space="0" w:color="000000"/><w:bottom w:val="single" w:sz="4" w:space="0" w:color="000000"/><w:right w:val="single" w:sz="4" w:space="0" w:color="000000"/></w:tcBorders></w:tcPr><w:p><w:pPr><w:pStyle w:val="af6"/><w:jc w:val="center"/><w:rPr><w:lang w:val="en-US"/></w:rPr></w:pPr></w:p></w:tc><w:tc><w:tcPr><w:tcW w:w="851" w:type="dxa"/><w:tcBorders><w:top w:val="single" w:sz="4" w:space="0" w:color="000000"/><w:left w:val="single" w:sz="4" w:space="0" w:color="000000"/><w:bottom w:val="single" w:sz="4" w:space="0" w:color="000000"/><w:right w:val="single" w:sz="4" w:space="0" w:color="000000"/></w:tcBorders></w:tcPr><w:p><w:pPr><w:pStyle w:val="af6"/><w:jc w:val="center"/><w:rPr><w:lang w:val="en-US"/></w:rPr></w:pPr></w:p></w:tc><w:tc><w:tcPr><w:tcW w:w="850" w:type="dxa"/><w:tcBorders><w:top w:val="single" w:sz="4" w:space="0" w:color="000000"/><w:left w:val="single" w:sz="4" w:space="0" w:color="000000"/><w:bottom w:val="single" w:sz="4" w:space="0" w:color="000000"/><w:right w:val="single" w:sz="4" w:space="0" w:color="000000"/></w:tcBorders></w:tcPr><w:p><w:pPr><w:pStyle w:val="af6"/><w:jc w:val="center"/><w:rPr><w:lang w:val="en-US"/></w:rPr></w:pPr></w:p></w:tc><w:tc><w:tcPr><w:tcW w:w="851" w:type="dxa"/><w:tcBorders><w:top w:val="single" w:sz="4" w:space="0" w:color="000000"/><w:left w:val="single" w:sz="4" w:space="0" w:color="000000"/><w:bottom w:val="single" w:sz="4" w:space="0" w:color="000000"/><w:right w:val="single" w:sz="4" w:space="0" w:color="000000"/></w:tcBorders></w:tcPr><w:p><w:pPr><w:pStyle w:val="af6"/><w:jc w:val="center"/><w:rPr><w:lang w:val="en-US"/></w:rPr></w:pPr></w:p></w:tc></w:tr><w:tr><w:trPr><w:cantSplit/></w:trPr><w:tc><w:tcPr><w:tcW w:w="728" w:type="dxa"/><w:vMerge w:val="restart"/><w:tcBorders><w:top w:val="single" w:sz="4" w:space="0" w:color="000000"/><w:left w:val="none" w:sz="4" w:space="0" w:color="000000"/><w:bottom w:val="none" w:sz="4" w:space="0" w:color="000000"/><w:right w:val="single" w:sz="4" w:space="0" w:color="000000"/></w:tcBorders></w:tcPr><w:p><w:pPr><w:pStyle w:val="af6"/><w:spacing w:line="240" w:lineRule="auto"/><w:rPr><w:lang w:val="en-US"/></w:rPr></w:pPr></w:p></w:tc><w:tc><w:tcPr><w:tcW w:w="1456" w:type="dxa"/><w:gridSpan w:val="2"/><w:tcBorders><w:top w:val="single" w:sz="4" w:space="0" w:color="000000"/><w:left w:val="single" w:sz="4" w:space="0" w:color="000000"/><w:bottom w:val="single" w:sz="4" w:space="0" w:color="000000"/><w:right w:val="single" w:sz="4" w:space="0" w:color="000000"/></w:tcBorders></w:tcPr><w:p><w:pPr><w:pStyle w:val="af6"/><w:spacing w:before="60" w:after="60" w:line="240" w:lineRule="auto"/><w:jc w:val="center"/></w:pPr><w:r><w:rPr><w:rFonts w:ascii="Symbol" w:eastAsia="Symbol" w:hAnsi="Symbol" w:cs="Symbol"/><w:lang w:val="en-US"/></w:rPr><w:t></w:t></w:r><w:r><w:t>=</w:t></w:r></w:p></w:tc><w:tc><w:tcPr><w:tcW w:w="1456" w:type="dxa"/><w:gridSpan w:val="2"/><w:tcBorders><w:top w:val="single" w:sz="4" w:space="0" w:color="000000"/><w:left w:val="single" w:sz="4" w:space="0" w:color="000000"/><w:bottom w:val="single" w:sz="4" w:space="0" w:color="000000"/><w:right w:val="single" w:sz="4" w:space="0" w:color="000000"/></w:tcBorders></w:tcPr><w:p><w:pPr><w:pStyle w:val="af6"/><w:spacing w:before="60" w:after="60" w:line="240" w:lineRule="auto"/><w:rPr><w:lang w:val="en-US"/></w:rPr></w:pPr><w:r><w:rPr><w:rFonts w:ascii="Symbol" w:eastAsia="Symbol" w:hAnsi="Symbol" w:cs="Symbol"/><w:lang w:val="en-US"/></w:rPr><w:t></w:t></w:r><w:r><w:rPr><w:lang w:val="en-US"/></w:rPr><w:t xml:space="preserve"> =</w:t></w:r></w:p></w:tc><w:tc><w:tcPr><w:tcW w:w="1571" w:type="dxa"/><w:gridSpan w:val="2"/><w:tcBorders><w:top w:val="single" w:sz="4" w:space="0" w:color="000000"/><w:left w:val="single" w:sz="4" w:space="0" w:color="000000"/><w:bottom w:val="single" w:sz="4" w:space="0" w:color="000000"/><w:right w:val="single" w:sz="4" w:space="0" w:color="000000"/></w:tcBorders></w:tcPr><w:p><w:pPr><w:pStyle w:val="af6"/><w:spacing w:before="60" w:after="60" w:line="240" w:lineRule="auto"/><w:rPr><w:lang w:val="en-US"/></w:rPr></w:pPr><w:r><w:rPr><w:rFonts w:ascii="Symbol" w:eastAsia="Symbol" w:hAnsi="Symbol" w:cs="Symbol"/><w:lang w:val="en-US"/></w:rPr><w:t></w:t></w:r><w:r><w:rPr><w:lang w:val="en-US"/></w:rPr><w:t xml:space="preserve"> =</w:t></w:r></w:p></w:tc><w:tc><w:tcPr><w:tcW w:w="1560" w:type="dxa"/><w:gridSpan w:val="3"/><w:tcBorders><w:top w:val="single" w:sz="4" w:space="0" w:color="000000"/><w:left w:val="single" w:sz="4" w:space="0" w:color="000000"/><w:bottom w:val="single" w:sz="4" w:space="0" w:color="000000"/><w:right w:val="single" w:sz="4" w:space="0" w:color="000000"/></w:tcBorders></w:tcPr><w:p><w:pPr><w:pStyle w:val="af6"/><w:spacing w:before="60" w:after="60" w:line="240" w:lineRule="auto"/><w:rPr><w:lang w:val="en-US"/></w:rPr></w:pPr><w:r><w:rPr><w:rFonts w:ascii="Symbol" w:eastAsia="Symbol" w:hAnsi="Symbol" w:cs="Symbol"/><w:lang w:val="en-US"/></w:rPr><w:t></w:t></w:r><w:r><w:rPr><w:lang w:val="en-US"/></w:rPr><w:t xml:space="preserve"> =</w:t></w:r></w:p></w:tc><w:tc><w:tcPr><w:tcW w:w="1559" w:type="dxa"/><w:gridSpan w:val="2"/><w:tcBorders><w:top w:val="single" w:sz="4" w:space="0" w:color="000000"/><w:left w:val="single" w:sz="4" w:space="0" w:color="000000"/><w:bottom w:val="single" w:sz="4" w:space="0" w:color="000000"/><w:right w:val="single" w:sz="4" w:space="0" w:color="000000"/></w:tcBorders></w:tcPr><w:p><w:pPr><w:pStyle w:val="af6"/><w:spacing w:before="60" w:after="60" w:line="240" w:lineRule="auto"/><w:rPr><w:lang w:val="en-US"/></w:rPr></w:pPr><w:r><w:rPr><w:rFonts w:ascii="Symbol" w:eastAsia="Symbol" w:hAnsi="Symbol" w:cs="Symbol"/><w:lang w:val="en-US"/></w:rPr><w:t></w:t></w:r><w:r><w:rPr><w:lang w:val="en-US"/></w:rPr><w:t xml:space="preserve"> =</w:t></w:r></w:p></w:tc><w:tc><w:tcPr><w:tcW w:w="1701" w:type="dxa"/><w:gridSpan w:val="2"/><w:tcBorders><w:top w:val="single" w:sz="4" w:space="0" w:color="000000"/><w:left w:val="single" w:sz="4" w:space="0" w:color="000000"/><w:bottom w:val="single" w:sz="4" w:space="0" w:color="000000"/><w:right w:val="single" w:sz="4" w:space="0" w:color="000000"/></w:tcBorders></w:tcPr><w:p><w:pPr><w:pStyle w:val="af6"/><w:spacing w:before="60" w:after="60" w:line="240" w:lineRule="auto"/><w:rPr><w:lang w:val="en-US"/></w:rPr></w:pPr><w:r><w:rPr><w:rFonts w:ascii="Symbol" w:eastAsia="Symbol" w:hAnsi="Symbol" w:cs="Symbol"/><w:lang w:val="en-US"/></w:rPr><w:t></w:t></w:r><w:r><w:rPr><w:lang w:val="en-US"/></w:rPr><w:t xml:space="preserve"> =</w:t></w:r></w:p></w:tc></w:tr><w:tr><w:trPr><w:cantSplit/></w:trPr><w:tc><w:tcPr><w:tcW w:w="728" w:type="dxa"/><w:vMerge/><w:tcBorders><w:top w:val="single" w:sz="4" w:space="0" w:color="000000"/><w:left w:val="none" w:sz="4" w:space="0" w:color="000000"/><w:bottom w:val="none" w:sz="4" w:space="0" w:color="000000"/><w:right w:val="single" w:sz="4" w:space="0" w:color="000000"/></w:tcBorders><w:vAlign w:val="center"/></w:tcPr><w:p><w:pPr><w:rPr><w:lang w:val="en-US"/></w:rPr></w:pPr></w:p></w:tc><w:tc><w:tcPr><w:tcW w:w="2912" w:type="dxa"/><w:gridSpan w:val="4"/><w:tcBorders><w:top w:val="single" w:sz="4" w:space="0" w:color="000000"/><w:left w:val="single" w:sz="4" w:space="0" w:color="000000"/><w:bottom w:val="single" w:sz="4" w:space="0" w:color="000000"/><w:right w:val="single" w:sz="4" w:space="0" w:color="000000"/></w:tcBorders></w:tcPr><w:p><w:pPr><w:pStyle w:val="af6"/><w:spacing w:line="240" w:lineRule="auto"/><w:jc w:val="center"/></w:pPr><w:r><w:rPr><w:position w:val="-14"/><w:sz w:val="20"/><w:szCs w:val="20"/><w:lang w:val="en-US"/></w:rPr><w:pict w14:anchorId="2221C326"><v:shape id="_x0000_s1035" type="#_x0000_t75" style="position:absolute;left:0;text-align:left;margin-left:0;margin-top:0;width:50pt;height:50pt;z-index:251659776;visibility:hidden;mso-position-horizontal-relative:text;mso-position-vertical-relative:text" type="#_x0000_t75" filled="t" stroked="t"><v:stroke joinstyle="round"/><v:path o:extrusionok="t" gradientshapeok="f" o:connecttype="segments"/><o:lock v:ext="edit" aspectratio="f" selection="t"/></v:shape></w:pict></w:r><w:r><w:rPr><w:position w:val="-14"/><w:sz w:val="20"/><w:szCs w:val="20"/><w:lang w:val="en-US"/></w:rPr><w:pict w14:anchorId="04484EF1"><v:shape id="_x0000_i1034" type="#_x0000_t75" style="width:93pt;height:23pt;mso-wrap-distance-left:0;mso-wrap-distance-top:0;mso-wrap-distance-right:0;mso-wrap-distance-bottom:0"><v:imagedata r:id="rId10" o:title=""/><v:path textboxrect="0,0,0,0"/></v:shape></w:pict></w:r></w:p></w:tc><w:tc><w:tcPr><w:tcW w:w="3131" w:type="dxa"/><w:gridSpan w:val="5"/><w:tcBorders><w:top w:val="single" w:sz="4" w:space="0" w:color="000000"/><w:left w:val="single" w:sz="4" w:space="0" w:color="000000"/><w:bottom w:val="single" w:sz="4" w:space="0" w:color="000000"/><w:right w:val="single" w:sz="4" w:space="0" w:color="000000"/></w:tcBorders></w:tcPr><w:p><w:pPr><w:pStyle w:val="af6"/><w:spacing w:line="240" w:lineRule="auto"/><w:jc w:val="center"/><w:rPr><w:lang w:val="en-US"/></w:rPr></w:pPr><w:r><w:rPr><w:position w:val="-14"/><w:sz w:val="20"/><w:szCs w:val="20"/><w:lang w:val="en-US"/></w:rPr><w:pict w14:anchorId="650927A0"><v:shape id="_x0000_s1033" type="#_x0000_t75" style="position:absolute;left:0;text-align:left;margin-left:0;margin-top:0;width:50pt;height:50pt;z-index:251660800;visibility:hidden;mso-position-horizontal-relative:text;mso-position-vertical-relative:text" type="#_x0000_t75" filled="t" stroked="t"><v:stroke joinstyle="round"/><v:path o:extrusionok="t" gradientshapeok="f" o:connecttype="segments"/><o:lock v:ext="edit" aspectratio="f" selection="t"/></v:shape></w:pict></w:r><w:r><w:rPr><w:position w:val="-14"/><w:sz w:val="20"/><w:szCs w:val="20"/><w:lang w:val="en-US"/></w:rPr><w:pict w14:anchorId="2B42082F"><v:shape id="_x0000_i1035" type="#_x0000_t75" style="width:92pt;height:23pt;mso-wrap-distance-left:0;mso-wrap-distance-top:0;mso-wrap-distance-right:0;mso-wrap-distance-bottom:0"><v:imagedata r:id="rId11" o:title=""/><v:path textboxrect="0,0,0,0"/></v:shape></w:pict></w:r></w:p></w:tc><w:tc><w:tcPr><w:tcW w:w="3260" w:type="dxa"/><w:gridSpan w:val="4"/><w:tcBorders><w:top w:val="single" w:sz="4" w:space="0" w:color="000000"/><w:left w:val="single" w:sz="4" w:space="0" w:color="000000"/><w:bottom w:val="single" w:sz="4" w:space="0" w:color="000000"/><w:right w:val="single" w:sz="4" w:space="0" w:color="000000"/></w:tcBorders></w:tcPr><w:p><w:pPr><w:pStyle w:val="af6"/><w:spacing w:line="240" w:lineRule="auto"/><w:jc w:val="center"/><w:rPr><w:lang w:val="en-US"/></w:rPr></w:pPr><w:r><w:rPr><w:position w:val="-14"/><w:sz w:val="20"/><w:szCs w:val="20"/><w:lang w:val="en-US"/></w:rPr><w:pict w14:anchorId="1F40AB7F"><v:shape id="_x0000_s1031" type="#_x0000_t75" style="position:absolute;left:0;text-align:left;margin-left:0;margin-top:0;width:50pt;height:50pt;z-index:251661824;visibility:hidden;mso-position-horizontal-relative:text;mso-position-vertical-relative:text" type="#_x0000_t75" filled="t" stroked="t"><v:stroke joinstyle="round"/><v:path o:extrusionok="t" gradientshapeok="f" o:connecttype="segments"/><o:lock v:ext="edit" aspectratio="f" selection="t"/></v:shape></w:pict></w:r><w:r><w:rPr><w:position w:val="-14"/><w:sz w:val="20"/><w:szCs w:val="20"/><w:lang w:val="en-US"/></w:rPr><w:pict w14:anchorId="0EFFF85D"><v:shape id="_x0000_i1036" type="#_x0000_t75" style="width:86pt;height:21pt;mso-wrap-distance-left:0;mso-wrap-distance-top:0;mso-wrap-distance-right:0;mso-wrap-distance-bottom:0"><v:imagedata r:id="rId12" o:title=""/><v:path textboxrect="0,0,0,0"/></v:shape></w:pict></w:r></w:p></w:tc></w:tr><w:tr><w:trPr><w:cantSplit/></w:trPr><w:tc><w:tcPr><w:tcW w:w="728" w:type="dxa"/><w:vMerge/><w:tcBorders><w:top w:val="single" w:sz="4" w:space="0" w:color="000000"/><w:left w:val="none" w:sz="4" w:space="0" w:color="000000"/><w:bottom w:val="none" w:sz="4" w:space="0" w:color="000000"/><w:right w:val="single" w:sz="4" w:space="0" w:color="000000"/></w:tcBorders><w:vAlign w:val="center"/></w:tcPr><w:p><w:pPr><w:rPr><w:lang w:val="en-US"/></w:rPr></w:pPr></w:p></w:tc><w:tc><w:tcPr><w:tcW w:w="2912" w:type="dxa"/><w:gridSpan w:val="4"/><w:tcBorders><w:top w:val="single" w:sz="4" w:space="0" w:color="000000"/><w:left w:val="single" w:sz="4" w:space="0" w:color="000000"/><w:bottom w:val="single" w:sz="4" w:space="0" w:color="000000"/><w:right w:val="single" w:sz="4" w:space="0" w:color="000000"/></w:tcBorders></w:tcPr><w:p><w:pPr><w:pStyle w:val="af6"/><w:spacing w:before="60" w:after="60" w:line="240" w:lineRule="auto"/></w:pPr><w:r><w:t xml:space="preserve">        </w:t></w:r><w:r><w:rPr><w:position w:val="-12"/><w:sz w:val="20"/><w:szCs w:val="20"/><w:lang w:val="en-US"/></w:rPr><w:pict w14:anchorId="0CE7B75E"><v:shape id="_x0000_s1029" type="#_x0000_t75" style="position:absolute;left:0;text-align:left;margin-left:0;margin-top:0;width:50pt;height:50pt;z-index:251662848;visibility:hidden;mso-position-horizontal-relative:text;mso-position-vertical-relative:text" type="#_x0000_t75" filled="t" stroked="t"><v:stroke joinstyle="round"/><v:path o:extrusionok="t" gradientshapeok="f" o:connecttype="segments"/><o:lock v:ext="edit" aspectratio="f" selection="t"/></v:shape></w:pict></w:r><w:r><w:rPr><w:position w:val="-12"/><w:sz w:val="20"/><w:szCs w:val="20"/><w:lang w:val="en-US"/></w:rPr><w:pict w14:anchorId="307251BD"><v:shape id="_x0000_i1037" type="#_x0000_t75" style="width:15pt;height:19pt;mso-wrap-distance-left:0;mso-wrap-distance-top:0;mso-wrap-distance-right:0;mso-wrap-distance-bottom:0"><v:imagedata r:id="rId13" o:title=""/><v:path textboxrect="0,0,0,0"/></v:shape></w:pict></w:r><w:r><w:t xml:space="preserve">=                 </w:t></w:r><w:proofErr w:type="gramStart"/><w:r><w:t>В</w:t></w:r><w:proofErr w:type="gramEnd"/></w:p></w:tc><w:tc><w:tcPr><w:tcW w:w="3131" w:type="dxa"/><w:gridSpan w:val="5"/><w:tcBorders><w:top w:val="single" w:sz="4" w:space="0" w:color="000000"/><w:left w:val="single" w:sz="4" w:space="0" w:color="000000"/><w:bottom w:val="single" w:sz="4" w:space="0" w:color="000000"/><w:right w:val="single" w:sz="4" w:space="0" w:color="000000"/></w:tcBorders></w:tcPr><w:p><w:pPr><w:pStyle w:val="af6"/><w:spacing w:before="60" w:after="60" w:line="240" w:lineRule="auto"/></w:pPr><w:r><w:t xml:space="preserve">          </w:t></w:r><w:r><w:rPr><w:position w:val="-12"/><w:sz w:val="20"/><w:szCs w:val="20"/><w:lang w:val="en-US"/></w:rPr><w:pict w14:anchorId="2CB6892B"><v:shape id="_x0000_s1027" type="#_x0000_t75" style="position:absolute;left:0;text-align:left;margin-left:0;margin-top:0;width:50pt;height:50pt;z-index:251663872;visibility:hidden;mso-position-horizontal-relative:text;mso-position-vertical-relative:text" type="#_x0000_t75" filled="t" stroked="t"><v:stroke joinstyle="round"/><v:path o:extrusionok="t" gradientshapeok="f" o:connecttype="segments"/><o:lock v:ext="edit" aspectratio="f" selection="t"/></v:shape></w:pict></w:r><w:r><w:rPr><w:position w:val="-12"/><w:sz w:val="20"/><w:szCs w:val="20"/><w:lang w:val="en-US"/></w:rPr><w:pict w14:anchorId="71B8F15D"><v:shape id="_x0000_i1038" type="#_x0000_t75" style="width:17pt;height:19pt;mso-wrap-distance-left:0;mso-wrap-distance-top:0;mso-wrap-distance-right:0;mso-wrap-distance-bottom:0"><v:imagedata r:id="rId14" o:title=""/><v:path textboxrect="0,0,0,0"/></v:shape></w:pict></w:r><w:r><w:t xml:space="preserve">=                 </w:t></w:r><w:proofErr w:type="gramStart"/><w:r><w:t>В</w:t></w:r><w:proofErr w:type="gramEnd"/></w:p></w:tc><w:tc><w:tcPr><w:tcW w:w="3260" w:type="dxa"/><w:gridSpan w:val="4"/><w:tcBorders><w:top w:val="single" w:sz="4" w:space="0" w:color="000000"/><w:left w:val="single" w:sz="4" w:space="0" w:color="000000"/><w:bottom w:val="single" w:sz="4" w:space="0" w:color="000000"/><w:right w:val="single" w:sz="4" w:space="0" w:color="000000"/></w:tcBorders></w:tcPr><w:p><w:pPr><w:pStyle w:val="af6"/><w:spacing w:before="60" w:after="60" w:line="240" w:lineRule="auto"/></w:pPr><w:r><w:t xml:space="preserve">          </w:t></w:r><w:r><w:rPr><w:position w:val="-12"/><w:sz w:val="20"/><w:szCs w:val="20"/><w:lang w:val="en-US"/></w:rPr><w:pict w14:anchorId="5F106635"><v:shape id="_x0000_s1025" type="#_x0000_t75" style="position:absolute;left:0;text-align:left;margin-left:0;margin-top:0;width:50pt;height:50pt;z-index:251664896;visibility:hidden;mso-position-horizontal-relative:text;mso-position-vertical-relative:text" type="#_x0000_t75" filled="t" stroked="t"><v:stroke joinstyle="round"/><v:path o:extrusionok="t" gradientshapeok="f" o:connecttype="segments"/><o:lock v:ext="edit" aspectratio="f" selection="t"/></v:shape></w:pict></w:r><w:r><w:rPr><w:position w:val="-12"/><w:sz w:val="20"/><w:szCs w:val="20"/><w:lang w:val="en-US"/></w:rPr><w:pict w14:anchorId="132DEEFA"><v:shape id="_x0000_i1039" type="#_x0000_t75" style="width:17pt;height:19pt;mso-wrap-distance-left:0;mso-wrap-distance-top:0;mso-wrap-distance-right:0;mso-wrap-distance-bottom:0"><v:imagedata r:id="rId15" o:title=""/><v:path textboxrect="0,0,0,0"/></v:shape></w:pict></w:r><w:r><w:t xml:space="preserve">=                 </w:t></w:r><w:proofErr w:type="gramStart"/><w:r><w:t>В</w:t></w:r><w:proofErr w:type="gramEnd"/></w:p></w:tc></w:tr><w:tr><w:trPr><w:cantSplit/></w:trPr><w:tc><w:tcPr><w:tcW w:w="728" w:type="dxa"/><w:vMerge/><w:tcBorders><w:top w:val="single" w:sz="4" w:space="0" w:color="000000"/><w:left w:val="none" w:sz="4" w:space="0" w:color="000000"/><w:bottom w:val="none" w:sz="4" w:space="0" w:color="000000"/><w:right w:val="single" w:sz="4" w:space="0" w:color="000000"/></w:tcBorders><w:vAlign w:val="center"/></w:tcPr><w:p><w:pPr><w:rPr><w:lang w:val="en-US"/></w:rPr></w:pPr></w:p></w:tc><w:tc><w:tcPr><w:tcW w:w="9303" w:type="dxa"/><w:gridSpan w:val="13"/><w:tcBorders><w:top w:val="single" w:sz="4" w:space="0" w:color="000000"/><w:left w:val="single" w:sz="4" w:space="0" w:color="000000"/><w:bottom w:val="single" w:sz="4" w:space="0" w:color="000000"/><w:right w:val="single" w:sz="4" w:space="0" w:color="000000"/></w:tcBorders></w:tcPr><w:p><w:pPr><w:pStyle w:val="af6"/><w:spacing w:before="60" w:after="60" w:line="240" w:lineRule="auto"/></w:pPr><w:proofErr w:type="spellStart"/><w:r><w:rPr><w:i/></w:rPr><w:t>Р</w:t></w:r><w:r><w:rPr><w:vertAlign w:val="subscript"/></w:rPr><w:t>дов</w:t></w:r><w:proofErr w:type="spellEnd"/><w:r><w:t xml:space="preserve">=           </w:t></w:r><w:proofErr w:type="gramStart"/><w:r><w:t xml:space="preserve">  ,</w:t></w:r><w:proofErr w:type="gramEnd"/><w:r><w:t xml:space="preserve">                               </w:t></w:r><w:r><w:rPr><w:i/><w:lang w:val="en-US"/></w:rPr><w:t>n</w:t></w:r><w:r><w:rPr><w:lang w:val="en-US"/></w:rPr><w:t xml:space="preserve"> </w:t></w:r><w:r><w:rPr><w:i/><w:iCs/></w:rPr><w:t>=</w:t></w:r><w:r><w:t xml:space="preserve">         ,                                   </w:t></w:r><w:r><w:rPr><w:i/><w:lang w:val="en-US"/></w:rPr><w:t>t</w:t></w:r><w:r><w:rPr><w:lang w:val="en-US"/></w:rPr><w:t xml:space="preserve"> </w:t></w:r><w:r><w:rPr><w:i/><w:iCs/></w:rPr><w:t>=</w:t></w:r><w:r><w:t xml:space="preserve"> </w:t></w:r></w:p></w:tc></w:tr><w:tr><w:trPr><w:cantSplit/><w:trHeight w:val="570"/></w:trPr><w:tc><w:tcPr><w:tcW w:w="728" w:type="dxa"/><w:vMerge/><w:tcBorders><w:top w:val="single" w:sz="4" w:space="0" w:color="000000"/><w:left w:val="none" w:sz="4" w:space="0" w:color="000000"/><w:bottom w:val="none" w:sz="4" w:space="0" w:color="000000"/><w:right w:val="single" w:sz="4" w:space="0" w:color="000000"/></w:tcBorders><w:vAlign w:val="center"/></w:tcPr><w:p><w:pPr><w:rPr><w:lang w:val="en-US"/></w:rPr></w:pPr></w:p></w:tc><w:tc><w:tcPr><w:tcW w:w="2912" w:type="dxa"/><w:gridSpan w:val="4"/><w:tcBorders><w:top w:val="single" w:sz="4" w:space="0" w:color="000000"/><w:left w:val="single" w:sz="4" w:space="0" w:color="000000"/><w:bottom w:val="single" w:sz="4" w:space="0" w:color="000000"/><w:right w:val="single" w:sz="4" w:space="0" w:color="000000"/></w:tcBorders></w:tcPr><w:p><w:pPr><w:pStyle w:val="af6"/><w:spacing w:before="120" w:line="240" w:lineRule="auto"/></w:pPr><w:r><w:rPr><w:rFonts w:ascii="Symbol" w:eastAsia="Symbol" w:hAnsi="Symbol" w:cs="Symbol"/><w:lang w:val="en-US"/></w:rPr><w:t></w:t></w:r><w:r><w:rPr><w:vertAlign w:val="subscript"/></w:rPr><w:t>дов1</w:t></w:r><w:r><w:t xml:space="preserve">= </w:t></w:r><w:r><w:rPr><w:rFonts w:ascii="Symbol" w:eastAsia="Symbol" w:hAnsi="Symbol" w:cs="Symbol"/><w:lang w:val="en-US"/></w:rPr><w:t></w:t></w:r><w:r><w:t xml:space="preserve">                   </w:t></w:r><w:r><w:rPr><w:iCs/></w:rPr><w:t>В</w:t></w:r></w:p></w:tc><w:tc><w:tcPr><w:tcW w:w="2912" w:type="dxa"/><w:gridSpan w:val="4"/><w:tcBorders><w:top w:val="single" w:sz="4" w:space="0" w:color="000000"/><w:left w:val="single" w:sz="4" w:space="0" w:color="000000"/><w:bottom w:val="single" w:sz="4" w:space="0" w:color="000000"/><w:right w:val="single" w:sz="4" w:space="0" w:color="000000"/></w:tcBorders></w:tcPr><w:p><w:pPr><w:pStyle w:val="af6"/><w:spacing w:before="120" w:line="240" w:lineRule="auto"/></w:pPr><w:r><w:rPr><w:rFonts w:ascii="Symbol" w:eastAsia="Symbol" w:hAnsi="Symbol" w:cs="Symbol"/><w:lang w:val="en-US"/></w:rPr><w:t></w:t></w:r><w:r><w:rPr><w:vertAlign w:val="subscript"/></w:rPr><w:t>дов2</w:t></w:r><w:r><w:t xml:space="preserve">= </w:t></w:r><w:r><w:rPr><w:rFonts w:ascii="Symbol" w:eastAsia="Symbol" w:hAnsi="Symbol" w:cs="Symbol"/><w:lang w:val="en-US"/></w:rPr><w:t></w:t></w:r><w:r><w:t xml:space="preserve">                   </w:t></w:r><w:r><w:rPr><w:iCs/></w:rPr><w:t>В</w:t></w:r></w:p></w:tc><w:tc><w:tcPr><w:tcW w:w="3479" w:type="dxa"/><w:gridSpan w:val="5"/><w:tcBorders><w:top w:val="single" w:sz="4" w:space="0" w:color="000000"/><w:left w:val="single" w:sz="4" w:space="0" w:color="000000"/><w:bottom w:val="single" w:sz="4" w:space="0" w:color="000000"/><w:right w:val="single" w:sz="4" w:space="0" w:color="000000"/></w:tcBorders></w:tcPr><w:p><w:pPr><w:pStyle w:val="af6"/><w:spacing w:before="120" w:line="240" w:lineRule="auto"/></w:pPr><w:r><w:rPr><w:rFonts w:ascii="Symbol" w:eastAsia="Symbol" w:hAnsi="Symbol" w:cs="Symbol"/><w:lang w:val="en-US"/></w:rPr><w:t></w:t></w:r><w:r><w:rPr><w:vertAlign w:val="subscript"/></w:rPr><w:t>дов3</w:t></w:r><w:r><w:t xml:space="preserve">= </w:t></w:r><w:r><w:rPr><w:rFonts w:ascii="Symbol" w:eastAsia="Symbol" w:hAnsi="Symbol" w:cs="Symbol"/><w:lang w:val="en-US"/></w:rPr><w:t></w:t></w:r><w:r><w:t xml:space="preserve">                </w:t></w:r><w:r><w:rPr><w:iCs/></w:rPr><w:t>В</w:t></w:r></w:p></w:tc></w:tr></w:tbl><w:p><w:pPr><w:rPr><w:rFonts w:ascii="Times New Roman" w:eastAsia="Times New Roman" w:hAnsi="Times New Roman" w:cs="Times New Roman"/><w:sz w:val="28"/></w:rPr></w:pPr></w:p><w:sectPr><w:pgSz w:w="12240" w:h="15840"/><w:pgMar w:top="1440" w:right="1440" w:bottom="1440" w:left="1440" w:header="706" w:footer="706" w:gutter="0"/><w:cols w:space="708"/><w:docGrid w:linePitch="360"/></w:sectPr></w:body></w:document>
+<file path=word/document.xml><?xml version="1.0" encoding="utf-8"?>
+<w:document xmlns:wpc="http://schemas.microsoft.com/office/word/2010/wordprocessingCanvas" xmlns:mo="http://schemas.microsoft.com/office/mac/office/2008/main" xmlns:mc="http://schemas.openxmlformats.org/markup-compatibility/2006" xmlns:mv="urn:schemas-microsoft-com:mac:vml" xmlns:o="urn:schemas-microsoft-com:office:office" xmlns:r="http://schemas.openxmlformats.org/officeDocument/2006/relationships" xmlns:m="http://schemas.openxmlformats.org/officeDocument/2006/math" xmlns:v="urn:schemas-microsoft-com:vml" xmlns:wp14="http://schemas.microsoft.com/office/word/2010/wordprocessingDrawing" xmlns:wp="http://schemas.openxmlformats.org/drawingml/2006/wordprocessingDrawing" xmlns:w10="urn:schemas-microsoft-com:office:word" xmlns:w="http://schemas.openxmlformats.org/wordprocessingml/2006/main" xmlns:w14="http://schemas.microsoft.com/office/word/2010/wordml" xmlns:w15="http://schemas.microsoft.com/office/word/2012/wordml" xmlns:wpg="http://schemas.microsoft.com/office/word/2010/wordprocessingGroup" xmlns:wpi="http://schemas.microsoft.com/office/word/2010/wordprocessingInk" xmlns:wne="http://schemas.microsoft.com/office/word/2006/wordml" xmlns:wps="http://schemas.microsoft.com/office/word/2010/wordprocessingShape" mc:Ignorable="w14 w15 wp14">
+  <w:body>
+    <w:p>
+      <w:pPr>
+        <w:keepNext/>
+        <w:ind w:left="6236"/>
+        <w:outlineLvl w:val="0"/>
+      </w:pPr>
+      <w:r>
+        <w:rPr>
+          <w:i/>
+        </w:rPr>
+        <w:t>Громов Артем Андреевич</w:t>
+      </w:r>
+    </w:p>
+    <w:p>
+      <w:pPr>
+        <w:keepNext/>
+        <w:ind w:left="6236"/>
+        <w:outlineLvl w:val="0"/>
+      </w:pPr>
+      <w:r>
+        <w:rPr>
+          <w:i/>
+        </w:rPr>
+        <w:t>Группа ИКТЗ-83, ИКСС</w:t>
+      </w:r>
+    </w:p>
+    <w:p>
+      <w:pPr>
+        <w:ind w:left="6236"/>
+      </w:pPr>
+      <w:r>
+        <w:t>Преподаватель:</w:t>
+      </w:r>
+    </w:p>
+    <w:p>
+      <w:pPr>
+        <w:ind w:left="6236"/>
+        <w:rPr>
+          <w:i/>
+        </w:rPr>
+      </w:pPr>
+      <w:proofErr w:type="spellStart"/>
+      <w:r>
+        <w:rPr>
+          <w:i/>
+        </w:rPr>
+        <w:t>Мункуева</w:t>
+      </w:r>
+      <w:proofErr w:type="spellEnd"/>
+      <w:r>
+        <w:rPr>
+          <w:i/>
+        </w:rPr>
+        <w:t xml:space="preserve"> Ольга Борисовна</w:t>
+      </w:r>
+    </w:p>
+    <w:p>
+      <w:pPr>
+        <w:jc w:val="center"/>
+        <w:rPr>
+          <w:rFonts w:ascii="Times New Roman" w:eastAsia="Times New Roman" w:hAnsi="Times New Roman" w:cs="Times New Roman"/>
+          <w:b/>
+          <w:sz w:val="24"/>
+        </w:rPr>
+      </w:pPr>
+    </w:p>
+    <w:p>
+      <w:pPr>
+        <w:spacing w:line="240" w:lineRule="auto"/>
+        <w:jc w:val="center"/>
+        <w:rPr>
+          <w:rFonts w:ascii="Times New Roman" w:eastAsia="Times New Roman" w:hAnsi="Times New Roman" w:cs="Times New Roman"/>
+          <w:b/>
+          <w:sz w:val="24"/>
+        </w:rPr>
+      </w:pPr>
+      <w:r>
+        <w:rPr>
+          <w:rFonts w:ascii="Times New Roman" w:eastAsia="Times New Roman" w:hAnsi="Times New Roman" w:cs="Times New Roman"/>
+          <w:b/>
+          <w:sz w:val="24"/>
+        </w:rPr>
+        <w:t>П</w:t>
+      </w:r>
+      <w:r>
+        <w:rPr>
+          <w:rFonts w:ascii="Times New Roman" w:eastAsia="Times New Roman" w:hAnsi="Times New Roman" w:cs="Times New Roman"/>
+          <w:b/>
+          <w:sz w:val="24"/>
+        </w:rPr>
+        <w:t>ротокол к лабораторной работе №2</w:t>
+      </w:r>
+      <w:bookmarkStart w:id="0" w:name="_GoBack"/>
+      <w:bookmarkEnd w:id="0"/>
+    </w:p>
+    <w:p>
+      <w:pPr>
+        <w:widowControl w:val="0"/>
+        <w:pBdr>
+          <w:top w:val="none" w:sz="0" w:space="0" w:color="auto"/>
+          <w:left w:val="none" w:sz="0" w:space="0" w:color="auto"/>
+          <w:bottom w:val="none" w:sz="0" w:space="0" w:color="auto"/>
+          <w:right w:val="none" w:sz="0" w:space="0" w:color="auto"/>
+          <w:between w:val="none" w:sz="0" w:space="0" w:color="auto"/>
+        </w:pBdr>
+        <w:autoSpaceDE w:val="0"/>
+        <w:autoSpaceDN w:val="0"/>
+        <w:adjustRightInd w:val="0"/>
+        <w:spacing w:after="240" w:line="240" w:lineRule="auto"/>
+        <w:jc w:val="center"/>
+      </w:pPr>
+      <w:r>
+        <w:rPr>
+          <w:rFonts w:ascii="Calibri" w:hAnsi="Calibri" w:cs="Calibri"/>
+          <w:b/>
+        </w:rPr>
+        <w:t>«</w:t>
+      </w:r>
+      <w:r>
+        <w:rPr>
+          <w:rFonts w:ascii="Times" w:hAnsi="Times" w:cs="Times"/>
+          <w:b/>
+          <w:bCs/>
+          <w:color w:val="000000"/>
+          <w:sz w:val="24"/>
+          <w:szCs w:val="37"/>
+        </w:rPr>
+        <w:t>ИССЛЕДОВАНИЕ ПРИБОРОВ +И МЕТОДОВ ИЗМЕРЕНИЯ ПАРАМЕТРОВ ДВУХПОЛЮСНИКОВ</w:t>
+      </w:r>
+      <w:r>
+        <w:rPr>
+          <w:b/>
+        </w:rPr>
+        <w:t>»</w:t>
+      </w:r>
+    </w:p>
+    <w:p/>
+    <w:p>
+      <w:pPr>
+        <w:pStyle w:val="af6"/>
+        <w:spacing w:line="240" w:lineRule="auto"/>
+        <w:jc w:val="left"/>
+      </w:pPr>
+      <w:r>
+        <w:rPr>
+          <w:b/>
+          <w:bCs/>
+        </w:rPr>
+        <w:t>Цель работы</w:t>
+      </w:r>
+      <w:r>
+        <w:rPr>
+          <w:b/>
+          <w:bCs/>
+        </w:rPr>
+        <w:t>:</w:t>
+      </w:r>
+    </w:p>
+    <w:p>
+      <w:pPr>
+        <w:pStyle w:val="af6"/>
+        <w:spacing w:line="360" w:lineRule="auto"/>
+        <w:jc w:val="left"/>
+      </w:pPr>
+      <w:r>
+        <w:t>Изучить мостовой и резонансный методы измерения параметров двухполюсников; ознакомиться с техническими характеристиками и схемами универсального моста и измерителя добротности</w:t>
+      </w:r>
+    </w:p>
+    <w:p>
+      <w:pPr>
+        <w:pStyle w:val="af6"/>
+        <w:spacing w:line="276" w:lineRule="auto"/>
+        <w:jc w:val="left"/>
+      </w:pPr>
+      <w:r>
+        <w:rPr>
+          <w:b/>
+          <w:bCs/>
+        </w:rPr>
+        <w:t>Используемые приборы:</w:t>
+      </w:r>
+    </w:p>
+    <w:p>
+      <w:pPr>
+        <w:rPr>
+          <w:rFonts w:ascii="Times New Roman" w:eastAsia="Times New Roman" w:hAnsi="Times New Roman" w:cs="Times New Roman"/>
+          <w:sz w:val="24"/>
+          <w:szCs w:val="24"/>
+          <w:lang w:eastAsia="ru-RU"/>
+        </w:rPr>
+      </w:pPr>
+      <w:r>
+        <w:rPr>
+          <w:rFonts w:ascii="Times New Roman" w:eastAsia="Times New Roman" w:hAnsi="Times New Roman" w:cs="Times New Roman"/>
+          <w:sz w:val="24"/>
+          <w:szCs w:val="24"/>
+          <w:lang w:eastAsia="ru-RU"/>
+        </w:rPr>
+        <w:t xml:space="preserve">Измерительный мост (измеритель R, L, C универсальный) Е7-11. </w:t>
+      </w:r>
+    </w:p>
+    <w:p>
+      <w:pPr>
+        <w:rPr>
+          <w:rFonts w:ascii="Times New Roman" w:eastAsia="Times New Roman" w:hAnsi="Times New Roman" w:cs="Times New Roman"/>
+          <w:sz w:val="24"/>
+          <w:szCs w:val="24"/>
+          <w:lang w:eastAsia="ru-RU"/>
+        </w:rPr>
+      </w:pPr>
+      <w:r>
+        <w:rPr>
+          <w:rFonts w:ascii="Times New Roman" w:eastAsia="Times New Roman" w:hAnsi="Times New Roman" w:cs="Times New Roman"/>
+          <w:sz w:val="24"/>
+          <w:szCs w:val="24"/>
+          <w:lang w:eastAsia="ru-RU"/>
+        </w:rPr>
+        <w:t>Измеритель добротности (</w:t>
+      </w:r>
+      <w:proofErr w:type="spellStart"/>
+      <w:r>
+        <w:rPr>
+          <w:rFonts w:ascii="Times New Roman" w:eastAsia="Times New Roman" w:hAnsi="Times New Roman" w:cs="Times New Roman"/>
+          <w:sz w:val="24"/>
+          <w:szCs w:val="24"/>
+          <w:lang w:eastAsia="ru-RU"/>
+        </w:rPr>
+        <w:t>куметр</w:t>
+      </w:r>
+      <w:proofErr w:type="spellEnd"/>
+      <w:r>
+        <w:rPr>
+          <w:rFonts w:ascii="Times New Roman" w:eastAsia="Times New Roman" w:hAnsi="Times New Roman" w:cs="Times New Roman"/>
+          <w:sz w:val="24"/>
+          <w:szCs w:val="24"/>
+          <w:lang w:eastAsia="ru-RU"/>
+        </w:rPr>
+        <w:t>) Е4-11</w:t>
+      </w:r>
+    </w:p>
+    <w:p>
+      <w:pPr>
+        <w:rPr>
+          <w:rFonts w:ascii="Times New Roman" w:eastAsia="Times New Roman" w:hAnsi="Times New Roman" w:cs="Times New Roman"/>
+          <w:sz w:val="24"/>
+          <w:szCs w:val="24"/>
+          <w:lang w:eastAsia="ru-RU"/>
+        </w:rPr>
+      </w:pPr>
+    </w:p>
+    <w:p>
+      <w:pPr>
+        <w:rPr>
+          <w:rFonts w:ascii="Times New Roman" w:eastAsia="Times New Roman" w:hAnsi="Times New Roman" w:cs="Times New Roman"/>
+          <w:sz w:val="24"/>
+          <w:szCs w:val="24"/>
+          <w:lang w:eastAsia="ru-RU"/>
+        </w:rPr>
+      </w:pPr>
+    </w:p>
+    <w:p>
+      <w:pPr>
+        <w:rPr>
+          <w:rFonts w:ascii="Times New Roman" w:eastAsia="Times New Roman" w:hAnsi="Times New Roman" w:cs="Times New Roman"/>
+          <w:sz w:val="24"/>
+          <w:szCs w:val="24"/>
+          <w:lang w:eastAsia="ru-RU"/>
+        </w:rPr>
+      </w:pPr>
+    </w:p>
+    <w:p>
+      <w:pPr>
+        <w:rPr>
+          <w:rFonts w:ascii="Times New Roman" w:eastAsia="Times New Roman" w:hAnsi="Times New Roman" w:cs="Times New Roman"/>
+          <w:sz w:val="24"/>
+          <w:szCs w:val="24"/>
+          <w:lang w:eastAsia="ru-RU"/>
+        </w:rPr>
+      </w:pPr>
+    </w:p>
+    <w:p>
+      <w:pPr>
+        <w:rPr>
+          <w:rFonts w:ascii="Times New Roman" w:eastAsia="Times New Roman" w:hAnsi="Times New Roman" w:cs="Times New Roman"/>
+          <w:sz w:val="24"/>
+          <w:szCs w:val="24"/>
+          <w:lang w:eastAsia="ru-RU"/>
+        </w:rPr>
+      </w:pPr>
+    </w:p>
+    <w:p>
+      <w:pPr>
+        <w:rPr>
+          <w:rFonts w:ascii="Times New Roman" w:eastAsia="Times New Roman" w:hAnsi="Times New Roman" w:cs="Times New Roman"/>
+          <w:sz w:val="24"/>
+          <w:szCs w:val="24"/>
+          <w:lang w:eastAsia="ru-RU"/>
+        </w:rPr>
+      </w:pPr>
+    </w:p>
+    <w:p>
+      <w:pPr>
+        <w:rPr>
+          <w:rFonts w:ascii="Times New Roman" w:eastAsia="Times New Roman" w:hAnsi="Times New Roman" w:cs="Times New Roman"/>
+          <w:sz w:val="24"/>
+          <w:szCs w:val="24"/>
+          <w:lang w:eastAsia="ru-RU"/>
+        </w:rPr>
+      </w:pPr>
+    </w:p>
+    <w:p>
+      <w:pPr>
+        <w:rPr>
+          <w:rFonts w:ascii="Times New Roman" w:eastAsia="Times New Roman" w:hAnsi="Times New Roman" w:cs="Times New Roman"/>
+          <w:sz w:val="24"/>
+          <w:szCs w:val="24"/>
+          <w:lang w:eastAsia="ru-RU"/>
+        </w:rPr>
+      </w:pPr>
+    </w:p>
+    <w:p>
+      <w:pPr>
+        <w:rPr>
+          <w:rFonts w:ascii="Times New Roman" w:eastAsia="Times New Roman" w:hAnsi="Times New Roman" w:cs="Times New Roman"/>
+          <w:sz w:val="24"/>
+          <w:szCs w:val="24"/>
+          <w:lang w:eastAsia="ru-RU"/>
+        </w:rPr>
+      </w:pPr>
+    </w:p>
+    <w:p>
+      <w:pPr>
+        <w:rPr>
+          <w:rFonts w:ascii="Times New Roman" w:eastAsia="Times New Roman" w:hAnsi="Times New Roman" w:cs="Times New Roman"/>
+          <w:sz w:val="24"/>
+          <w:szCs w:val="24"/>
+          <w:lang w:eastAsia="ru-RU"/>
+        </w:rPr>
+      </w:pPr>
+    </w:p>
+    <w:p>
+      <w:pPr>
+        <w:rPr>
+          <w:rFonts w:ascii="Times New Roman" w:eastAsia="Times New Roman" w:hAnsi="Times New Roman" w:cs="Times New Roman"/>
+          <w:sz w:val="24"/>
+          <w:szCs w:val="24"/>
+          <w:lang w:eastAsia="ru-RU"/>
+        </w:rPr>
+      </w:pPr>
+    </w:p>
+    <w:p>
+      <w:pPr>
+        <w:spacing w:line="240" w:lineRule="auto"/>
+        <w:jc w:val="right"/>
+        <w:rPr>
+          <w:rFonts w:ascii="Times New Roman" w:eastAsia="Times New Roman" w:hAnsi="Times New Roman" w:cs="Times New Roman"/>
+          <w:sz w:val="24"/>
+          <w:szCs w:val="24"/>
+          <w:lang w:eastAsia="ru-RU"/>
+        </w:rPr>
+      </w:pPr>
+      <w:r>
+        <w:rPr>
+          <w:b/>
+          <w:bCs/>
+        </w:rPr>
+        <w:lastRenderedPageBreak/>
+        <w:t>Таблица 2</w:t>
+      </w:r>
+      <w:r>
+        <w:rPr>
+          <w:b/>
+          <w:bCs/>
+        </w:rPr>
+        <w:t>.1</w:t>
+      </w:r>
+    </w:p>
+    <w:p>
+      <w:pPr>
+        <w:pStyle w:val="af6"/>
+        <w:spacing w:line="240" w:lineRule="auto"/>
+        <w:jc w:val="center"/>
+      </w:pPr>
+      <w:r>
+        <w:t>Основные метрологические характеристики приборов</w:t>
+      </w:r>
+    </w:p>
+    <w:tbl>
+      <w:tblPr>
+        <w:tblW w:w="10031" w:type="dxa"/>
+        <w:tblBorders>
+          <w:top w:val="single" w:sz="6" w:space="0" w:color="000000"/>
+          <w:left w:val="single" w:sz="6" w:space="0" w:color="000000"/>
+          <w:bottom w:val="single" w:sz="6" w:space="0" w:color="000000"/>
+          <w:right w:val="single" w:sz="6" w:space="0" w:color="000000"/>
+          <w:insideH w:val="single" w:sz="6" w:space="0" w:color="000000"/>
+          <w:insideV w:val="single" w:sz="6" w:space="0" w:color="000000"/>
+        </w:tblBorders>
+        <w:tblLayout w:type="fixed"/>
+        <w:tblLook w:val="00A0" w:firstRow="1" w:lastRow="0" w:firstColumn="1" w:lastColumn="0" w:noHBand="0" w:noVBand="0"/>
+      </w:tblPr>
+      <w:tblGrid>
+        <w:gridCol w:w="1384"/>
+        <w:gridCol w:w="1134"/>
+        <w:gridCol w:w="1134"/>
+        <w:gridCol w:w="1418"/>
+        <w:gridCol w:w="4961"/>
+      </w:tblGrid>
+      <w:tr>
+        <w:tc>
+          <w:tcPr>
+            <w:tcW w:w="1384" w:type="dxa"/>
+          </w:tcPr>
+          <w:p>
+            <w:pPr>
+              <w:pStyle w:val="af6"/>
+              <w:spacing w:line="240" w:lineRule="auto"/>
+              <w:jc w:val="center"/>
+            </w:pPr>
+            <w:r>
+              <w:t>Название и</w:t>
+            </w:r>
+          </w:p>
+          <w:p>
+            <w:pPr>
+              <w:pStyle w:val="af6"/>
+              <w:spacing w:line="240" w:lineRule="auto"/>
+              <w:jc w:val="center"/>
+            </w:pPr>
+            <w:r>
+              <w:t>тип прибора</w:t>
+            </w:r>
+          </w:p>
+        </w:tc>
+        <w:tc>
+          <w:tcPr>
+            <w:tcW w:w="1134" w:type="dxa"/>
+          </w:tcPr>
+          <w:p>
+            <w:pPr>
+              <w:pStyle w:val="af6"/>
+              <w:spacing w:line="240" w:lineRule="auto"/>
+              <w:jc w:val="center"/>
+            </w:pPr>
+            <w:r>
+              <w:t xml:space="preserve">Диапазон </w:t>
+            </w:r>
+          </w:p>
+          <w:p>
+            <w:pPr>
+              <w:pStyle w:val="af6"/>
+              <w:spacing w:line="240" w:lineRule="auto"/>
+              <w:jc w:val="center"/>
+            </w:pPr>
+            <w:r>
+              <w:t>рабочих частот, Гц</w:t>
+            </w:r>
+          </w:p>
+        </w:tc>
+        <w:tc>
+          <w:tcPr>
+            <w:tcW w:w="1134" w:type="dxa"/>
+          </w:tcPr>
+          <w:p>
+            <w:pPr>
+              <w:pStyle w:val="af6"/>
+              <w:spacing w:line="240" w:lineRule="auto"/>
+              <w:jc w:val="center"/>
+            </w:pPr>
+            <w:r>
+              <w:t>Измеряемые величины</w:t>
+            </w:r>
+          </w:p>
+        </w:tc>
+        <w:tc>
+          <w:tcPr>
+            <w:tcW w:w="1418" w:type="dxa"/>
+          </w:tcPr>
+          <w:p>
+            <w:pPr>
+              <w:pStyle w:val="af6"/>
+              <w:spacing w:line="240" w:lineRule="auto"/>
+              <w:jc w:val="center"/>
+            </w:pPr>
+            <w:r>
+              <w:t>Пределы</w:t>
+            </w:r>
+          </w:p>
+          <w:p>
+            <w:pPr>
+              <w:pStyle w:val="af6"/>
+              <w:spacing w:line="240" w:lineRule="auto"/>
+              <w:jc w:val="center"/>
+            </w:pPr>
+            <w:r>
+              <w:t xml:space="preserve"> измерения</w:t>
+            </w:r>
+          </w:p>
+        </w:tc>
+        <w:tc>
+          <w:tcPr>
+            <w:tcW w:w="4961" w:type="dxa"/>
+          </w:tcPr>
+          <w:p>
+            <w:pPr>
+              <w:pStyle w:val="af6"/>
+              <w:spacing w:line="240" w:lineRule="auto"/>
+              <w:jc w:val="center"/>
+            </w:pPr>
+            <w:r>
+              <w:t xml:space="preserve">Нормируемая </w:t>
+            </w:r>
+          </w:p>
+          <w:p>
+            <w:pPr>
+              <w:pStyle w:val="af6"/>
+              <w:spacing w:line="240" w:lineRule="auto"/>
+              <w:jc w:val="center"/>
+            </w:pPr>
+            <w:r>
+              <w:t xml:space="preserve">основная </w:t>
+            </w:r>
+          </w:p>
+          <w:p>
+            <w:pPr>
+              <w:pStyle w:val="af6"/>
+              <w:spacing w:line="240" w:lineRule="auto"/>
+              <w:jc w:val="center"/>
+            </w:pPr>
+            <w:r>
+              <w:t>погрешность</w:t>
+            </w:r>
+          </w:p>
+        </w:tc>
+      </w:tr>
+      <w:tr>
+        <w:trPr>
+          <w:cantSplit/>
+        </w:trPr>
+        <w:tc>
+          <w:tcPr>
+            <w:tcW w:w="1384" w:type="dxa"/>
+            <w:vMerge w:val="restart"/>
+          </w:tcPr>
+          <w:p>
+            <w:pPr>
+              <w:pStyle w:val="af6"/>
+              <w:spacing w:line="240" w:lineRule="auto"/>
+            </w:pPr>
+          </w:p>
+          <w:p>
+            <w:pPr>
+              <w:pStyle w:val="af6"/>
+              <w:spacing w:line="240" w:lineRule="auto"/>
+            </w:pPr>
+            <w:r>
+              <w:t xml:space="preserve">Универсальный мост </w:t>
+            </w:r>
+          </w:p>
+          <w:p>
+            <w:pPr>
+              <w:pStyle w:val="af6"/>
+              <w:spacing w:line="240" w:lineRule="auto"/>
+            </w:pPr>
+            <w:r>
+              <w:t xml:space="preserve">(измеритель R, L, C) </w:t>
+            </w:r>
+          </w:p>
+          <w:p>
+            <w:pPr>
+              <w:pStyle w:val="af6"/>
+              <w:spacing w:line="240" w:lineRule="auto"/>
+            </w:pPr>
+            <w:r>
+              <w:t>Е7-11</w:t>
+            </w:r>
+          </w:p>
+          <w:p>
+            <w:pPr>
+              <w:pStyle w:val="af6"/>
+              <w:spacing w:line="240" w:lineRule="auto"/>
+            </w:pPr>
+          </w:p>
+        </w:tc>
+        <w:tc>
+          <w:tcPr>
+            <w:tcW w:w="1134" w:type="dxa"/>
+            <w:vMerge w:val="restart"/>
+          </w:tcPr>
+          <w:p>
+            <w:pPr>
+              <w:pStyle w:val="af6"/>
+              <w:spacing w:line="240" w:lineRule="auto"/>
+              <w:jc w:val="center"/>
+            </w:pPr>
+            <w:r>
+              <w:t>100,1000ГЦ</w:t>
+            </w:r>
+          </w:p>
+        </w:tc>
+        <w:tc>
+          <w:tcPr>
+            <w:tcW w:w="1134" w:type="dxa"/>
+          </w:tcPr>
+          <w:p>
+            <w:pPr>
+              <w:pStyle w:val="af6"/>
+              <w:spacing w:line="240" w:lineRule="auto"/>
+              <w:jc w:val="center"/>
+            </w:pPr>
+            <w:r>
+              <w:t>R</w:t>
+            </w:r>
+          </w:p>
+        </w:tc>
+        <w:tc>
+          <w:tcPr>
+            <w:tcW w:w="1418" w:type="dxa"/>
+          </w:tcPr>
+          <w:p>
+            <w:pPr>
+              <w:pStyle w:val="af6"/>
+              <w:spacing w:line="240" w:lineRule="auto"/>
+              <w:jc w:val="center"/>
+              <w:rPr>
+                <w:lang w:val="en-US"/>
+              </w:rPr>
+            </w:pPr>
+            <w:r>
+              <w:t>0</w:t>
+            </w:r>
+            <w:r>
+              <w:rPr>
+                <w:lang w:val="en-US"/>
+              </w:rPr>
+              <w:t>,1</w:t>
+            </w:r>
+            <w:r>
+              <w:t>Ом</w:t>
+            </w:r>
+            <w:r>
+              <w:rPr>
+                <w:lang w:val="en-US"/>
+              </w:rPr>
+              <w:t>-10МОм</w:t>
+            </w:r>
+          </w:p>
+        </w:tc>
+        <w:tc>
+          <w:tcPr>
+            <w:tcW w:w="4961" w:type="dxa"/>
+          </w:tcPr>
+          <w:p>
+            <w:pPr>
+              <w:pStyle w:val="af6"/>
+              <w:spacing w:line="240" w:lineRule="auto"/>
+              <w:jc w:val="center"/>
+            </w:pPr>
+            <w:r>
+              <w:t>±(1+2/</w:t>
+            </w:r>
+            <w:proofErr w:type="gramStart"/>
+            <w:r>
+              <w:t>R)%</w:t>
+            </w:r>
+            <w:proofErr w:type="gramEnd"/>
+            <w:r>
+              <w:t xml:space="preserve">, где </w:t>
+            </w:r>
+            <w:r>
+              <w:rPr>
+                <w:lang w:val="en-US"/>
+              </w:rPr>
+              <w:t xml:space="preserve">R </w:t>
+            </w:r>
+            <w:r>
+              <w:t>в Ом</w:t>
+            </w:r>
+          </w:p>
+        </w:tc>
+      </w:tr>
+      <w:tr>
+        <w:trPr>
+          <w:cantSplit/>
+        </w:trPr>
+        <w:tc>
+          <w:tcPr>
+            <w:tcW w:w="1384" w:type="dxa"/>
+            <w:vMerge/>
+          </w:tcPr>
+          <w:p>
+            <w:pPr>
+              <w:pStyle w:val="af6"/>
+              <w:spacing w:line="240" w:lineRule="auto"/>
+              <w:jc w:val="center"/>
+            </w:pPr>
+          </w:p>
+        </w:tc>
+        <w:tc>
+          <w:tcPr>
+            <w:tcW w:w="1134" w:type="dxa"/>
+            <w:vMerge/>
+          </w:tcPr>
+          <w:p>
+            <w:pPr>
+              <w:pStyle w:val="af6"/>
+              <w:spacing w:line="240" w:lineRule="auto"/>
+              <w:jc w:val="center"/>
+            </w:pPr>
+          </w:p>
+        </w:tc>
+        <w:tc>
+          <w:tcPr>
+            <w:tcW w:w="1134" w:type="dxa"/>
+          </w:tcPr>
+          <w:p>
+            <w:pPr>
+              <w:pStyle w:val="af6"/>
+              <w:spacing w:line="240" w:lineRule="auto"/>
+              <w:jc w:val="center"/>
+            </w:pPr>
+            <w:r>
+              <w:t>L</w:t>
+            </w:r>
+          </w:p>
+        </w:tc>
+        <w:tc>
+          <w:tcPr>
+            <w:tcW w:w="1418" w:type="dxa"/>
+          </w:tcPr>
+          <w:p>
+            <w:pPr>
+              <w:pStyle w:val="af6"/>
+              <w:spacing w:line="240" w:lineRule="auto"/>
+              <w:jc w:val="center"/>
+            </w:pPr>
+            <w:r>
+              <w:t>0,3</w:t>
+            </w:r>
+            <w:r>
+              <w:t>мкГц</w:t>
+            </w:r>
+            <w:r>
+              <w:t>-1</w:t>
+            </w:r>
+            <w:r>
+              <w:t>кГц</w:t>
+            </w:r>
+          </w:p>
+        </w:tc>
+        <w:tc>
+          <w:tcPr>
+            <w:tcW w:w="4961" w:type="dxa"/>
+          </w:tcPr>
+          <w:p>
+            <w:pPr>
+              <w:pStyle w:val="af6"/>
+              <w:spacing w:line="240" w:lineRule="auto"/>
+              <w:jc w:val="center"/>
+            </w:pPr>
+            <w:r>
+              <w:t>1%</w:t>
+            </w:r>
+          </w:p>
+        </w:tc>
+      </w:tr>
+      <w:tr>
+        <w:trPr>
+          <w:cantSplit/>
+        </w:trPr>
+        <w:tc>
+          <w:tcPr>
+            <w:tcW w:w="1384" w:type="dxa"/>
+            <w:vMerge/>
+          </w:tcPr>
+          <w:p>
+            <w:pPr>
+              <w:pStyle w:val="af6"/>
+              <w:spacing w:line="240" w:lineRule="auto"/>
+              <w:jc w:val="center"/>
+            </w:pPr>
+          </w:p>
+        </w:tc>
+        <w:tc>
+          <w:tcPr>
+            <w:tcW w:w="1134" w:type="dxa"/>
+            <w:vMerge/>
+          </w:tcPr>
+          <w:p>
+            <w:pPr>
+              <w:pStyle w:val="af6"/>
+              <w:spacing w:line="240" w:lineRule="auto"/>
+              <w:jc w:val="center"/>
+            </w:pPr>
+          </w:p>
+        </w:tc>
+        <w:tc>
+          <w:tcPr>
+            <w:tcW w:w="1134" w:type="dxa"/>
+          </w:tcPr>
+          <w:p>
+            <w:pPr>
+              <w:pStyle w:val="af6"/>
+              <w:spacing w:line="240" w:lineRule="auto"/>
+              <w:jc w:val="center"/>
+            </w:pPr>
+            <w:r>
+              <w:t>C</w:t>
+            </w:r>
+          </w:p>
+        </w:tc>
+        <w:tc>
+          <w:tcPr>
+            <w:tcW w:w="1418" w:type="dxa"/>
+          </w:tcPr>
+          <w:p>
+            <w:pPr>
+              <w:pStyle w:val="af6"/>
+              <w:spacing w:line="240" w:lineRule="auto"/>
+              <w:jc w:val="center"/>
+            </w:pPr>
+            <w:r>
+              <w:t>0,5пФ-1мФ</w:t>
+            </w:r>
+          </w:p>
+        </w:tc>
+        <w:tc>
+          <w:tcPr>
+            <w:tcW w:w="4961" w:type="dxa"/>
+          </w:tcPr>
+          <w:p>
+            <w:pPr>
+              <w:pStyle w:val="af6"/>
+              <w:spacing w:line="240" w:lineRule="auto"/>
+              <w:jc w:val="center"/>
+            </w:pPr>
+            <w:r>
+              <w:t>±(1+20/</w:t>
+            </w:r>
+            <w:proofErr w:type="gramStart"/>
+            <w:r>
+              <w:rPr>
+                <w:lang w:val="en-US"/>
+              </w:rPr>
+              <w:t>C</w:t>
+            </w:r>
+            <w:r>
+              <w:t>)%</w:t>
+            </w:r>
+            <w:proofErr w:type="gramEnd"/>
+            <w:r>
+              <w:t xml:space="preserve">, где </w:t>
+            </w:r>
+            <w:r>
+              <w:rPr>
+                <w:lang w:val="en-US"/>
+              </w:rPr>
+              <w:t xml:space="preserve">C </w:t>
+            </w:r>
+            <w:r>
+              <w:t>в пФ</w:t>
+            </w:r>
+          </w:p>
+        </w:tc>
+      </w:tr>
+      <w:tr>
+        <w:trPr>
+          <w:cantSplit/>
+        </w:trPr>
+        <w:tc>
+          <w:tcPr>
+            <w:tcW w:w="1384" w:type="dxa"/>
+            <w:vMerge/>
+          </w:tcPr>
+          <w:p>
+            <w:pPr>
+              <w:pStyle w:val="af6"/>
+              <w:spacing w:line="240" w:lineRule="auto"/>
+              <w:jc w:val="center"/>
+            </w:pPr>
+          </w:p>
+        </w:tc>
+        <w:tc>
+          <w:tcPr>
+            <w:tcW w:w="1134" w:type="dxa"/>
+            <w:vMerge/>
+          </w:tcPr>
+          <w:p>
+            <w:pPr>
+              <w:pStyle w:val="af6"/>
+              <w:spacing w:line="240" w:lineRule="auto"/>
+              <w:jc w:val="center"/>
+            </w:pPr>
+          </w:p>
+        </w:tc>
+        <w:tc>
+          <w:tcPr>
+            <w:tcW w:w="1134" w:type="dxa"/>
+          </w:tcPr>
+          <w:p>
+            <w:pPr>
+              <w:pStyle w:val="af6"/>
+              <w:spacing w:line="240" w:lineRule="auto"/>
+              <w:jc w:val="center"/>
+            </w:pPr>
+            <w:proofErr w:type="spellStart"/>
+            <w:r>
+              <w:t>tgδ</w:t>
+            </w:r>
+            <w:proofErr w:type="spellEnd"/>
+          </w:p>
+        </w:tc>
+        <w:tc>
+          <w:tcPr>
+            <w:tcW w:w="1418" w:type="dxa"/>
+          </w:tcPr>
+          <w:p>
+            <w:pPr>
+              <w:pStyle w:val="af6"/>
+              <w:spacing w:line="240" w:lineRule="auto"/>
+              <w:jc w:val="center"/>
+            </w:pPr>
+            <w:r>
+              <w:t>0,005-0,1</w:t>
+            </w:r>
+          </w:p>
+        </w:tc>
+        <w:tc>
+          <w:tcPr>
+            <w:tcW w:w="4961" w:type="dxa"/>
+          </w:tcPr>
+          <w:p>
+            <w:pPr>
+              <w:pStyle w:val="af6"/>
+              <w:spacing w:line="240" w:lineRule="auto"/>
+              <w:jc w:val="center"/>
+            </w:pPr>
+          </w:p>
+        </w:tc>
+      </w:tr>
+      <w:tr>
+        <w:trPr>
+          <w:cantSplit/>
+        </w:trPr>
+        <w:tc>
+          <w:tcPr>
+            <w:tcW w:w="1384" w:type="dxa"/>
+            <w:vMerge/>
+          </w:tcPr>
+          <w:p>
+            <w:pPr>
+              <w:pStyle w:val="af6"/>
+              <w:spacing w:line="240" w:lineRule="auto"/>
+              <w:jc w:val="center"/>
+            </w:pPr>
+          </w:p>
+        </w:tc>
+        <w:tc>
+          <w:tcPr>
+            <w:tcW w:w="1134" w:type="dxa"/>
+            <w:vMerge/>
+          </w:tcPr>
+          <w:p>
+            <w:pPr>
+              <w:pStyle w:val="af6"/>
+              <w:spacing w:line="240" w:lineRule="auto"/>
+              <w:jc w:val="center"/>
+            </w:pPr>
+          </w:p>
+        </w:tc>
+        <w:tc>
+          <w:tcPr>
+            <w:tcW w:w="1134" w:type="dxa"/>
+          </w:tcPr>
+          <w:p>
+            <w:pPr>
+              <w:pStyle w:val="af6"/>
+              <w:spacing w:line="240" w:lineRule="auto"/>
+              <w:jc w:val="center"/>
+            </w:pPr>
+            <w:r>
+              <w:t>Q</w:t>
+            </w:r>
+          </w:p>
+        </w:tc>
+        <w:tc>
+          <w:tcPr>
+            <w:tcW w:w="1418" w:type="dxa"/>
+          </w:tcPr>
+          <w:p>
+            <w:pPr>
+              <w:pStyle w:val="af6"/>
+              <w:spacing w:line="240" w:lineRule="auto"/>
+              <w:jc w:val="center"/>
+            </w:pPr>
+            <w:r>
+              <w:t>0,1-30</w:t>
+            </w:r>
+          </w:p>
+        </w:tc>
+        <w:tc>
+          <w:tcPr>
+            <w:tcW w:w="4961" w:type="dxa"/>
+          </w:tcPr>
+          <w:p>
+            <w:pPr>
+              <w:pStyle w:val="af6"/>
+              <w:spacing w:line="240" w:lineRule="auto"/>
+              <w:jc w:val="center"/>
+              <w:rPr>
+                <w:i/>
+              </w:rPr>
+            </w:pPr>
+          </w:p>
+        </w:tc>
+      </w:tr>
+      <w:tr>
+        <w:trPr>
+          <w:cantSplit/>
+        </w:trPr>
+        <w:tc>
+          <w:tcPr>
+            <w:tcW w:w="1384" w:type="dxa"/>
+            <w:vMerge w:val="restart"/>
+          </w:tcPr>
+          <w:p>
+            <w:pPr>
+              <w:pStyle w:val="af6"/>
+              <w:spacing w:line="240" w:lineRule="auto"/>
+            </w:pPr>
+          </w:p>
+          <w:p>
+            <w:pPr>
+              <w:pStyle w:val="af6"/>
+              <w:spacing w:line="240" w:lineRule="auto"/>
+            </w:pPr>
+            <w:r>
+              <w:t xml:space="preserve">Измеритель добротности </w:t>
+            </w:r>
+          </w:p>
+          <w:p>
+            <w:pPr>
+              <w:pStyle w:val="af6"/>
+              <w:spacing w:line="240" w:lineRule="auto"/>
+            </w:pPr>
+            <w:r>
+              <w:t>Е4-11</w:t>
+            </w:r>
+          </w:p>
+          <w:p>
+            <w:pPr>
+              <w:pStyle w:val="af6"/>
+              <w:spacing w:line="240" w:lineRule="auto"/>
+            </w:pPr>
+          </w:p>
+        </w:tc>
+        <w:tc>
+          <w:tcPr>
+            <w:tcW w:w="1134" w:type="dxa"/>
+            <w:vMerge w:val="restart"/>
+          </w:tcPr>
+          <w:p>
+            <w:pPr>
+              <w:pStyle w:val="af6"/>
+              <w:spacing w:line="240" w:lineRule="auto"/>
+              <w:jc w:val="center"/>
+            </w:pPr>
+            <w:r>
+              <w:t>30 – 300МГц</w:t>
+            </w:r>
+          </w:p>
+        </w:tc>
+        <w:tc>
+          <w:tcPr>
+            <w:tcW w:w="1134" w:type="dxa"/>
+          </w:tcPr>
+          <w:p>
+            <w:pPr>
+              <w:pStyle w:val="af6"/>
+              <w:spacing w:line="240" w:lineRule="auto"/>
+              <w:jc w:val="center"/>
+            </w:pPr>
+            <w:r>
+              <w:t>Q</w:t>
+            </w:r>
+          </w:p>
+        </w:tc>
+        <w:tc>
+          <w:tcPr>
+            <w:tcW w:w="1418" w:type="dxa"/>
+          </w:tcPr>
+          <w:p>
+            <w:pPr>
+              <w:pStyle w:val="af6"/>
+              <w:spacing w:line="240" w:lineRule="auto"/>
+              <w:jc w:val="center"/>
+            </w:pPr>
+            <w:r>
+              <w:t>10-1000</w:t>
+            </w:r>
+          </w:p>
+        </w:tc>
+        <w:tc>
+          <w:tcPr>
+            <w:tcW w:w="4961" w:type="dxa"/>
+          </w:tcPr>
+          <w:p>
+            <w:pPr>
+              <w:pStyle w:val="af6"/>
+              <w:spacing w:line="240" w:lineRule="auto"/>
+              <w:jc w:val="center"/>
+              <w:rPr>
+                <w:sz w:val="18"/>
+              </w:rPr>
+            </w:pPr>
+            <m:oMath>
+              <m:r>
+                <w:rPr>
+                  <w:rFonts w:ascii="Cambria Math" w:hAnsi="Cambria Math"/>
+                  <w:sz w:val="18"/>
+                </w:rPr>
+                <m:t>δ=</m:t>
+              </m:r>
+              <m:d>
+                <m:dPr>
+                  <m:ctrlPr>
+                    <w:rPr>
+                      <w:rFonts w:ascii="Cambria Math" w:hAnsi="Cambria Math"/>
+                      <w:i/>
+                      <w:sz w:val="18"/>
+                    </w:rPr>
+                  </m:ctrlPr>
+                </m:dPr>
+                <m:e>
+                  <m:r>
+                    <w:rPr>
+                      <w:rFonts w:ascii="Cambria Math" w:hAnsi="Cambria Math"/>
+                      <w:sz w:val="18"/>
+                    </w:rPr>
+                    <m:t>6+</m:t>
+                  </m:r>
+                  <m:f>
+                    <m:fPr>
+                      <m:ctrlPr>
+                        <w:rPr>
+                          <w:rFonts w:ascii="Cambria Math" w:hAnsi="Cambria Math"/>
+                          <w:i/>
+                          <w:sz w:val="18"/>
+                          <w:lang w:val="en-US"/>
+                        </w:rPr>
+                      </m:ctrlPr>
+                    </m:fPr>
+                    <m:num>
+                      <m:sSub>
+                        <m:sSubPr>
+                          <m:ctrlPr>
+                            <w:rPr>
+                              <w:rFonts w:ascii="Cambria Math" w:hAnsi="Cambria Math"/>
+                              <w:i/>
+                              <w:sz w:val="18"/>
+                              <w:lang w:val="en-US"/>
+                            </w:rPr>
+                          </m:ctrlPr>
+                        </m:sSubPr>
+                        <m:e>
+                          <m:r>
+                            <w:rPr>
+                              <w:rFonts w:ascii="Cambria Math" w:hAnsi="Cambria Math"/>
+                              <w:sz w:val="18"/>
+                              <w:lang w:val="en-US"/>
+                            </w:rPr>
+                            <m:t>Q</m:t>
+                          </m:r>
+                        </m:e>
+                        <m:sub>
+                          <m:r>
+                            <w:rPr>
+                              <w:rFonts w:ascii="Cambria Math" w:hAnsi="Cambria Math"/>
+                              <w:sz w:val="18"/>
+                            </w:rPr>
+                            <m:t>кон</m:t>
+                          </m:r>
+                        </m:sub>
+                      </m:sSub>
+                    </m:num>
+                    <m:den>
+                      <m:sSub>
+                        <m:sSubPr>
+                          <m:ctrlPr>
+                            <w:rPr>
+                              <w:rFonts w:ascii="Cambria Math" w:hAnsi="Cambria Math"/>
+                              <w:i/>
+                              <w:sz w:val="18"/>
+                              <w:lang w:val="en-US"/>
+                            </w:rPr>
+                          </m:ctrlPr>
+                        </m:sSubPr>
+                        <m:e>
+                          <m:r>
+                            <w:rPr>
+                              <w:rFonts w:ascii="Cambria Math" w:hAnsi="Cambria Math"/>
+                              <w:sz w:val="18"/>
+                              <w:lang w:val="en-US"/>
+                            </w:rPr>
+                            <m:t>Q</m:t>
+                          </m:r>
+                        </m:e>
+                        <m:sub>
+                          <m:r>
+                            <w:rPr>
+                              <w:rFonts w:ascii="Cambria Math" w:hAnsi="Cambria Math"/>
+                              <w:sz w:val="18"/>
+                            </w:rPr>
+                            <m:t>изм</m:t>
+                          </m:r>
+                        </m:sub>
+                      </m:sSub>
+                    </m:den>
+                  </m:f>
+                  <m:r>
+                    <w:rPr>
+                      <w:rFonts w:ascii="Cambria Math" w:hAnsi="Cambria Math"/>
+                      <w:sz w:val="18"/>
+                    </w:rPr>
+                    <m:t>+0.5∙</m:t>
+                  </m:r>
+                  <m:rad>
+                    <m:radPr>
+                      <m:degHide m:val="1"/>
+                      <m:ctrlPr>
+                        <w:rPr>
+                          <w:rFonts w:ascii="Cambria Math" w:hAnsi="Cambria Math"/>
+                          <w:i/>
+                          <w:sz w:val="18"/>
+                          <w:lang w:val="en-US"/>
+                        </w:rPr>
+                      </m:ctrlPr>
+                    </m:radPr>
+                    <m:deg/>
+                    <m:e>
+                      <m:r>
+                        <w:rPr>
+                          <w:rFonts w:ascii="Cambria Math" w:hAnsi="Cambria Math"/>
+                          <w:sz w:val="18"/>
+                          <w:lang w:val="en-US"/>
+                        </w:rPr>
+                        <m:t>f</m:t>
+                      </m:r>
+                    </m:e>
+                  </m:rad>
+                  <m:r>
+                    <w:rPr>
+                      <w:rFonts w:ascii="Cambria Math" w:hAnsi="Cambria Math"/>
+                      <w:sz w:val="18"/>
+                    </w:rPr>
+                    <m:t>+3∙</m:t>
+                  </m:r>
+                  <m:sSup>
+                    <m:sSupPr>
+                      <m:ctrlPr>
+                        <w:rPr>
+                          <w:rFonts w:ascii="Cambria Math" w:hAnsi="Cambria Math"/>
+                          <w:i/>
+                          <w:sz w:val="18"/>
+                        </w:rPr>
+                      </m:ctrlPr>
+                    </m:sSupPr>
+                    <m:e>
+                      <m:r>
+                        <w:rPr>
+                          <w:rFonts w:ascii="Cambria Math" w:hAnsi="Cambria Math"/>
+                          <w:sz w:val="18"/>
+                        </w:rPr>
+                        <m:t>10</m:t>
+                      </m:r>
+                    </m:e>
+                    <m:sup>
+                      <m:r>
+                        <w:rPr>
+                          <w:rFonts w:ascii="Cambria Math" w:hAnsi="Cambria Math"/>
+                          <w:sz w:val="18"/>
+                        </w:rPr>
+                        <m:t>-5</m:t>
+                      </m:r>
+                    </m:sup>
+                  </m:sSup>
+                  <m:r>
+                    <w:rPr>
+                      <w:rFonts w:ascii="Cambria Math" w:hAnsi="Cambria Math"/>
+                      <w:sz w:val="18"/>
+                    </w:rPr>
+                    <m:t>∙f∙</m:t>
+                  </m:r>
+                  <m:sSub>
+                    <m:sSubPr>
+                      <m:ctrlPr>
+                        <w:rPr>
+                          <w:rFonts w:ascii="Cambria Math" w:hAnsi="Cambria Math"/>
+                          <w:i/>
+                          <w:sz w:val="18"/>
+                          <w:lang w:val="en-US"/>
+                        </w:rPr>
+                      </m:ctrlPr>
+                    </m:sSubPr>
+                    <m:e>
+                      <m:r>
+                        <w:rPr>
+                          <w:rFonts w:ascii="Cambria Math" w:hAnsi="Cambria Math"/>
+                          <w:sz w:val="18"/>
+                          <w:lang w:val="en-US"/>
+                        </w:rPr>
+                        <m:t>Q</m:t>
+                      </m:r>
+                    </m:e>
+                    <m:sub>
+                      <m:r>
+                        <w:rPr>
+                          <w:rFonts w:ascii="Cambria Math" w:hAnsi="Cambria Math"/>
+                          <w:sz w:val="18"/>
+                        </w:rPr>
+                        <m:t>изм</m:t>
+                      </m:r>
+                    </m:sub>
+                  </m:sSub>
+                </m:e>
+              </m:d>
+              <m:r>
+                <w:rPr>
+                  <w:rFonts w:ascii="Cambria Math" w:hAnsi="Cambria Math"/>
+                  <w:sz w:val="18"/>
+                </w:rPr>
+                <m:t>%</m:t>
+              </m:r>
+            </m:oMath>
+            <w:r>
+              <w:rPr>
+                <w:sz w:val="18"/>
+              </w:rPr>
+              <w:t>F≤100МГц</w:t>
+            </w:r>
+          </w:p>
+          <w:p>
+            <w:pPr>
+              <w:pStyle w:val="af6"/>
+              <w:spacing w:line="240" w:lineRule="auto"/>
+              <w:jc w:val="center"/>
+            </w:pPr>
+            <m:oMath>
+              <m:r>
+                <w:rPr>
+                  <w:rFonts w:ascii="Cambria Math" w:hAnsi="Cambria Math"/>
+                  <w:sz w:val="18"/>
+                </w:rPr>
+                <m:t>δ=</m:t>
+              </m:r>
+              <m:d>
+                <m:dPr>
+                  <m:ctrlPr>
+                    <w:rPr>
+                      <w:rFonts w:ascii="Cambria Math" w:hAnsi="Cambria Math"/>
+                      <w:i/>
+                      <w:sz w:val="18"/>
+                    </w:rPr>
+                  </m:ctrlPr>
+                </m:dPr>
+                <m:e>
+                  <m:r>
+                    <w:rPr>
+                      <w:rFonts w:ascii="Cambria Math" w:hAnsi="Cambria Math"/>
+                      <w:sz w:val="18"/>
+                    </w:rPr>
+                    <m:t>6+</m:t>
+                  </m:r>
+                  <m:f>
+                    <m:fPr>
+                      <m:ctrlPr>
+                        <w:rPr>
+                          <w:rFonts w:ascii="Cambria Math" w:hAnsi="Cambria Math"/>
+                          <w:i/>
+                          <w:sz w:val="18"/>
+                          <w:lang w:val="en-US"/>
+                        </w:rPr>
+                      </m:ctrlPr>
+                    </m:fPr>
+                    <m:num>
+                      <m:sSub>
+                        <m:sSubPr>
+                          <m:ctrlPr>
+                            <w:rPr>
+                              <w:rFonts w:ascii="Cambria Math" w:hAnsi="Cambria Math"/>
+                              <w:i/>
+                              <w:sz w:val="18"/>
+                              <w:lang w:val="en-US"/>
+                            </w:rPr>
+                          </m:ctrlPr>
+                        </m:sSubPr>
+                        <m:e>
+                          <m:r>
+                            <w:rPr>
+                              <w:rFonts w:ascii="Cambria Math" w:hAnsi="Cambria Math"/>
+                              <w:sz w:val="18"/>
+                              <w:lang w:val="en-US"/>
+                            </w:rPr>
+                            <m:t>Q</m:t>
+                          </m:r>
+                        </m:e>
+                        <m:sub>
+                          <m:r>
+                            <w:rPr>
+                              <w:rFonts w:ascii="Cambria Math" w:hAnsi="Cambria Math"/>
+                              <w:sz w:val="18"/>
+                            </w:rPr>
+                            <m:t>кон</m:t>
+                          </m:r>
+                        </m:sub>
+                      </m:sSub>
+                    </m:num>
+                    <m:den>
+                      <m:sSub>
+                        <m:sSubPr>
+                          <m:ctrlPr>
+                            <w:rPr>
+                              <w:rFonts w:ascii="Cambria Math" w:hAnsi="Cambria Math"/>
+                              <w:i/>
+                              <w:sz w:val="18"/>
+                              <w:lang w:val="en-US"/>
+                            </w:rPr>
+                          </m:ctrlPr>
+                        </m:sSubPr>
+                        <m:e>
+                          <m:r>
+                            <w:rPr>
+                              <w:rFonts w:ascii="Cambria Math" w:hAnsi="Cambria Math"/>
+                              <w:sz w:val="18"/>
+                              <w:lang w:val="en-US"/>
+                            </w:rPr>
+                            <m:t>Q</m:t>
+                          </m:r>
+                        </m:e>
+                        <m:sub>
+                          <m:r>
+                            <w:rPr>
+                              <w:rFonts w:ascii="Cambria Math" w:hAnsi="Cambria Math"/>
+                              <w:sz w:val="18"/>
+                            </w:rPr>
+                            <m:t>изм</m:t>
+                          </m:r>
+                        </m:sub>
+                      </m:sSub>
+                    </m:den>
+                  </m:f>
+                  <m:r>
+                    <w:rPr>
+                      <w:rFonts w:ascii="Cambria Math" w:hAnsi="Cambria Math"/>
+                      <w:sz w:val="18"/>
+                    </w:rPr>
+                    <m:t>+0.65∙</m:t>
+                  </m:r>
+                  <m:rad>
+                    <m:radPr>
+                      <m:degHide m:val="1"/>
+                      <m:ctrlPr>
+                        <w:rPr>
+                          <w:rFonts w:ascii="Cambria Math" w:hAnsi="Cambria Math"/>
+                          <w:i/>
+                          <w:sz w:val="18"/>
+                          <w:lang w:val="en-US"/>
+                        </w:rPr>
+                      </m:ctrlPr>
+                    </m:radPr>
+                    <m:deg/>
+                    <m:e>
+                      <m:r>
+                        <w:rPr>
+                          <w:rFonts w:ascii="Cambria Math" w:hAnsi="Cambria Math"/>
+                          <w:sz w:val="18"/>
+                          <w:lang w:val="en-US"/>
+                        </w:rPr>
+                        <m:t>f</m:t>
+                      </m:r>
+                    </m:e>
+                  </m:rad>
+                  <m:r>
+                    <w:rPr>
+                      <w:rFonts w:ascii="Cambria Math" w:hAnsi="Cambria Math"/>
+                      <w:sz w:val="18"/>
+                    </w:rPr>
+                    <m:t>+3∙</m:t>
+                  </m:r>
+                  <m:sSup>
+                    <m:sSupPr>
+                      <m:ctrlPr>
+                        <w:rPr>
+                          <w:rFonts w:ascii="Cambria Math" w:hAnsi="Cambria Math"/>
+                          <w:i/>
+                          <w:sz w:val="18"/>
+                        </w:rPr>
+                      </m:ctrlPr>
+                    </m:sSupPr>
+                    <m:e>
+                      <m:r>
+                        <w:rPr>
+                          <w:rFonts w:ascii="Cambria Math" w:hAnsi="Cambria Math"/>
+                          <w:sz w:val="18"/>
+                        </w:rPr>
+                        <m:t>10</m:t>
+                      </m:r>
+                    </m:e>
+                    <m:sup>
+                      <m:r>
+                        <w:rPr>
+                          <w:rFonts w:ascii="Cambria Math" w:hAnsi="Cambria Math"/>
+                          <w:sz w:val="18"/>
+                        </w:rPr>
+                        <m:t>-5</m:t>
+                      </m:r>
+                    </m:sup>
+                  </m:sSup>
+                  <m:r>
+                    <w:rPr>
+                      <w:rFonts w:ascii="Cambria Math" w:hAnsi="Cambria Math"/>
+                      <w:sz w:val="18"/>
+                    </w:rPr>
+                    <m:t>∙f∙</m:t>
+                  </m:r>
+                  <m:sSub>
+                    <m:sSubPr>
+                      <m:ctrlPr>
+                        <w:rPr>
+                          <w:rFonts w:ascii="Cambria Math" w:hAnsi="Cambria Math"/>
+                          <w:i/>
+                          <w:sz w:val="18"/>
+                          <w:lang w:val="en-US"/>
+                        </w:rPr>
+                      </m:ctrlPr>
+                    </m:sSubPr>
+                    <m:e>
+                      <m:r>
+                        <w:rPr>
+                          <w:rFonts w:ascii="Cambria Math" w:hAnsi="Cambria Math"/>
+                          <w:sz w:val="18"/>
+                          <w:lang w:val="en-US"/>
+                        </w:rPr>
+                        <m:t>Q</m:t>
+                      </m:r>
+                    </m:e>
+                    <m:sub>
+                      <m:r>
+                        <w:rPr>
+                          <w:rFonts w:ascii="Cambria Math" w:hAnsi="Cambria Math"/>
+                          <w:sz w:val="18"/>
+                        </w:rPr>
+                        <m:t>изм</m:t>
+                      </m:r>
+                    </m:sub>
+                  </m:sSub>
+                </m:e>
+              </m:d>
+              <m:r>
+                <w:rPr>
+                  <w:rFonts w:ascii="Cambria Math" w:hAnsi="Cambria Math"/>
+                  <w:sz w:val="18"/>
+                </w:rPr>
+                <m:t>%</m:t>
+              </m:r>
+            </m:oMath>
+            <w:r>
+              <w:rPr>
+                <w:sz w:val="18"/>
+              </w:rPr>
+              <w:t>F&gt;100МГц</w:t>
+            </w:r>
+          </w:p>
+        </w:tc>
+      </w:tr>
+      <w:tr>
+        <w:trPr>
+          <w:cantSplit/>
+        </w:trPr>
+        <w:tc>
+          <w:tcPr>
+            <w:tcW w:w="1384" w:type="dxa"/>
+            <w:vMerge/>
+          </w:tcPr>
+          <w:p>
+            <w:pPr>
+              <w:pStyle w:val="af6"/>
+              <w:spacing w:line="240" w:lineRule="auto"/>
+            </w:pPr>
+          </w:p>
+        </w:tc>
+        <w:tc>
+          <w:tcPr>
+            <w:tcW w:w="1134" w:type="dxa"/>
+            <w:vMerge/>
+          </w:tcPr>
+          <w:p>
+            <w:pPr>
+              <w:pStyle w:val="af6"/>
+              <w:spacing w:line="240" w:lineRule="auto"/>
+              <w:jc w:val="center"/>
+            </w:pPr>
+          </w:p>
+        </w:tc>
+        <w:tc>
+          <w:tcPr>
+            <w:tcW w:w="1134" w:type="dxa"/>
+          </w:tcPr>
+          <w:p>
+            <w:pPr>
+              <w:pStyle w:val="af6"/>
+              <w:spacing w:line="240" w:lineRule="auto"/>
+              <w:jc w:val="center"/>
+            </w:pPr>
+            <w:r>
+              <w:t>f</w:t>
+            </w:r>
+          </w:p>
+        </w:tc>
+        <w:tc>
+          <w:tcPr>
+            <w:tcW w:w="1418" w:type="dxa"/>
+          </w:tcPr>
+          <w:p>
+            <w:pPr>
+              <w:pStyle w:val="af6"/>
+              <w:spacing w:line="240" w:lineRule="auto"/>
+              <w:jc w:val="center"/>
+            </w:pPr>
+            <w:r>
+              <w:t>30-300</w:t>
+            </w:r>
+            <w:r>
+              <w:t>МГц</w:t>
+            </w:r>
+          </w:p>
+        </w:tc>
+        <w:tc>
+          <w:tcPr>
+            <w:tcW w:w="4961" w:type="dxa"/>
+          </w:tcPr>
+          <w:p>
+            <w:pPr>
+              <w:pStyle w:val="af6"/>
+              <w:spacing w:line="240" w:lineRule="auto"/>
+              <w:jc w:val="center"/>
+            </w:pPr>
+            <w:r>
+              <w:t>1%</w:t>
+            </w:r>
+          </w:p>
+        </w:tc>
+      </w:tr>
+      <w:tr>
+        <w:trPr>
+          <w:cantSplit/>
+        </w:trPr>
+        <w:tc>
+          <w:tcPr>
+            <w:tcW w:w="1384" w:type="dxa"/>
+            <w:vMerge/>
+          </w:tcPr>
+          <w:p>
+            <w:pPr>
+              <w:pStyle w:val="af6"/>
+              <w:spacing w:line="240" w:lineRule="auto"/>
+              <w:jc w:val="center"/>
+            </w:pPr>
+          </w:p>
+        </w:tc>
+        <w:tc>
+          <w:tcPr>
+            <w:tcW w:w="1134" w:type="dxa"/>
+            <w:vMerge/>
+          </w:tcPr>
+          <w:p>
+            <w:pPr>
+              <w:pStyle w:val="af6"/>
+              <w:spacing w:line="240" w:lineRule="auto"/>
+              <w:jc w:val="center"/>
+            </w:pPr>
+          </w:p>
+        </w:tc>
+        <w:tc>
+          <w:tcPr>
+            <w:tcW w:w="1134" w:type="dxa"/>
+          </w:tcPr>
+          <w:p>
+            <w:pPr>
+              <w:pStyle w:val="af6"/>
+              <w:spacing w:line="240" w:lineRule="auto"/>
+              <w:jc w:val="center"/>
+            </w:pPr>
+            <w:proofErr w:type="spellStart"/>
+            <w:r>
+              <w:t>Lx</w:t>
+            </w:r>
+            <w:proofErr w:type="spellEnd"/>
+          </w:p>
+        </w:tc>
+        <w:tc>
+          <w:tcPr>
+            <w:tcW w:w="1418" w:type="dxa"/>
+          </w:tcPr>
+          <w:p>
+            <w:pPr>
+              <w:pStyle w:val="af6"/>
+              <w:spacing w:line="240" w:lineRule="auto"/>
+              <w:jc w:val="center"/>
+            </w:pPr>
+            <w:r>
+              <w:t>25</w:t>
+            </w:r>
+            <w:r>
+              <w:t>нГц</w:t>
+            </w:r>
+            <w:r>
+              <w:t>-2,5</w:t>
+            </w:r>
+            <w:r>
+              <w:t>мкГц</w:t>
+            </w:r>
+          </w:p>
+        </w:tc>
+        <w:tc>
+          <w:tcPr>
+            <w:tcW w:w="4961" w:type="dxa"/>
+          </w:tcPr>
+          <w:p>
+            <w:pPr>
+              <w:pStyle w:val="af6"/>
+              <w:spacing w:line="240" w:lineRule="auto"/>
+              <w:jc w:val="center"/>
+            </w:pPr>
+            <w:r>
+              <w:t>-</w:t>
+            </w:r>
+          </w:p>
+        </w:tc>
+      </w:tr>
+      <w:tr>
+        <w:trPr>
+          <w:cantSplit/>
+        </w:trPr>
+        <w:tc>
+          <w:tcPr>
+            <w:tcW w:w="1384" w:type="dxa"/>
+            <w:vMerge/>
+          </w:tcPr>
+          <w:p>
+            <w:pPr>
+              <w:pStyle w:val="af6"/>
+              <w:spacing w:line="240" w:lineRule="auto"/>
+              <w:jc w:val="center"/>
+            </w:pPr>
+          </w:p>
+        </w:tc>
+        <w:tc>
+          <w:tcPr>
+            <w:tcW w:w="1134" w:type="dxa"/>
+            <w:vMerge/>
+          </w:tcPr>
+          <w:p>
+            <w:pPr>
+              <w:pStyle w:val="af6"/>
+              <w:spacing w:line="240" w:lineRule="auto"/>
+              <w:jc w:val="center"/>
+            </w:pPr>
+          </w:p>
+        </w:tc>
+        <w:tc>
+          <w:tcPr>
+            <w:tcW w:w="1134" w:type="dxa"/>
+          </w:tcPr>
+          <w:p>
+            <w:pPr>
+              <w:pStyle w:val="af6"/>
+              <w:spacing w:line="240" w:lineRule="auto"/>
+              <w:jc w:val="center"/>
+            </w:pPr>
+            <w:r>
+              <w:t>C0</w:t>
+            </w:r>
+          </w:p>
+        </w:tc>
+        <w:tc>
+          <w:tcPr>
+            <w:tcW w:w="1418" w:type="dxa"/>
+          </w:tcPr>
+          <w:p>
+            <w:pPr>
+              <w:pStyle w:val="af6"/>
+              <w:spacing w:line="240" w:lineRule="auto"/>
+              <w:jc w:val="center"/>
+            </w:pPr>
+          </w:p>
+        </w:tc>
+        <w:tc>
+          <w:tcPr>
+            <w:tcW w:w="4961" w:type="dxa"/>
+          </w:tcPr>
+          <w:p>
+            <w:pPr>
+              <w:pStyle w:val="af6"/>
+              <w:spacing w:line="240" w:lineRule="auto"/>
+              <w:jc w:val="center"/>
+            </w:pPr>
+            <w:r>
+              <w:t>(±0,5+0,005</w:t>
+            </w:r>
+            <w:proofErr w:type="gramStart"/>
+            <w:r>
+              <w:t>С)пФ</w:t>
+            </w:r>
+            <w:proofErr w:type="gramEnd"/>
+          </w:p>
+        </w:tc>
+      </w:tr>
+      <w:tr>
+        <w:trPr>
+          <w:cantSplit/>
+        </w:trPr>
+        <w:tc>
+          <w:tcPr>
+            <w:tcW w:w="1384" w:type="dxa"/>
+            <w:vMerge/>
+          </w:tcPr>
+          <w:p>
+            <w:pPr>
+              <w:pStyle w:val="af6"/>
+              <w:spacing w:line="240" w:lineRule="auto"/>
+              <w:jc w:val="center"/>
+            </w:pPr>
+          </w:p>
+        </w:tc>
+        <w:tc>
+          <w:tcPr>
+            <w:tcW w:w="1134" w:type="dxa"/>
+            <w:vMerge/>
+          </w:tcPr>
+          <w:p>
+            <w:pPr>
+              <w:pStyle w:val="af6"/>
+              <w:spacing w:line="240" w:lineRule="auto"/>
+              <w:jc w:val="center"/>
+            </w:pPr>
+          </w:p>
+        </w:tc>
+        <w:tc>
+          <w:tcPr>
+            <w:tcW w:w="1134" w:type="dxa"/>
+          </w:tcPr>
+          <w:p>
+            <w:pPr>
+              <w:pStyle w:val="af6"/>
+              <w:spacing w:line="240" w:lineRule="auto"/>
+              <w:jc w:val="center"/>
+            </w:pPr>
+            <w:proofErr w:type="spellStart"/>
+            <w:r>
+              <w:t>Cx</w:t>
+            </w:r>
+            <w:proofErr w:type="spellEnd"/>
+          </w:p>
+        </w:tc>
+        <w:tc>
+          <w:tcPr>
+            <w:tcW w:w="1418" w:type="dxa"/>
+          </w:tcPr>
+          <w:p>
+            <w:pPr>
+              <w:pStyle w:val="af6"/>
+              <w:spacing w:line="240" w:lineRule="auto"/>
+              <w:jc w:val="center"/>
+            </w:pPr>
+            <w:r>
+              <w:t>0,1-95</w:t>
+            </w:r>
+            <w:r>
+              <w:t>пФ</w:t>
+            </w:r>
+          </w:p>
+        </w:tc>
+        <w:tc>
+          <w:tcPr>
+            <w:tcW w:w="4961" w:type="dxa"/>
+          </w:tcPr>
+          <w:p>
+            <w:pPr>
+              <w:pStyle w:val="af6"/>
+              <w:spacing w:line="240" w:lineRule="auto"/>
+              <w:jc w:val="center"/>
+            </w:pPr>
+            <w:r>
+              <w:t>-</w:t>
+            </w:r>
+          </w:p>
+        </w:tc>
+      </w:tr>
+    </w:tbl>
+    <w:p>
+      <w:pPr>
+        <w:pStyle w:val="af6"/>
+        <w:spacing w:line="240" w:lineRule="auto"/>
+        <w:jc w:val="right"/>
+        <w:rPr>
+          <w:b/>
+          <w:bCs/>
+        </w:rPr>
+      </w:pPr>
+      <w:r>
+        <w:rPr>
+          <w:b/>
+        </w:rPr>
+        <w:t>Таблица 2.3</w:t>
+      </w:r>
+    </w:p>
+    <w:p>
+      <w:pPr>
+        <w:pStyle w:val="af6"/>
+        <w:spacing w:line="240" w:lineRule="auto"/>
+        <w:jc w:val="center"/>
+        <w:rPr>
+          <w:bCs/>
+        </w:rPr>
+      </w:pPr>
+      <w:r>
+        <w:rPr>
+          <w:bCs/>
+        </w:rPr>
+        <w:t>Результаты оценки параметров катушки индуктивности</w:t>
+      </w:r>
+    </w:p>
+    <w:tbl>
+      <w:tblPr>
+        <w:tblW w:w="9923" w:type="dxa"/>
+        <w:tblInd w:w="108" w:type="dxa"/>
+        <w:tblBorders>
+          <w:top w:val="single" w:sz="4" w:space="0" w:color="auto"/>
+          <w:left w:val="single" w:sz="4" w:space="0" w:color="auto"/>
+          <w:bottom w:val="single" w:sz="4" w:space="0" w:color="auto"/>
+          <w:right w:val="single" w:sz="4" w:space="0" w:color="auto"/>
+          <w:insideH w:val="single" w:sz="4" w:space="0" w:color="auto"/>
+          <w:insideV w:val="single" w:sz="4" w:space="0" w:color="auto"/>
+        </w:tblBorders>
+        <w:tblLayout w:type="fixed"/>
+        <w:tblLook w:val="0000" w:firstRow="0" w:lastRow="0" w:firstColumn="0" w:lastColumn="0" w:noHBand="0" w:noVBand="0"/>
+      </w:tblPr>
+      <w:tblGrid>
+        <w:gridCol w:w="1701"/>
+        <w:gridCol w:w="851"/>
+        <w:gridCol w:w="992"/>
+        <w:gridCol w:w="851"/>
+        <w:gridCol w:w="850"/>
+        <w:gridCol w:w="992"/>
+        <w:gridCol w:w="1134"/>
+        <w:gridCol w:w="709"/>
+        <w:gridCol w:w="851"/>
+        <w:gridCol w:w="992"/>
+      </w:tblGrid>
+      <w:tr>
+        <w:tc>
+          <w:tcPr>
+            <w:tcW w:w="1701" w:type="dxa"/>
+          </w:tcPr>
+          <w:p>
+            <w:pPr>
+              <w:pStyle w:val="af6"/>
+              <w:spacing w:line="240" w:lineRule="auto"/>
+              <w:jc w:val="center"/>
+            </w:pPr>
+            <w:r>
+              <w:t>Частота,</w:t>
+            </w:r>
+          </w:p>
+          <w:p>
+            <w:pPr>
+              <w:pStyle w:val="af6"/>
+              <w:spacing w:line="240" w:lineRule="auto"/>
+              <w:jc w:val="center"/>
+            </w:pPr>
+            <w:r>
+              <w:rPr>
+                <w:lang w:val="en-US"/>
+              </w:rPr>
+              <w:t>M</w:t>
+            </w:r>
+            <w:r>
+              <w:t>Гц</w:t>
+            </w:r>
+          </w:p>
+        </w:tc>
+        <w:tc>
+          <w:tcPr>
+            <w:tcW w:w="851" w:type="dxa"/>
+          </w:tcPr>
+          <w:p>
+            <w:pPr>
+              <w:pStyle w:val="af6"/>
+              <w:spacing w:before="120" w:line="240" w:lineRule="auto"/>
+              <w:jc w:val="center"/>
+              <w:rPr>
+                <w:vertAlign w:val="subscript"/>
+              </w:rPr>
+            </w:pPr>
+            <w:r>
+              <w:rPr>
+                <w:i/>
+                <w:lang w:val="en-US"/>
+              </w:rPr>
+              <w:t>Q</w:t>
+            </w:r>
+            <w:r>
+              <w:rPr>
+                <w:vertAlign w:val="subscript"/>
+              </w:rPr>
+              <w:t>д</w:t>
+            </w:r>
+          </w:p>
+        </w:tc>
+        <w:tc>
+          <w:tcPr>
+            <w:tcW w:w="992" w:type="dxa"/>
+          </w:tcPr>
+          <w:p>
+            <w:pPr>
+              <w:pStyle w:val="af6"/>
+              <w:spacing w:line="240" w:lineRule="auto"/>
+              <w:jc w:val="center"/>
+            </w:pPr>
+            <w:r>
+              <w:rPr>
+                <w:i/>
+                <w:lang w:val="en-US"/>
+              </w:rPr>
+              <w:t>C</w:t>
+            </w:r>
+            <w:r>
+              <w:rPr>
+                <w:vertAlign w:val="subscript"/>
+              </w:rPr>
+              <w:t>об</w:t>
+            </w:r>
+            <w:r>
+              <w:t>,</w:t>
+            </w:r>
+          </w:p>
+          <w:p>
+            <w:pPr>
+              <w:pStyle w:val="af6"/>
+              <w:spacing w:line="240" w:lineRule="auto"/>
+              <w:jc w:val="center"/>
+            </w:pPr>
+            <w:r>
+              <w:t>пФ</w:t>
+            </w:r>
+          </w:p>
+        </w:tc>
+        <w:tc>
+          <w:tcPr>
+            <w:tcW w:w="851" w:type="dxa"/>
+          </w:tcPr>
+          <w:p>
+            <w:pPr>
+              <w:pStyle w:val="af6"/>
+              <w:spacing w:line="240" w:lineRule="auto"/>
+              <w:jc w:val="center"/>
+            </w:pPr>
+            <w:r>
+              <w:rPr>
+                <w:i/>
+                <w:lang w:val="en-US"/>
+              </w:rPr>
+              <w:t>L</w:t>
+            </w:r>
+            <w:r>
+              <w:rPr>
+                <w:vertAlign w:val="subscript"/>
+              </w:rPr>
+              <w:t>д</w:t>
+            </w:r>
+            <w:r>
+              <w:t>,</w:t>
+            </w:r>
+          </w:p>
+          <w:p>
+            <w:pPr>
+              <w:pStyle w:val="af6"/>
+              <w:spacing w:line="240" w:lineRule="auto"/>
+              <w:jc w:val="center"/>
+            </w:pPr>
+            <w:proofErr w:type="spellStart"/>
+            <w:r>
+              <w:t>мкГн</w:t>
+            </w:r>
+            <w:proofErr w:type="spellEnd"/>
+          </w:p>
+        </w:tc>
+        <w:tc>
+          <w:tcPr>
+            <w:tcW w:w="850" w:type="dxa"/>
+          </w:tcPr>
+          <w:p>
+            <w:pPr>
+              <w:pStyle w:val="af6"/>
+              <w:spacing w:line="240" w:lineRule="auto"/>
+              <w:jc w:val="center"/>
+            </w:pPr>
+            <w:r>
+              <w:rPr>
+                <w:i/>
+                <w:lang w:val="en-US"/>
+              </w:rPr>
+              <w:t>R</w:t>
+            </w:r>
+            <w:r>
+              <w:rPr>
+                <w:iCs/>
+                <w:vertAlign w:val="subscript"/>
+              </w:rPr>
+              <w:t>д</w:t>
+            </w:r>
+            <w:r>
+              <w:rPr>
+                <w:iCs/>
+              </w:rPr>
+              <w:t>,</w:t>
+            </w:r>
+          </w:p>
+          <w:p>
+            <w:pPr>
+              <w:pStyle w:val="af6"/>
+              <w:spacing w:line="240" w:lineRule="auto"/>
+              <w:jc w:val="center"/>
+            </w:pPr>
+            <w:r>
+              <w:t>Ом</w:t>
+            </w:r>
+          </w:p>
+        </w:tc>
+        <w:tc>
+          <w:tcPr>
+            <w:tcW w:w="992" w:type="dxa"/>
+          </w:tcPr>
+          <w:p>
+            <w:pPr>
+              <w:pStyle w:val="af6"/>
+              <w:spacing w:line="240" w:lineRule="auto"/>
+              <w:jc w:val="center"/>
+              <w:rPr>
+                <w:iCs/>
+              </w:rPr>
+            </w:pPr>
+            <w:r>
+              <w:rPr>
+                <w:i/>
+                <w:lang w:val="en-US"/>
+              </w:rPr>
+              <w:t>C</w:t>
+            </w:r>
+            <w:r>
+              <w:rPr>
+                <w:i/>
+                <w:vertAlign w:val="subscript"/>
+                <w:lang w:val="en-US"/>
+              </w:rPr>
+              <w:t>L</w:t>
+            </w:r>
+            <w:r>
+              <w:rPr>
+                <w:i/>
+              </w:rPr>
+              <w:t>,</w:t>
+            </w:r>
+          </w:p>
+          <w:p>
+            <w:pPr>
+              <w:pStyle w:val="af6"/>
+              <w:spacing w:line="240" w:lineRule="auto"/>
+              <w:jc w:val="center"/>
+            </w:pPr>
+            <w:r>
+              <w:t>пФ</w:t>
+            </w:r>
+          </w:p>
+        </w:tc>
+        <w:tc>
+          <w:tcPr>
+            <w:tcW w:w="1134" w:type="dxa"/>
+          </w:tcPr>
+          <w:p>
+            <w:pPr>
+              <w:pStyle w:val="af6"/>
+              <w:spacing w:line="240" w:lineRule="auto"/>
+              <w:jc w:val="center"/>
+            </w:pPr>
+            <w:r>
+              <w:rPr>
+                <w:i/>
+                <w:lang w:val="en-US"/>
+              </w:rPr>
+              <w:t>L</w:t>
+            </w:r>
+            <w:r>
+              <w:rPr>
+                <w:i/>
+                <w:vertAlign w:val="subscript"/>
+                <w:lang w:val="en-US"/>
+              </w:rPr>
+              <w:t>x</w:t>
+            </w:r>
+            <w:r>
+              <w:rPr>
+                <w:i/>
+              </w:rPr>
+              <w:t>,</w:t>
+            </w:r>
+          </w:p>
+          <w:p>
+            <w:pPr>
+              <w:pStyle w:val="af6"/>
+              <w:spacing w:line="240" w:lineRule="auto"/>
+              <w:jc w:val="center"/>
+            </w:pPr>
+            <w:proofErr w:type="spellStart"/>
+            <w:r>
+              <w:t>мкГн</w:t>
+            </w:r>
+            <w:proofErr w:type="spellEnd"/>
+          </w:p>
+        </w:tc>
+        <w:tc>
+          <w:tcPr>
+            <w:tcW w:w="709" w:type="dxa"/>
+          </w:tcPr>
+          <w:p>
+            <w:pPr>
+              <w:pStyle w:val="af6"/>
+              <w:spacing w:before="120" w:line="240" w:lineRule="auto"/>
+              <w:jc w:val="center"/>
+              <w:rPr>
+                <w:i/>
+                <w:vertAlign w:val="subscript"/>
+              </w:rPr>
+            </w:pPr>
+            <w:proofErr w:type="spellStart"/>
+            <w:r>
+              <w:rPr>
+                <w:i/>
+                <w:lang w:val="en-US"/>
+              </w:rPr>
+              <w:t>Q</w:t>
+            </w:r>
+            <w:r>
+              <w:rPr>
+                <w:i/>
+                <w:vertAlign w:val="subscript"/>
+                <w:lang w:val="en-US"/>
+              </w:rPr>
+              <w:t>x</w:t>
+            </w:r>
+            <w:proofErr w:type="spellEnd"/>
+          </w:p>
+        </w:tc>
+        <w:tc>
+          <w:tcPr>
+            <w:tcW w:w="851" w:type="dxa"/>
+          </w:tcPr>
+          <w:p>
+            <w:pPr>
+              <w:pStyle w:val="af6"/>
+              <w:spacing w:line="240" w:lineRule="auto"/>
+              <w:jc w:val="center"/>
+            </w:pPr>
+            <w:r>
+              <w:rPr>
+                <w:i/>
+                <w:lang w:val="en-US"/>
+              </w:rPr>
+              <w:t>R</w:t>
+            </w:r>
+            <w:r>
+              <w:rPr>
+                <w:i/>
+                <w:vertAlign w:val="subscript"/>
+                <w:lang w:val="en-US"/>
+              </w:rPr>
+              <w:t>L</w:t>
+            </w:r>
+            <w:r>
+              <w:rPr>
+                <w:i/>
+              </w:rPr>
+              <w:t>,</w:t>
+            </w:r>
+          </w:p>
+          <w:p>
+            <w:pPr>
+              <w:pStyle w:val="af6"/>
+              <w:spacing w:line="240" w:lineRule="auto"/>
+              <w:jc w:val="center"/>
+            </w:pPr>
+            <w:r>
+              <w:t>Ом</w:t>
+            </w:r>
+          </w:p>
+        </w:tc>
+        <w:tc>
+          <w:tcPr>
+            <w:tcW w:w="992" w:type="dxa"/>
+          </w:tcPr>
+          <w:p>
+            <w:pPr>
+              <w:pStyle w:val="af6"/>
+              <w:spacing w:line="240" w:lineRule="auto"/>
+              <w:jc w:val="center"/>
+            </w:pPr>
+            <w:proofErr w:type="spellStart"/>
+            <w:r>
+              <w:rPr>
+                <w:i/>
+                <w:lang w:val="en-US"/>
+              </w:rPr>
+              <w:t>f</w:t>
+            </w:r>
+            <w:r>
+              <w:rPr>
+                <w:i/>
+                <w:vertAlign w:val="subscript"/>
+                <w:lang w:val="en-US"/>
+              </w:rPr>
+              <w:t>L</w:t>
+            </w:r>
+            <w:proofErr w:type="spellEnd"/>
+            <w:r>
+              <w:rPr>
+                <w:i/>
+              </w:rPr>
+              <w:t>,</w:t>
+            </w:r>
+          </w:p>
+          <w:p>
+            <w:pPr>
+              <w:pStyle w:val="af6"/>
+              <w:spacing w:line="240" w:lineRule="auto"/>
+              <w:jc w:val="center"/>
+            </w:pPr>
+            <w:r>
+              <w:t>МГц</w:t>
+            </w:r>
+          </w:p>
+        </w:tc>
+      </w:tr>
+      <w:tr>
+        <w:tc>
+          <w:tcPr>
+            <w:tcW w:w="1701" w:type="dxa"/>
+          </w:tcPr>
+          <w:p>
+            <w:pPr>
+              <w:pStyle w:val="af6"/>
+              <w:spacing w:line="240" w:lineRule="auto"/>
+              <w:jc w:val="center"/>
+              <w:rPr>
+                <w:i/>
+                <w:iCs/>
+                <w:vertAlign w:val="subscript"/>
+              </w:rPr>
+            </w:pPr>
+            <w:r>
+              <w:rPr>
+                <w:i/>
+                <w:iCs/>
+                <w:lang w:val="en-US"/>
+              </w:rPr>
+              <w:t>f</w:t>
+            </w:r>
+            <w:r>
+              <w:rPr>
+                <w:vertAlign w:val="subscript"/>
+              </w:rPr>
+              <w:t>1</w:t>
+            </w:r>
+          </w:p>
+        </w:tc>
+        <w:tc>
+          <w:tcPr>
+            <w:tcW w:w="851" w:type="dxa"/>
+          </w:tcPr>
+          <w:p>
+            <w:pPr>
+              <w:pStyle w:val="af6"/>
+              <w:spacing w:line="240" w:lineRule="auto"/>
+              <w:jc w:val="center"/>
+            </w:pPr>
+          </w:p>
+        </w:tc>
+        <w:tc>
+          <w:tcPr>
+            <w:tcW w:w="992" w:type="dxa"/>
+          </w:tcPr>
+          <w:p>
+            <w:pPr>
+              <w:pStyle w:val="af6"/>
+              <w:spacing w:line="240" w:lineRule="auto"/>
+              <w:jc w:val="center"/>
+            </w:pPr>
+          </w:p>
+        </w:tc>
+        <w:tc>
+          <w:tcPr>
+            <w:tcW w:w="851" w:type="dxa"/>
+          </w:tcPr>
+          <w:p>
+            <w:pPr>
+              <w:pStyle w:val="af6"/>
+              <w:spacing w:line="240" w:lineRule="auto"/>
+              <w:jc w:val="center"/>
+            </w:pPr>
+          </w:p>
+        </w:tc>
+        <w:tc>
+          <w:tcPr>
+            <w:tcW w:w="850" w:type="dxa"/>
+          </w:tcPr>
+          <w:p>
+            <w:pPr>
+              <w:pStyle w:val="af6"/>
+              <w:spacing w:line="240" w:lineRule="auto"/>
+              <w:jc w:val="center"/>
+            </w:pPr>
+          </w:p>
+        </w:tc>
+        <w:tc>
+          <w:tcPr>
+            <w:tcW w:w="992" w:type="dxa"/>
+          </w:tcPr>
+          <w:p>
+            <w:pPr>
+              <w:pStyle w:val="af6"/>
+              <w:spacing w:line="240" w:lineRule="auto"/>
+              <w:jc w:val="center"/>
+            </w:pPr>
+          </w:p>
+        </w:tc>
+        <w:tc>
+          <w:tcPr>
+            <w:tcW w:w="1134" w:type="dxa"/>
+          </w:tcPr>
+          <w:p>
+            <w:pPr>
+              <w:pStyle w:val="af6"/>
+              <w:spacing w:line="240" w:lineRule="auto"/>
+              <w:jc w:val="center"/>
+            </w:pPr>
+          </w:p>
+        </w:tc>
+        <w:tc>
+          <w:tcPr>
+            <w:tcW w:w="709" w:type="dxa"/>
+          </w:tcPr>
+          <w:p>
+            <w:pPr>
+              <w:pStyle w:val="af6"/>
+              <w:spacing w:line="240" w:lineRule="auto"/>
+              <w:jc w:val="center"/>
+            </w:pPr>
+          </w:p>
+        </w:tc>
+        <w:tc>
+          <w:tcPr>
+            <w:tcW w:w="851" w:type="dxa"/>
+          </w:tcPr>
+          <w:p>
+            <w:pPr>
+              <w:pStyle w:val="af6"/>
+              <w:spacing w:line="240" w:lineRule="auto"/>
+              <w:jc w:val="center"/>
+            </w:pPr>
+          </w:p>
+        </w:tc>
+        <w:tc>
+          <w:tcPr>
+            <w:tcW w:w="992" w:type="dxa"/>
+          </w:tcPr>
+          <w:p>
+            <w:pPr>
+              <w:pStyle w:val="af6"/>
+              <w:spacing w:line="240" w:lineRule="auto"/>
+              <w:jc w:val="center"/>
+            </w:pPr>
+          </w:p>
+        </w:tc>
+      </w:tr>
+      <w:tr>
+        <w:tc>
+          <w:tcPr>
+            <w:tcW w:w="1701" w:type="dxa"/>
+          </w:tcPr>
+          <w:p>
+            <w:pPr>
+              <w:pStyle w:val="af6"/>
+              <w:spacing w:line="240" w:lineRule="auto"/>
+              <w:jc w:val="center"/>
+              <w:rPr>
+                <w:vertAlign w:val="subscript"/>
+              </w:rPr>
+            </w:pPr>
+            <w:r>
+              <w:rPr>
+                <w:i/>
+                <w:lang w:val="en-US"/>
+              </w:rPr>
+              <w:t>f</w:t>
+            </w:r>
+            <w:r>
+              <w:rPr>
+                <w:vertAlign w:val="subscript"/>
+              </w:rPr>
+              <w:t>2</w:t>
+            </w:r>
+          </w:p>
+        </w:tc>
+        <w:tc>
+          <w:tcPr>
+            <w:tcW w:w="851" w:type="dxa"/>
+          </w:tcPr>
+          <w:p>
+            <w:pPr>
+              <w:pStyle w:val="af6"/>
+              <w:spacing w:line="240" w:lineRule="auto"/>
+              <w:jc w:val="center"/>
+            </w:pPr>
+          </w:p>
+        </w:tc>
+        <w:tc>
+          <w:tcPr>
+            <w:tcW w:w="992" w:type="dxa"/>
+          </w:tcPr>
+          <w:p>
+            <w:pPr>
+              <w:pStyle w:val="af6"/>
+              <w:spacing w:line="240" w:lineRule="auto"/>
+              <w:jc w:val="center"/>
+            </w:pPr>
+          </w:p>
+        </w:tc>
+        <w:tc>
+          <w:tcPr>
+            <w:tcW w:w="851" w:type="dxa"/>
+          </w:tcPr>
+          <w:p>
+            <w:pPr>
+              <w:pStyle w:val="af6"/>
+              <w:spacing w:line="240" w:lineRule="auto"/>
+              <w:jc w:val="center"/>
+            </w:pPr>
+          </w:p>
+        </w:tc>
+        <w:tc>
+          <w:tcPr>
+            <w:tcW w:w="850" w:type="dxa"/>
+          </w:tcPr>
+          <w:p>
+            <w:pPr>
+              <w:pStyle w:val="af6"/>
+              <w:spacing w:line="240" w:lineRule="auto"/>
+              <w:jc w:val="center"/>
+            </w:pPr>
+          </w:p>
+        </w:tc>
+        <w:tc>
+          <w:tcPr>
+            <w:tcW w:w="992" w:type="dxa"/>
+          </w:tcPr>
+          <w:p>
+            <w:pPr>
+              <w:pStyle w:val="af6"/>
+              <w:spacing w:line="240" w:lineRule="auto"/>
+              <w:jc w:val="center"/>
+            </w:pPr>
+          </w:p>
+        </w:tc>
+        <w:tc>
+          <w:tcPr>
+            <w:tcW w:w="1134" w:type="dxa"/>
+          </w:tcPr>
+          <w:p>
+            <w:pPr>
+              <w:pStyle w:val="af6"/>
+              <w:spacing w:line="240" w:lineRule="auto"/>
+              <w:jc w:val="center"/>
+            </w:pPr>
+          </w:p>
+        </w:tc>
+        <w:tc>
+          <w:tcPr>
+            <w:tcW w:w="709" w:type="dxa"/>
+          </w:tcPr>
+          <w:p>
+            <w:pPr>
+              <w:pStyle w:val="af6"/>
+              <w:spacing w:line="240" w:lineRule="auto"/>
+              <w:jc w:val="center"/>
+            </w:pPr>
+          </w:p>
+        </w:tc>
+        <w:tc>
+          <w:tcPr>
+            <w:tcW w:w="851" w:type="dxa"/>
+          </w:tcPr>
+          <w:p>
+            <w:pPr>
+              <w:pStyle w:val="af6"/>
+              <w:spacing w:line="240" w:lineRule="auto"/>
+              <w:jc w:val="center"/>
+            </w:pPr>
+          </w:p>
+        </w:tc>
+        <w:tc>
+          <w:tcPr>
+            <w:tcW w:w="992" w:type="dxa"/>
+          </w:tcPr>
+          <w:p>
+            <w:pPr>
+              <w:pStyle w:val="af6"/>
+              <w:spacing w:line="240" w:lineRule="auto"/>
+              <w:jc w:val="center"/>
+            </w:pPr>
+          </w:p>
+        </w:tc>
+      </w:tr>
+    </w:tbl>
+    <w:p>
+      <w:pPr>
+        <w:pStyle w:val="af6"/>
+        <w:spacing w:line="240" w:lineRule="auto"/>
+        <w:jc w:val="right"/>
+        <w:rPr>
+          <w:b/>
+        </w:rPr>
+      </w:pPr>
+    </w:p>
+    <w:p>
+      <w:pPr>
+        <w:pStyle w:val="af6"/>
+        <w:spacing w:line="240" w:lineRule="auto"/>
+        <w:jc w:val="right"/>
+        <w:rPr>
+          <w:b/>
+        </w:rPr>
+      </w:pPr>
+    </w:p>
+    <w:p>
+      <w:pPr>
+        <w:pStyle w:val="af6"/>
+        <w:spacing w:line="240" w:lineRule="auto"/>
+        <w:jc w:val="right"/>
+        <w:rPr>
+          <w:b/>
+        </w:rPr>
+      </w:pPr>
+    </w:p>
+    <w:p>
+      <w:pPr>
+        <w:pStyle w:val="af6"/>
+        <w:spacing w:line="240" w:lineRule="auto"/>
+        <w:jc w:val="right"/>
+        <w:rPr>
+          <w:b/>
+        </w:rPr>
+      </w:pPr>
+    </w:p>
+    <w:p>
+      <w:pPr>
+        <w:pStyle w:val="af6"/>
+        <w:spacing w:line="240" w:lineRule="auto"/>
+        <w:jc w:val="right"/>
+        <w:rPr>
+          <w:b/>
+        </w:rPr>
+      </w:pPr>
+    </w:p>
+    <w:p>
+      <w:pPr>
+        <w:pStyle w:val="af6"/>
+        <w:spacing w:line="240" w:lineRule="auto"/>
+        <w:jc w:val="right"/>
+        <w:rPr>
+          <w:b/>
+        </w:rPr>
+      </w:pPr>
+    </w:p>
+    <w:p>
+      <w:pPr>
+        <w:pStyle w:val="af6"/>
+        <w:spacing w:line="240" w:lineRule="auto"/>
+        <w:jc w:val="right"/>
+        <w:rPr>
+          <w:b/>
+          <w:bCs/>
+        </w:rPr>
+      </w:pPr>
+      <w:r>
+        <w:rPr>
+          <w:b/>
+        </w:rPr>
+        <w:lastRenderedPageBreak/>
+        <w:t>Таблица 2.4</w:t>
+      </w:r>
+    </w:p>
+    <w:p>
+      <w:pPr>
+        <w:pStyle w:val="af6"/>
+        <w:spacing w:line="240" w:lineRule="auto"/>
+        <w:jc w:val="center"/>
+      </w:pPr>
+      <w:r>
+        <w:rPr>
+          <w:bCs/>
+        </w:rPr>
+        <w:t>Результаты измерений параметров конденсатора и резистора</w:t>
+      </w:r>
+    </w:p>
+    <w:tbl>
+      <w:tblPr>
+        <w:tblW w:w="10031" w:type="dxa"/>
+        <w:tblBorders>
+          <w:top w:val="single" w:sz="4" w:space="0" w:color="auto"/>
+          <w:left w:val="single" w:sz="4" w:space="0" w:color="auto"/>
+          <w:bottom w:val="single" w:sz="4" w:space="0" w:color="auto"/>
+          <w:right w:val="single" w:sz="4" w:space="0" w:color="auto"/>
+          <w:insideH w:val="single" w:sz="4" w:space="0" w:color="auto"/>
+          <w:insideV w:val="single" w:sz="4" w:space="0" w:color="auto"/>
+        </w:tblBorders>
+        <w:tblLayout w:type="fixed"/>
+        <w:tblLook w:val="0000" w:firstRow="0" w:lastRow="0" w:firstColumn="0" w:lastColumn="0" w:noHBand="0" w:noVBand="0"/>
+      </w:tblPr>
+      <w:tblGrid>
+        <w:gridCol w:w="1668"/>
+        <w:gridCol w:w="1134"/>
+        <w:gridCol w:w="992"/>
+        <w:gridCol w:w="850"/>
+        <w:gridCol w:w="993"/>
+        <w:gridCol w:w="708"/>
+        <w:gridCol w:w="851"/>
+        <w:gridCol w:w="850"/>
+        <w:gridCol w:w="993"/>
+        <w:gridCol w:w="992"/>
+      </w:tblGrid>
+      <w:tr>
+        <w:tc>
+          <w:tcPr>
+            <w:tcW w:w="1668" w:type="dxa"/>
+          </w:tcPr>
+          <w:p>
+            <w:pPr>
+              <w:pStyle w:val="af6"/>
+              <w:spacing w:line="240" w:lineRule="auto"/>
+              <w:jc w:val="center"/>
+            </w:pPr>
+            <w:r>
+              <w:t xml:space="preserve">Объект </w:t>
+            </w:r>
+          </w:p>
+          <w:p>
+            <w:pPr>
+              <w:pStyle w:val="af6"/>
+              <w:spacing w:line="240" w:lineRule="auto"/>
+              <w:jc w:val="center"/>
+            </w:pPr>
+            <w:r>
+              <w:t>измерения</w:t>
+            </w:r>
+          </w:p>
+        </w:tc>
+        <w:tc>
+          <w:tcPr>
+            <w:tcW w:w="1134" w:type="dxa"/>
+          </w:tcPr>
+          <w:p>
+            <w:pPr>
+              <w:pStyle w:val="af6"/>
+              <w:spacing w:line="240" w:lineRule="auto"/>
+              <w:jc w:val="center"/>
+            </w:pPr>
+            <w:proofErr w:type="gramStart"/>
+            <w:r>
+              <w:rPr>
+                <w:i/>
+                <w:lang w:val="en-US"/>
+              </w:rPr>
+              <w:t>f</w:t>
+            </w:r>
+            <w:r>
+              <w:t xml:space="preserve"> ,</w:t>
+            </w:r>
+            <w:proofErr w:type="gramEnd"/>
+          </w:p>
+          <w:p>
+            <w:pPr>
+              <w:pStyle w:val="af6"/>
+              <w:spacing w:line="240" w:lineRule="auto"/>
+              <w:jc w:val="center"/>
+            </w:pPr>
+            <w:r>
+              <w:t>МГц</w:t>
+            </w:r>
+          </w:p>
+        </w:tc>
+        <w:tc>
+          <w:tcPr>
+            <w:tcW w:w="992" w:type="dxa"/>
+          </w:tcPr>
+          <w:p>
+            <w:pPr>
+              <w:pStyle w:val="af6"/>
+              <w:spacing w:line="240" w:lineRule="auto"/>
+              <w:jc w:val="center"/>
+            </w:pPr>
+            <w:r>
+              <w:rPr>
+                <w:i/>
+              </w:rPr>
+              <w:t>С</w:t>
+            </w:r>
+            <w:r>
+              <w:rPr>
+                <w:vertAlign w:val="subscript"/>
+              </w:rPr>
+              <w:t>об1</w:t>
+            </w:r>
+            <w:r>
+              <w:t>,</w:t>
+            </w:r>
+          </w:p>
+          <w:p>
+            <w:pPr>
+              <w:pStyle w:val="af6"/>
+              <w:spacing w:line="240" w:lineRule="auto"/>
+              <w:jc w:val="center"/>
+            </w:pPr>
+            <w:r>
+              <w:t>пФ</w:t>
+            </w:r>
+          </w:p>
+        </w:tc>
+        <w:tc>
+          <w:tcPr>
+            <w:tcW w:w="850" w:type="dxa"/>
+          </w:tcPr>
+          <w:p>
+            <w:pPr>
+              <w:pStyle w:val="af6"/>
+              <w:spacing w:line="240" w:lineRule="auto"/>
+              <w:jc w:val="center"/>
+            </w:pPr>
+            <w:r>
+              <w:rPr>
+                <w:i/>
+                <w:lang w:val="en-US"/>
+              </w:rPr>
+              <w:t>Q</w:t>
+            </w:r>
+            <w:r>
+              <w:rPr>
+                <w:vertAlign w:val="subscript"/>
+              </w:rPr>
+              <w:t>1</w:t>
+            </w:r>
+          </w:p>
+        </w:tc>
+        <w:tc>
+          <w:tcPr>
+            <w:tcW w:w="993" w:type="dxa"/>
+          </w:tcPr>
+          <w:p>
+            <w:pPr>
+              <w:pStyle w:val="af6"/>
+              <w:spacing w:line="240" w:lineRule="auto"/>
+              <w:jc w:val="center"/>
+            </w:pPr>
+            <w:r>
+              <w:rPr>
+                <w:i/>
+                <w:lang w:val="en-US"/>
+              </w:rPr>
+              <w:t>C</w:t>
+            </w:r>
+            <w:r>
+              <w:rPr>
+                <w:vertAlign w:val="subscript"/>
+              </w:rPr>
+              <w:t>об2</w:t>
+            </w:r>
+            <w:r>
+              <w:t>,</w:t>
+            </w:r>
+          </w:p>
+          <w:p>
+            <w:pPr>
+              <w:pStyle w:val="af6"/>
+              <w:spacing w:line="240" w:lineRule="auto"/>
+              <w:jc w:val="center"/>
+            </w:pPr>
+            <w:r>
+              <w:t>п</w:t>
+            </w:r>
+            <w:r>
+              <w:rPr>
+                <w:caps/>
+              </w:rPr>
+              <w:t>ф</w:t>
+            </w:r>
+          </w:p>
+        </w:tc>
+        <w:tc>
+          <w:tcPr>
+            <w:tcW w:w="708" w:type="dxa"/>
+          </w:tcPr>
+          <w:p>
+            <w:pPr>
+              <w:pStyle w:val="af6"/>
+              <w:spacing w:line="240" w:lineRule="auto"/>
+              <w:jc w:val="center"/>
+            </w:pPr>
+            <w:r>
+              <w:rPr>
+                <w:i/>
+                <w:lang w:val="en-US"/>
+              </w:rPr>
+              <w:t>Q</w:t>
+            </w:r>
+            <w:r>
+              <w:rPr>
+                <w:vertAlign w:val="subscript"/>
+              </w:rPr>
+              <w:t>2</w:t>
+            </w:r>
+          </w:p>
+        </w:tc>
+        <w:tc>
+          <w:tcPr>
+            <w:tcW w:w="851" w:type="dxa"/>
+          </w:tcPr>
+          <w:p>
+            <w:pPr>
+              <w:pStyle w:val="af6"/>
+              <w:spacing w:line="240" w:lineRule="auto"/>
+              <w:jc w:val="center"/>
+            </w:pPr>
+            <w:proofErr w:type="spellStart"/>
+            <w:r>
+              <w:rPr>
+                <w:i/>
+                <w:lang w:val="en-US"/>
+              </w:rPr>
+              <w:t>C</w:t>
+            </w:r>
+            <w:r>
+              <w:rPr>
+                <w:i/>
+                <w:iCs/>
+                <w:vertAlign w:val="subscript"/>
+                <w:lang w:val="en-US"/>
+              </w:rPr>
+              <w:t>x</w:t>
+            </w:r>
+            <w:proofErr w:type="spellEnd"/>
+            <w:r>
+              <w:t>,</w:t>
+            </w:r>
+          </w:p>
+          <w:p>
+            <w:pPr>
+              <w:pStyle w:val="af6"/>
+              <w:spacing w:line="240" w:lineRule="auto"/>
+              <w:jc w:val="center"/>
+              <w:rPr>
+                <w:lang w:val="en-US"/>
+              </w:rPr>
+            </w:pPr>
+            <w:r>
+              <w:t>п</w:t>
+            </w:r>
+            <w:r>
+              <w:rPr>
+                <w:caps/>
+              </w:rPr>
+              <w:t>ф</w:t>
+            </w:r>
+          </w:p>
+        </w:tc>
+        <w:tc>
+          <w:tcPr>
+            <w:tcW w:w="850" w:type="dxa"/>
+          </w:tcPr>
+          <w:p>
+            <w:pPr>
+              <w:pStyle w:val="af6"/>
+              <w:spacing w:line="240" w:lineRule="auto"/>
+              <w:jc w:val="center"/>
+              <w:rPr>
+                <w:lang w:val="en-US"/>
+              </w:rPr>
+            </w:pPr>
+            <w:proofErr w:type="spellStart"/>
+            <w:r>
+              <w:rPr>
+                <w:lang w:val="en-US"/>
+              </w:rPr>
+              <w:t>tg</w:t>
+            </w:r>
+            <w:proofErr w:type="spellEnd"/>
+            <w:r>
+              <w:rPr>
+                <w:lang w:val="en-US"/>
+              </w:rPr>
+              <w:sym w:font="Symbol" w:char="F064"/>
+            </w:r>
+          </w:p>
+        </w:tc>
+        <w:tc>
+          <w:tcPr>
+            <w:tcW w:w="993" w:type="dxa"/>
+          </w:tcPr>
+          <w:p>
+            <w:pPr>
+              <w:pStyle w:val="af6"/>
+              <w:spacing w:line="240" w:lineRule="auto"/>
+              <w:jc w:val="center"/>
+            </w:pPr>
+            <w:r>
+              <w:rPr>
+                <w:i/>
+                <w:lang w:val="en-US"/>
+              </w:rPr>
+              <w:t>R</w:t>
+            </w:r>
+            <w:r>
+              <w:rPr>
+                <w:i/>
+                <w:vertAlign w:val="subscript"/>
+                <w:lang w:val="en-US"/>
+              </w:rPr>
+              <w:t>x</w:t>
+            </w:r>
+            <w:r>
+              <w:rPr>
+                <w:iCs/>
+              </w:rPr>
+              <w:t>,</w:t>
+            </w:r>
+          </w:p>
+          <w:p>
+            <w:pPr>
+              <w:pStyle w:val="af6"/>
+              <w:spacing w:line="240" w:lineRule="auto"/>
+              <w:jc w:val="center"/>
+              <w:rPr>
+                <w:lang w:val="en-US"/>
+              </w:rPr>
+            </w:pPr>
+            <w:r>
+              <w:t>Ом</w:t>
+            </w:r>
+          </w:p>
+        </w:tc>
+        <w:tc>
+          <w:tcPr>
+            <w:tcW w:w="992" w:type="dxa"/>
+          </w:tcPr>
+          <w:p>
+            <w:pPr>
+              <w:pStyle w:val="af6"/>
+              <w:spacing w:line="240" w:lineRule="auto"/>
+              <w:jc w:val="center"/>
+            </w:pPr>
+            <w:r>
+              <w:rPr>
+                <w:i/>
+              </w:rPr>
+              <w:t>С</w:t>
+            </w:r>
+            <w:r>
+              <w:rPr>
+                <w:i/>
+                <w:vertAlign w:val="subscript"/>
+                <w:lang w:val="en-US"/>
+              </w:rPr>
+              <w:t>R</w:t>
+            </w:r>
+            <w:r>
+              <w:rPr>
+                <w:iCs/>
+              </w:rPr>
+              <w:t>,</w:t>
+            </w:r>
+          </w:p>
+          <w:p>
+            <w:pPr>
+              <w:pStyle w:val="af6"/>
+              <w:spacing w:line="240" w:lineRule="auto"/>
+              <w:jc w:val="center"/>
+              <w:rPr>
+                <w:lang w:val="en-US"/>
+              </w:rPr>
+            </w:pPr>
+            <w:r>
+              <w:t>п</w:t>
+            </w:r>
+            <w:r>
+              <w:rPr>
+                <w:caps/>
+              </w:rPr>
+              <w:t>ф</w:t>
+            </w:r>
+          </w:p>
+        </w:tc>
+      </w:tr>
+      <w:tr>
+        <w:tc>
+          <w:tcPr>
+            <w:tcW w:w="1668" w:type="dxa"/>
+          </w:tcPr>
+          <w:p>
+            <w:pPr>
+              <w:pStyle w:val="af6"/>
+              <w:jc w:val="center"/>
+            </w:pPr>
+            <w:r>
+              <w:t>Конденсатор</w:t>
+            </w:r>
+          </w:p>
+        </w:tc>
+        <w:tc>
+          <w:tcPr>
+            <w:tcW w:w="1134" w:type="dxa"/>
+          </w:tcPr>
+          <w:p>
+            <w:pPr>
+              <w:pStyle w:val="af6"/>
+              <w:jc w:val="center"/>
+            </w:pPr>
+          </w:p>
+        </w:tc>
+        <w:tc>
+          <w:tcPr>
+            <w:tcW w:w="992" w:type="dxa"/>
+          </w:tcPr>
+          <w:p>
+            <w:pPr>
+              <w:pStyle w:val="af6"/>
+              <w:jc w:val="center"/>
+            </w:pPr>
+          </w:p>
+        </w:tc>
+        <w:tc>
+          <w:tcPr>
+            <w:tcW w:w="850" w:type="dxa"/>
+          </w:tcPr>
+          <w:p>
+            <w:pPr>
+              <w:pStyle w:val="af6"/>
+              <w:jc w:val="center"/>
+            </w:pPr>
+          </w:p>
+        </w:tc>
+        <w:tc>
+          <w:tcPr>
+            <w:tcW w:w="993" w:type="dxa"/>
+          </w:tcPr>
+          <w:p>
+            <w:pPr>
+              <w:pStyle w:val="af6"/>
+              <w:jc w:val="center"/>
+            </w:pPr>
+          </w:p>
+        </w:tc>
+        <w:tc>
+          <w:tcPr>
+            <w:tcW w:w="708" w:type="dxa"/>
+          </w:tcPr>
+          <w:p>
+            <w:pPr>
+              <w:pStyle w:val="af6"/>
+              <w:jc w:val="center"/>
+            </w:pPr>
+          </w:p>
+        </w:tc>
+        <w:tc>
+          <w:tcPr>
+            <w:tcW w:w="851" w:type="dxa"/>
+          </w:tcPr>
+          <w:p>
+            <w:pPr>
+              <w:pStyle w:val="af6"/>
+              <w:jc w:val="center"/>
+            </w:pPr>
+          </w:p>
+        </w:tc>
+        <w:tc>
+          <w:tcPr>
+            <w:tcW w:w="850" w:type="dxa"/>
+          </w:tcPr>
+          <w:p>
+            <w:pPr>
+              <w:pStyle w:val="af6"/>
+              <w:jc w:val="center"/>
+            </w:pPr>
+          </w:p>
+        </w:tc>
+        <w:tc>
+          <w:tcPr>
+            <w:tcW w:w="993" w:type="dxa"/>
+          </w:tcPr>
+          <w:p>
+            <w:pPr>
+              <w:pStyle w:val="af6"/>
+              <w:jc w:val="center"/>
+            </w:pPr>
+            <w:r>
+              <w:t>-</w:t>
+            </w:r>
+          </w:p>
+        </w:tc>
+        <w:tc>
+          <w:tcPr>
+            <w:tcW w:w="992" w:type="dxa"/>
+          </w:tcPr>
+          <w:p>
+            <w:pPr>
+              <w:pStyle w:val="af6"/>
+              <w:jc w:val="center"/>
+            </w:pPr>
+            <w:r>
+              <w:t>-</w:t>
+            </w:r>
+          </w:p>
+        </w:tc>
+      </w:tr>
+      <w:tr>
+        <w:tc>
+          <w:tcPr>
+            <w:tcW w:w="1668" w:type="dxa"/>
+          </w:tcPr>
+          <w:p>
+            <w:pPr>
+              <w:pStyle w:val="af6"/>
+              <w:jc w:val="center"/>
+            </w:pPr>
+            <w:r>
+              <w:t>Резистор</w:t>
+            </w:r>
+          </w:p>
+        </w:tc>
+        <w:tc>
+          <w:tcPr>
+            <w:tcW w:w="1134" w:type="dxa"/>
+          </w:tcPr>
+          <w:p>
+            <w:pPr>
+              <w:pStyle w:val="af6"/>
+              <w:jc w:val="center"/>
+            </w:pPr>
+          </w:p>
+        </w:tc>
+        <w:tc>
+          <w:tcPr>
+            <w:tcW w:w="992" w:type="dxa"/>
+          </w:tcPr>
+          <w:p>
+            <w:pPr>
+              <w:pStyle w:val="af6"/>
+              <w:jc w:val="center"/>
+            </w:pPr>
+          </w:p>
+        </w:tc>
+        <w:tc>
+          <w:tcPr>
+            <w:tcW w:w="850" w:type="dxa"/>
+          </w:tcPr>
+          <w:p>
+            <w:pPr>
+              <w:pStyle w:val="af6"/>
+              <w:jc w:val="center"/>
+            </w:pPr>
+          </w:p>
+        </w:tc>
+        <w:tc>
+          <w:tcPr>
+            <w:tcW w:w="993" w:type="dxa"/>
+          </w:tcPr>
+          <w:p>
+            <w:pPr>
+              <w:pStyle w:val="af6"/>
+              <w:jc w:val="center"/>
+            </w:pPr>
+          </w:p>
+        </w:tc>
+        <w:tc>
+          <w:tcPr>
+            <w:tcW w:w="708" w:type="dxa"/>
+          </w:tcPr>
+          <w:p>
+            <w:pPr>
+              <w:pStyle w:val="af6"/>
+              <w:jc w:val="center"/>
+            </w:pPr>
+          </w:p>
+        </w:tc>
+        <w:tc>
+          <w:tcPr>
+            <w:tcW w:w="851" w:type="dxa"/>
+          </w:tcPr>
+          <w:p>
+            <w:pPr>
+              <w:pStyle w:val="af6"/>
+              <w:jc w:val="center"/>
+            </w:pPr>
+            <w:r>
+              <w:t>-</w:t>
+            </w:r>
+          </w:p>
+        </w:tc>
+        <w:tc>
+          <w:tcPr>
+            <w:tcW w:w="850" w:type="dxa"/>
+          </w:tcPr>
+          <w:p>
+            <w:pPr>
+              <w:pStyle w:val="af6"/>
+              <w:jc w:val="center"/>
+            </w:pPr>
+            <w:r>
+              <w:t>-</w:t>
+            </w:r>
+          </w:p>
+        </w:tc>
+        <w:tc>
+          <w:tcPr>
+            <w:tcW w:w="993" w:type="dxa"/>
+          </w:tcPr>
+          <w:p>
+            <w:pPr>
+              <w:pStyle w:val="af6"/>
+              <w:jc w:val="center"/>
+            </w:pPr>
+          </w:p>
+        </w:tc>
+        <w:tc>
+          <w:tcPr>
+            <w:tcW w:w="992" w:type="dxa"/>
+          </w:tcPr>
+          <w:p>
+            <w:pPr>
+              <w:pStyle w:val="af6"/>
+              <w:jc w:val="center"/>
+            </w:pPr>
+          </w:p>
+        </w:tc>
+      </w:tr>
+    </w:tbl>
+    <w:p>
+      <w:pPr>
+        <w:pStyle w:val="af6"/>
+        <w:spacing w:line="240" w:lineRule="auto"/>
+        <w:rPr>
+          <w:bCs/>
+        </w:rPr>
+      </w:pPr>
+      <w:r>
+        <w:rPr>
+          <w:bCs/>
+        </w:rPr>
+        <w:tab/>
+      </w:r>
+    </w:p>
+    <w:p>
+      <w:pPr>
+        <w:pStyle w:val="af6"/>
+        <w:spacing w:line="240" w:lineRule="auto"/>
+        <w:jc w:val="right"/>
+        <w:rPr>
+          <w:b/>
+          <w:bCs/>
+        </w:rPr>
+      </w:pPr>
+      <w:r>
+        <w:rPr>
+          <w:b/>
+        </w:rPr>
+        <w:t>Таблица 2.5</w:t>
+      </w:r>
+    </w:p>
+    <w:p>
+      <w:pPr>
+        <w:pStyle w:val="af6"/>
+        <w:spacing w:line="240" w:lineRule="auto"/>
+        <w:jc w:val="center"/>
+      </w:pPr>
+      <w:r>
+        <w:rPr>
+          <w:bCs/>
+        </w:rPr>
+        <w:t>Оценка погрешностей измерения параметров двухполюсников</w:t>
+      </w:r>
+    </w:p>
+    <w:tbl>
+      <w:tblPr>
+        <w:tblW w:w="10031" w:type="dxa"/>
+        <w:tblBorders>
+          <w:top w:val="single" w:sz="4" w:space="0" w:color="auto"/>
+          <w:left w:val="single" w:sz="4" w:space="0" w:color="auto"/>
+          <w:bottom w:val="single" w:sz="4" w:space="0" w:color="auto"/>
+          <w:right w:val="single" w:sz="4" w:space="0" w:color="auto"/>
+          <w:insideH w:val="single" w:sz="4" w:space="0" w:color="auto"/>
+          <w:insideV w:val="single" w:sz="4" w:space="0" w:color="auto"/>
+        </w:tblBorders>
+        <w:tblLayout w:type="fixed"/>
+        <w:tblLook w:val="0000" w:firstRow="0" w:lastRow="0" w:firstColumn="0" w:lastColumn="0" w:noHBand="0" w:noVBand="0"/>
+      </w:tblPr>
+      <w:tblGrid>
+        <w:gridCol w:w="1894"/>
+        <w:gridCol w:w="1894"/>
+        <w:gridCol w:w="2132"/>
+        <w:gridCol w:w="1985"/>
+        <w:gridCol w:w="2126"/>
+      </w:tblGrid>
+      <w:tr>
+        <w:tc>
+          <w:tcPr>
+            <w:tcW w:w="1894" w:type="dxa"/>
+          </w:tcPr>
+          <w:p>
+            <w:pPr>
+              <w:pStyle w:val="af6"/>
+              <w:spacing w:line="240" w:lineRule="auto"/>
+              <w:jc w:val="center"/>
+            </w:pPr>
+            <w:r>
+              <w:t>Измеряемая</w:t>
+            </w:r>
+          </w:p>
+          <w:p>
+            <w:pPr>
+              <w:pStyle w:val="af6"/>
+              <w:spacing w:line="240" w:lineRule="auto"/>
+              <w:jc w:val="center"/>
+            </w:pPr>
+            <w:r>
+              <w:t>величина</w:t>
+            </w:r>
+          </w:p>
+        </w:tc>
+        <w:tc>
+          <w:tcPr>
+            <w:tcW w:w="1894" w:type="dxa"/>
+          </w:tcPr>
+          <w:p>
+            <w:pPr>
+              <w:pStyle w:val="af6"/>
+              <w:spacing w:line="240" w:lineRule="auto"/>
+              <w:jc w:val="center"/>
+            </w:pPr>
+            <w:r>
+              <w:t>Полученное</w:t>
+            </w:r>
+          </w:p>
+          <w:p>
+            <w:pPr>
+              <w:pStyle w:val="af6"/>
+              <w:spacing w:line="240" w:lineRule="auto"/>
+              <w:jc w:val="center"/>
+            </w:pPr>
+            <w:r>
+              <w:t>значение</w:t>
+            </w:r>
+          </w:p>
+        </w:tc>
+        <w:tc>
+          <w:tcPr>
+            <w:tcW w:w="2132" w:type="dxa"/>
+          </w:tcPr>
+          <w:p>
+            <w:pPr>
+              <w:pStyle w:val="af6"/>
+              <w:spacing w:line="240" w:lineRule="auto"/>
+              <w:jc w:val="center"/>
+            </w:pPr>
+            <w:r>
+              <w:t xml:space="preserve">Относительная </w:t>
+            </w:r>
+          </w:p>
+          <w:p>
+            <w:pPr>
+              <w:pStyle w:val="af6"/>
+              <w:spacing w:line="240" w:lineRule="auto"/>
+              <w:jc w:val="center"/>
+            </w:pPr>
+            <w:r>
+              <w:t>погрешность, %</w:t>
+            </w:r>
+          </w:p>
+        </w:tc>
+        <w:tc>
+          <w:tcPr>
+            <w:tcW w:w="1985" w:type="dxa"/>
+          </w:tcPr>
+          <w:p>
+            <w:pPr>
+              <w:pStyle w:val="af6"/>
+              <w:spacing w:line="240" w:lineRule="auto"/>
+              <w:jc w:val="center"/>
+            </w:pPr>
+            <w:r>
+              <w:t xml:space="preserve">Абсолютная </w:t>
+            </w:r>
+          </w:p>
+          <w:p>
+            <w:pPr>
+              <w:pStyle w:val="af6"/>
+              <w:spacing w:line="240" w:lineRule="auto"/>
+              <w:jc w:val="center"/>
+            </w:pPr>
+            <w:r>
+              <w:t>погрешность</w:t>
+            </w:r>
+          </w:p>
+        </w:tc>
+        <w:tc>
+          <w:tcPr>
+            <w:tcW w:w="2126" w:type="dxa"/>
+          </w:tcPr>
+          <w:p>
+            <w:pPr>
+              <w:pStyle w:val="af6"/>
+              <w:spacing w:line="240" w:lineRule="auto"/>
+              <w:jc w:val="center"/>
+            </w:pPr>
+            <w:r>
+              <w:t>Результат</w:t>
+            </w:r>
+          </w:p>
+          <w:p>
+            <w:pPr>
+              <w:pStyle w:val="af6"/>
+              <w:spacing w:line="240" w:lineRule="auto"/>
+              <w:jc w:val="center"/>
+            </w:pPr>
+            <w:r>
+              <w:t>измерения</w:t>
+            </w:r>
+          </w:p>
+        </w:tc>
+      </w:tr>
+      <w:tr>
+        <w:tc>
+          <w:tcPr>
+            <w:tcW w:w="1894" w:type="dxa"/>
+          </w:tcPr>
+          <w:p>
+            <w:pPr>
+              <w:pStyle w:val="af6"/>
+              <w:spacing w:line="240" w:lineRule="auto"/>
+              <w:jc w:val="center"/>
+            </w:pPr>
+            <w:r>
+              <w:rPr>
+                <w:i/>
+                <w:lang w:val="en-US"/>
+              </w:rPr>
+              <w:t>L</w:t>
+            </w:r>
+            <w:r>
+              <w:rPr>
+                <w:i/>
+                <w:vertAlign w:val="subscript"/>
+                <w:lang w:val="en-US"/>
+              </w:rPr>
+              <w:t>x</w:t>
+            </w:r>
+            <w:r>
+              <w:t xml:space="preserve">, </w:t>
+            </w:r>
+            <w:proofErr w:type="spellStart"/>
+            <w:r>
+              <w:t>нГн</w:t>
+            </w:r>
+            <w:proofErr w:type="spellEnd"/>
+          </w:p>
+        </w:tc>
+        <w:tc>
+          <w:tcPr>
+            <w:tcW w:w="1894" w:type="dxa"/>
+          </w:tcPr>
+          <w:p>
+            <w:pPr>
+              <w:pStyle w:val="af6"/>
+              <w:spacing w:line="240" w:lineRule="auto"/>
+              <w:jc w:val="center"/>
+            </w:pPr>
+          </w:p>
+        </w:tc>
+        <w:tc>
+          <w:tcPr>
+            <w:tcW w:w="2132" w:type="dxa"/>
+          </w:tcPr>
+          <w:p>
+            <w:pPr>
+              <w:pStyle w:val="af6"/>
+              <w:spacing w:line="240" w:lineRule="auto"/>
+              <w:jc w:val="center"/>
+            </w:pPr>
+          </w:p>
+        </w:tc>
+        <w:tc>
+          <w:tcPr>
+            <w:tcW w:w="1985" w:type="dxa"/>
+          </w:tcPr>
+          <w:p>
+            <w:pPr>
+              <w:pStyle w:val="af6"/>
+              <w:spacing w:line="240" w:lineRule="auto"/>
+              <w:jc w:val="center"/>
+            </w:pPr>
+          </w:p>
+        </w:tc>
+        <w:tc>
+          <w:tcPr>
+            <w:tcW w:w="2126" w:type="dxa"/>
+          </w:tcPr>
+          <w:p>
+            <w:pPr>
+              <w:pStyle w:val="af6"/>
+              <w:spacing w:line="240" w:lineRule="auto"/>
+              <w:jc w:val="center"/>
+            </w:pPr>
+          </w:p>
+        </w:tc>
+      </w:tr>
+      <w:tr>
+        <w:tc>
+          <w:tcPr>
+            <w:tcW w:w="1894" w:type="dxa"/>
+          </w:tcPr>
+          <w:p>
+            <w:pPr>
+              <w:pStyle w:val="af6"/>
+              <w:spacing w:line="240" w:lineRule="auto"/>
+              <w:jc w:val="center"/>
+              <w:rPr>
+                <w:i/>
+              </w:rPr>
+            </w:pPr>
+            <w:r>
+              <w:rPr>
+                <w:i/>
+                <w:iCs/>
+              </w:rPr>
+              <w:t>Q</w:t>
+            </w:r>
+          </w:p>
+        </w:tc>
+        <w:tc>
+          <w:tcPr>
+            <w:tcW w:w="1894" w:type="dxa"/>
+          </w:tcPr>
+          <w:p>
+            <w:pPr>
+              <w:pStyle w:val="af6"/>
+              <w:spacing w:line="240" w:lineRule="auto"/>
+              <w:jc w:val="center"/>
+            </w:pPr>
+          </w:p>
+        </w:tc>
+        <w:tc>
+          <w:tcPr>
+            <w:tcW w:w="2132" w:type="dxa"/>
+          </w:tcPr>
+          <w:p>
+            <w:pPr>
+              <w:pStyle w:val="af6"/>
+              <w:spacing w:line="240" w:lineRule="auto"/>
+              <w:jc w:val="center"/>
+            </w:pPr>
+          </w:p>
+        </w:tc>
+        <w:tc>
+          <w:tcPr>
+            <w:tcW w:w="1985" w:type="dxa"/>
+          </w:tcPr>
+          <w:p>
+            <w:pPr>
+              <w:pStyle w:val="af6"/>
+              <w:spacing w:line="240" w:lineRule="auto"/>
+              <w:jc w:val="center"/>
+            </w:pPr>
+          </w:p>
+        </w:tc>
+        <w:tc>
+          <w:tcPr>
+            <w:tcW w:w="2126" w:type="dxa"/>
+          </w:tcPr>
+          <w:p>
+            <w:pPr>
+              <w:pStyle w:val="af6"/>
+              <w:spacing w:line="240" w:lineRule="auto"/>
+              <w:jc w:val="center"/>
+            </w:pPr>
+          </w:p>
+        </w:tc>
+      </w:tr>
+      <w:tr>
+        <w:tc>
+          <w:tcPr>
+            <w:tcW w:w="1894" w:type="dxa"/>
+          </w:tcPr>
+          <w:p>
+            <w:pPr>
+              <w:pStyle w:val="af6"/>
+              <w:spacing w:line="240" w:lineRule="auto"/>
+              <w:jc w:val="center"/>
+            </w:pPr>
+            <w:proofErr w:type="spellStart"/>
+            <w:r>
+              <w:rPr>
+                <w:i/>
+              </w:rPr>
+              <w:t>С</w:t>
+            </w:r>
+            <w:r>
+              <w:rPr>
+                <w:i/>
+                <w:vertAlign w:val="subscript"/>
+              </w:rPr>
+              <w:t>х</w:t>
+            </w:r>
+            <w:proofErr w:type="spellEnd"/>
+            <w:r>
+              <w:t>, пФ</w:t>
+            </w:r>
+          </w:p>
+        </w:tc>
+        <w:tc>
+          <w:tcPr>
+            <w:tcW w:w="1894" w:type="dxa"/>
+          </w:tcPr>
+          <w:p>
+            <w:pPr>
+              <w:pStyle w:val="af6"/>
+              <w:spacing w:line="240" w:lineRule="auto"/>
+              <w:jc w:val="center"/>
+            </w:pPr>
+          </w:p>
+        </w:tc>
+        <w:tc>
+          <w:tcPr>
+            <w:tcW w:w="2132" w:type="dxa"/>
+          </w:tcPr>
+          <w:p>
+            <w:pPr>
+              <w:pStyle w:val="af6"/>
+              <w:spacing w:line="240" w:lineRule="auto"/>
+              <w:jc w:val="center"/>
+            </w:pPr>
+          </w:p>
+        </w:tc>
+        <w:tc>
+          <w:tcPr>
+            <w:tcW w:w="1985" w:type="dxa"/>
+          </w:tcPr>
+          <w:p>
+            <w:pPr>
+              <w:pStyle w:val="af6"/>
+              <w:spacing w:line="240" w:lineRule="auto"/>
+              <w:jc w:val="center"/>
+            </w:pPr>
+          </w:p>
+        </w:tc>
+        <w:tc>
+          <w:tcPr>
+            <w:tcW w:w="2126" w:type="dxa"/>
+          </w:tcPr>
+          <w:p>
+            <w:pPr>
+              <w:pStyle w:val="af6"/>
+              <w:spacing w:line="240" w:lineRule="auto"/>
+              <w:jc w:val="center"/>
+            </w:pPr>
+          </w:p>
+        </w:tc>
+      </w:tr>
+      <w:tr>
+        <w:tc>
+          <w:tcPr>
+            <w:tcW w:w="1894" w:type="dxa"/>
+          </w:tcPr>
+          <w:p>
+            <w:pPr>
+              <w:pStyle w:val="af6"/>
+              <w:spacing w:line="240" w:lineRule="auto"/>
+              <w:jc w:val="center"/>
+              <w:rPr>
+                <w:i/>
+              </w:rPr>
+            </w:pPr>
+            <w:r>
+              <w:rPr>
+                <w:i/>
+                <w:lang w:val="en-US"/>
+              </w:rPr>
+              <w:t>R</w:t>
+            </w:r>
+            <w:r>
+              <w:rPr>
+                <w:i/>
+                <w:vertAlign w:val="subscript"/>
+              </w:rPr>
+              <w:t>С</w:t>
+            </w:r>
+            <w:r>
+              <w:t>, кОм</w:t>
+            </w:r>
+          </w:p>
+        </w:tc>
+        <w:tc>
+          <w:tcPr>
+            <w:tcW w:w="1894" w:type="dxa"/>
+          </w:tcPr>
+          <w:p>
+            <w:pPr>
+              <w:pStyle w:val="af6"/>
+              <w:spacing w:line="240" w:lineRule="auto"/>
+              <w:jc w:val="center"/>
+            </w:pPr>
+          </w:p>
+        </w:tc>
+        <w:tc>
+          <w:tcPr>
+            <w:tcW w:w="2132" w:type="dxa"/>
+          </w:tcPr>
+          <w:p>
+            <w:pPr>
+              <w:pStyle w:val="af6"/>
+              <w:spacing w:line="240" w:lineRule="auto"/>
+              <w:jc w:val="center"/>
+            </w:pPr>
+          </w:p>
+        </w:tc>
+        <w:tc>
+          <w:tcPr>
+            <w:tcW w:w="1985" w:type="dxa"/>
+          </w:tcPr>
+          <w:p>
+            <w:pPr>
+              <w:pStyle w:val="af6"/>
+              <w:spacing w:line="240" w:lineRule="auto"/>
+              <w:jc w:val="center"/>
+            </w:pPr>
+          </w:p>
+        </w:tc>
+        <w:tc>
+          <w:tcPr>
+            <w:tcW w:w="2126" w:type="dxa"/>
+          </w:tcPr>
+          <w:p>
+            <w:pPr>
+              <w:pStyle w:val="af6"/>
+              <w:spacing w:line="240" w:lineRule="auto"/>
+              <w:jc w:val="center"/>
+            </w:pPr>
+          </w:p>
+        </w:tc>
+      </w:tr>
+      <w:tr>
+        <w:tc>
+          <w:tcPr>
+            <w:tcW w:w="1894" w:type="dxa"/>
+          </w:tcPr>
+          <w:p>
+            <w:pPr>
+              <w:pStyle w:val="af6"/>
+              <w:spacing w:line="240" w:lineRule="auto"/>
+              <w:jc w:val="center"/>
+            </w:pPr>
+            <w:r>
+              <w:rPr>
+                <w:i/>
+                <w:lang w:val="en-US"/>
+              </w:rPr>
+              <w:t>R</w:t>
+            </w:r>
+            <w:r>
+              <w:rPr>
+                <w:i/>
+                <w:vertAlign w:val="subscript"/>
+                <w:lang w:val="en-US"/>
+              </w:rPr>
+              <w:t>x</w:t>
+            </w:r>
+            <w:r>
+              <w:t>, кОм</w:t>
+            </w:r>
+          </w:p>
+        </w:tc>
+        <w:tc>
+          <w:tcPr>
+            <w:tcW w:w="1894" w:type="dxa"/>
+          </w:tcPr>
+          <w:p>
+            <w:pPr>
+              <w:pStyle w:val="af6"/>
+              <w:spacing w:line="240" w:lineRule="auto"/>
+              <w:jc w:val="center"/>
+            </w:pPr>
+          </w:p>
+        </w:tc>
+        <w:tc>
+          <w:tcPr>
+            <w:tcW w:w="2132" w:type="dxa"/>
+          </w:tcPr>
+          <w:p>
+            <w:pPr>
+              <w:pStyle w:val="af6"/>
+              <w:spacing w:line="240" w:lineRule="auto"/>
+              <w:jc w:val="center"/>
+            </w:pPr>
+          </w:p>
+        </w:tc>
+        <w:tc>
+          <w:tcPr>
+            <w:tcW w:w="1985" w:type="dxa"/>
+          </w:tcPr>
+          <w:p>
+            <w:pPr>
+              <w:pStyle w:val="af6"/>
+              <w:spacing w:line="240" w:lineRule="auto"/>
+              <w:jc w:val="center"/>
+            </w:pPr>
+          </w:p>
+        </w:tc>
+        <w:tc>
+          <w:tcPr>
+            <w:tcW w:w="2126" w:type="dxa"/>
+          </w:tcPr>
+          <w:p>
+            <w:pPr>
+              <w:pStyle w:val="af6"/>
+              <w:spacing w:line="240" w:lineRule="auto"/>
+              <w:jc w:val="center"/>
+            </w:pPr>
+          </w:p>
+        </w:tc>
+      </w:tr>
+      <w:tr>
+        <w:tc>
+          <w:tcPr>
+            <w:tcW w:w="1894" w:type="dxa"/>
+          </w:tcPr>
+          <w:p>
+            <w:pPr>
+              <w:pStyle w:val="af6"/>
+              <w:spacing w:line="240" w:lineRule="auto"/>
+              <w:jc w:val="center"/>
+              <w:rPr>
+                <w:i/>
+              </w:rPr>
+            </w:pPr>
+            <w:r>
+              <w:rPr>
+                <w:i/>
+              </w:rPr>
+              <w:t>С</w:t>
+            </w:r>
+            <w:proofErr w:type="gramStart"/>
+            <w:r>
+              <w:rPr>
+                <w:i/>
+                <w:vertAlign w:val="subscript"/>
+                <w:lang w:val="en-US"/>
+              </w:rPr>
+              <w:t>R</w:t>
+            </w:r>
+            <w:r>
+              <w:rPr>
+                <w:i/>
+              </w:rPr>
+              <w:t xml:space="preserve"> </w:t>
+            </w:r>
+            <w:r>
+              <w:rPr>
+                <w:iCs/>
+              </w:rPr>
+              <w:t>,</w:t>
+            </w:r>
+            <w:proofErr w:type="gramEnd"/>
+            <w:r>
+              <w:rPr>
+                <w:iCs/>
+              </w:rPr>
+              <w:t xml:space="preserve"> пФ</w:t>
+            </w:r>
+          </w:p>
+        </w:tc>
+        <w:tc>
+          <w:tcPr>
+            <w:tcW w:w="1894" w:type="dxa"/>
+          </w:tcPr>
+          <w:p>
+            <w:pPr>
+              <w:pStyle w:val="af6"/>
+              <w:spacing w:line="240" w:lineRule="auto"/>
+              <w:jc w:val="center"/>
+            </w:pPr>
+          </w:p>
+        </w:tc>
+        <w:tc>
+          <w:tcPr>
+            <w:tcW w:w="2132" w:type="dxa"/>
+          </w:tcPr>
+          <w:p>
+            <w:pPr>
+              <w:pStyle w:val="af6"/>
+              <w:spacing w:line="240" w:lineRule="auto"/>
+              <w:jc w:val="center"/>
+            </w:pPr>
+          </w:p>
+        </w:tc>
+        <w:tc>
+          <w:tcPr>
+            <w:tcW w:w="1985" w:type="dxa"/>
+          </w:tcPr>
+          <w:p>
+            <w:pPr>
+              <w:pStyle w:val="af6"/>
+              <w:spacing w:line="240" w:lineRule="auto"/>
+              <w:jc w:val="center"/>
+            </w:pPr>
+          </w:p>
+        </w:tc>
+        <w:tc>
+          <w:tcPr>
+            <w:tcW w:w="2126" w:type="dxa"/>
+          </w:tcPr>
+          <w:p>
+            <w:pPr>
+              <w:pStyle w:val="af6"/>
+              <w:spacing w:line="240" w:lineRule="auto"/>
+              <w:jc w:val="center"/>
+            </w:pPr>
+          </w:p>
+        </w:tc>
+      </w:tr>
+    </w:tbl>
+    <w:p>
+      <w:pPr>
+        <w:rPr>
+          <w:b/>
+        </w:rPr>
+      </w:pPr>
+    </w:p>
+    <w:sectPr>
+      <w:pgSz w:w="12240" w:h="15840"/>
+      <w:pgMar w:top="1440" w:right="1440" w:bottom="1440" w:left="1440" w:header="706" w:footer="706" w:gutter="0"/>
+      <w:cols w:space="708"/>
+      <w:docGrid w:linePitch="360"/>
+    </w:sectPr>
+  </w:body>
+</w:document>
 </file>
 
 <file path=word/endnotes.xml><?xml version="1.0" encoding="utf-8"?>
-<w:endnotes xmlns:wpc="http://schemas.microsoft.com/office/word/2010/wordprocessingCanvas" xmlns:mo="http://schemas.microsoft.com/office/mac/office/2008/main" xmlns:mc="http://schemas.openxmlformats.org/markup-compatibility/2006" xmlns:mv="urn:schemas-microsoft-com:mac:vml" xmlns:o="urn:schemas-microsoft-com:office:office" xmlns:r="http://schemas.openxmlformats.org/officeDocument/2006/relationships" xmlns:m="http://schemas.openxmlformats.org/officeDocument/2006/math" xmlns:v="urn:schemas-microsoft-com:vml" xmlns:wp14="http://schemas.microsoft.com/office/word/2010/wordprocessingDrawing" xmlns:wp="http://schemas.openxmlformats.org/drawingml/2006/wordprocessingDrawing" xmlns:w10="urn:schemas-microsoft-com:office:word" xmlns:w="http://schemas.openxmlformats.org/wordprocessingml/2006/main" xmlns:w14="http://schemas.microsoft.com/office/word/2010/wordml" xmlns:w15="http://schemas.microsoft.com/office/word/2012/wordml" xmlns:wpg="http://schemas.microsoft.com/office/word/2010/wordprocessingGroup" xmlns:wpi="http://schemas.microsoft.com/office/word/2010/wordprocessingInk" xmlns:wne="http://schemas.microsoft.com/office/word/2006/wordml" xmlns:wps="http://schemas.microsoft.com/office/word/2010/wordprocessingShape" mc:Ignorable="w14 w15 wp14 mv">
+<w:endnotes xmlns:wpc="http://schemas.microsoft.com/office/word/2010/wordprocessingCanvas" xmlns:mo="http://schemas.microsoft.com/office/mac/office/2008/main" xmlns:mc="http://schemas.openxmlformats.org/markup-compatibility/2006" xmlns:mv="urn:schemas-microsoft-com:mac:vml" xmlns:o="urn:schemas-microsoft-com:office:office" xmlns:r="http://schemas.openxmlformats.org/officeDocument/2006/relationships" xmlns:m="http://schemas.openxmlformats.org/officeDocument/2006/math" xmlns:v="urn:schemas-microsoft-com:vml" xmlns:wp14="http://schemas.microsoft.com/office/word/2010/wordprocessingDrawing" xmlns:wp="http://schemas.openxmlformats.org/drawingml/2006/wordprocessingDrawing" xmlns:w10="urn:schemas-microsoft-com:office:word" xmlns:w="http://schemas.openxmlformats.org/wordprocessingml/2006/main" xmlns:w14="http://schemas.microsoft.com/office/word/2010/wordml" xmlns:w15="http://schemas.microsoft.com/office/word/2012/wordml" xmlns:wpg="http://schemas.microsoft.com/office/word/2010/wordprocessingGroup" xmlns:wpi="http://schemas.microsoft.com/office/word/2010/wordprocessingInk" xmlns:wne="http://schemas.microsoft.com/office/word/2006/wordml" xmlns:wps="http://schemas.microsoft.com/office/word/2010/wordprocessingShape" mc:Ignorable="w14 w15 wp14">
   <w:endnote w:type="separator" w:id="-1">
     <w:p>
       <w:pPr>
@@ -30,7 +4101,7 @@
 </file>
 
 <file path=word/footnotes.xml><?xml version="1.0" encoding="utf-8"?>
-<w:footnotes xmlns:wpc="http://schemas.microsoft.com/office/word/2010/wordprocessingCanvas" xmlns:mo="http://schemas.microsoft.com/office/mac/office/2008/main" xmlns:mc="http://schemas.openxmlformats.org/markup-compatibility/2006" xmlns:mv="urn:schemas-microsoft-com:mac:vml" xmlns:o="urn:schemas-microsoft-com:office:office" xmlns:r="http://schemas.openxmlformats.org/officeDocument/2006/relationships" xmlns:m="http://schemas.openxmlformats.org/officeDocument/2006/math" xmlns:v="urn:schemas-microsoft-com:vml" xmlns:wp14="http://schemas.microsoft.com/office/word/2010/wordprocessingDrawing" xmlns:wp="http://schemas.openxmlformats.org/drawingml/2006/wordprocessingDrawing" xmlns:w10="urn:schemas-microsoft-com:office:word" xmlns:w="http://schemas.openxmlformats.org/wordprocessingml/2006/main" xmlns:w14="http://schemas.microsoft.com/office/word/2010/wordml" xmlns:w15="http://schemas.microsoft.com/office/word/2012/wordml" xmlns:wpg="http://schemas.microsoft.com/office/word/2010/wordprocessingGroup" xmlns:wpi="http://schemas.microsoft.com/office/word/2010/wordprocessingInk" xmlns:wne="http://schemas.microsoft.com/office/word/2006/wordml" xmlns:wps="http://schemas.microsoft.com/office/word/2010/wordprocessingShape" mc:Ignorable="w14 w15 wp14 mv">
+<w:footnotes xmlns:wpc="http://schemas.microsoft.com/office/word/2010/wordprocessingCanvas" xmlns:mo="http://schemas.microsoft.com/office/mac/office/2008/main" xmlns:mc="http://schemas.openxmlformats.org/markup-compatibility/2006" xmlns:mv="urn:schemas-microsoft-com:mac:vml" xmlns:o="urn:schemas-microsoft-com:office:office" xmlns:r="http://schemas.openxmlformats.org/officeDocument/2006/relationships" xmlns:m="http://schemas.openxmlformats.org/officeDocument/2006/math" xmlns:v="urn:schemas-microsoft-com:vml" xmlns:wp14="http://schemas.microsoft.com/office/word/2010/wordprocessingDrawing" xmlns:wp="http://schemas.openxmlformats.org/drawingml/2006/wordprocessingDrawing" xmlns:w10="urn:schemas-microsoft-com:office:word" xmlns:w="http://schemas.openxmlformats.org/wordprocessingml/2006/main" xmlns:w14="http://schemas.microsoft.com/office/word/2010/wordml" xmlns:w15="http://schemas.microsoft.com/office/word/2012/wordml" xmlns:wpg="http://schemas.microsoft.com/office/word/2010/wordprocessingGroup" xmlns:wpi="http://schemas.microsoft.com/office/word/2010/wordprocessingInk" xmlns:wne="http://schemas.microsoft.com/office/word/2006/wordml" xmlns:wps="http://schemas.microsoft.com/office/word/2010/wordprocessingShape" mc:Ignorable="w14 w15 wp14">
   <w:footnote w:type="separator" w:id="-1">
     <w:p>
       <w:pPr>
@@ -12936,6 +17007,36 @@
       <w:lang w:eastAsia="ru-RU"/>
     </w:rPr>
   </w:style>
+  <w:style w:type="paragraph" w:styleId="af7">
+    <w:name w:val="Body Text"/>
+    <w:basedOn w:val="a"/>
+    <w:link w:val="af8"/>
+    <w:uiPriority w:val="99"/>
+    <w:semiHidden/>
+    <w:unhideWhenUsed/>
+    <w:rsid w:val="009A4CDF"/>
+    <w:pPr>
+      <w:spacing w:after="120"/>
+    </w:pPr>
+  </w:style>
+  <w:style w:type="character" w:customStyle="1" w:styleId="af8">
+    <w:name w:val="Основной текст Знак"/>
+    <w:basedOn w:val="a0"/>
+    <w:link w:val="af7"/>
+    <w:uiPriority w:val="99"/>
+    <w:semiHidden/>
+    <w:rsid w:val="009A4CDF"/>
+  </w:style>
+  <w:style w:type="character" w:styleId="af9">
+    <w:name w:val="Placeholder Text"/>
+    <w:basedOn w:val="a0"/>
+    <w:uiPriority w:val="99"/>
+    <w:semiHidden/>
+    <w:rsid w:val="00540279"/>
+    <w:rPr>
+      <w:color w:val="808080"/>
+    </w:rPr>
+  </w:style>
 </w:styles>
 </file>
 

</xml_diff>